<commit_message>
Writing about Column db - almost done
</commit_message>
<xml_diff>
--- a/Portfolio assignment part two.docx
+++ b/Portfolio assignment part two.docx
@@ -2648,9 +2648,8 @@
           <w:szCs w:val="22"/>
           <w:lang w:val="en-US"/>
         </w:rPr>
-        <w:t xml:space="preserve">A central tenet </w:t>
-      </w:r>
-      <w:proofErr w:type="gramStart"/>
+        <w:t>A central tenet in  the  NoSQL  movement  is  that  there  is  no  one-size-fits-all</w:t>
+      </w:r>
       <w:r>
         <w:rPr>
           <w:rFonts w:asciiTheme="minorHAnsi" w:hAnsiTheme="minorHAnsi" w:cs="Arial"/>
@@ -2659,9 +2658,8 @@
           <w:szCs w:val="22"/>
           <w:lang w:val="en-US"/>
         </w:rPr>
-        <w:t>in  the</w:t>
-      </w:r>
-      <w:proofErr w:type="gramEnd"/>
+        <w:t xml:space="preserve"> </w:t>
+      </w:r>
       <w:r>
         <w:rPr>
           <w:rFonts w:asciiTheme="minorHAnsi" w:hAnsiTheme="minorHAnsi" w:cs="Arial"/>
@@ -2670,7 +2668,7 @@
           <w:szCs w:val="22"/>
           <w:lang w:val="en-US"/>
         </w:rPr>
-        <w:t xml:space="preserve">  NoSQL  movement  is  that  there  is  no  one-size-fits-all</w:t>
+        <w:t xml:space="preserve">data  model  and </w:t>
       </w:r>
       <w:r>
         <w:rPr>
@@ -2690,49 +2688,7 @@
           <w:szCs w:val="22"/>
           <w:lang w:val="en-US"/>
         </w:rPr>
-        <w:t xml:space="preserve">data  model  and </w:t>
-      </w:r>
-      <w:r>
-        <w:rPr>
-          <w:rFonts w:asciiTheme="minorHAnsi" w:hAnsiTheme="minorHAnsi" w:cs="Arial"/>
-          <w:color w:val="000000"/>
-          <w:sz w:val="22"/>
-          <w:szCs w:val="22"/>
-          <w:lang w:val="en-US"/>
-        </w:rPr>
-        <w:t xml:space="preserve"> </w:t>
-      </w:r>
-      <w:r>
-        <w:rPr>
-          <w:rFonts w:asciiTheme="minorHAnsi" w:hAnsiTheme="minorHAnsi" w:cs="Arial"/>
-          <w:color w:val="000000"/>
-          <w:sz w:val="22"/>
-          <w:szCs w:val="22"/>
-          <w:lang w:val="en-US"/>
-        </w:rPr>
-        <w:t xml:space="preserve">storage  technology.   In </w:t>
-      </w:r>
-      <w:proofErr w:type="gramStart"/>
-      <w:r>
-        <w:rPr>
-          <w:rFonts w:asciiTheme="minorHAnsi" w:hAnsiTheme="minorHAnsi" w:cs="Arial"/>
-          <w:color w:val="000000"/>
-          <w:sz w:val="22"/>
-          <w:szCs w:val="22"/>
-          <w:lang w:val="en-US"/>
-        </w:rPr>
-        <w:t>the  second</w:t>
-      </w:r>
-      <w:proofErr w:type="gramEnd"/>
-      <w:r>
-        <w:rPr>
-          <w:rFonts w:asciiTheme="minorHAnsi" w:hAnsiTheme="minorHAnsi" w:cs="Arial"/>
-          <w:color w:val="000000"/>
-          <w:sz w:val="22"/>
-          <w:szCs w:val="22"/>
-          <w:lang w:val="en-US"/>
-        </w:rPr>
-        <w:t xml:space="preserve">  part  of  this  course,  you</w:t>
+        <w:t>storage  technology.   In the  second  part  of  this  course,  you</w:t>
       </w:r>
       <w:r>
         <w:rPr>
@@ -5055,7 +5011,21 @@
             <w:rStyle w:val="Hyperlink"/>
             <w:lang w:val="en-US"/>
           </w:rPr>
-          <w:t>https://www.kaggle.com/divyeshardeshana/warehouse-and-retail-sales</w:t>
+          <w:t>https://www.kaggle.com/di</w:t>
+        </w:r>
+        <w:r>
+          <w:rPr>
+            <w:rStyle w:val="Hyperlink"/>
+            <w:lang w:val="en-US"/>
+          </w:rPr>
+          <w:t>v</w:t>
+        </w:r>
+        <w:r>
+          <w:rPr>
+            <w:rStyle w:val="Hyperlink"/>
+            <w:lang w:val="en-US"/>
+          </w:rPr>
+          <w:t>yeshardeshana/warehouse-and-retail-sales</w:t>
         </w:r>
       </w:hyperlink>
     </w:p>
@@ -5093,19 +5063,8 @@
       <w:pPr>
         <w:spacing w:line="360" w:lineRule="auto"/>
         <w:rPr>
-          <w:rFonts w:asciiTheme="minorHAnsi" w:hAnsiTheme="minorHAnsi"/>
-          <w:b/>
-          <w:sz w:val="22"/>
-          <w:szCs w:val="22"/>
-        </w:rPr>
-      </w:pPr>
-    </w:p>
-    <w:p>
-      <w:pPr>
-        <w:spacing w:line="360" w:lineRule="auto"/>
-        <w:rPr>
           <w:rFonts w:asciiTheme="minorHAnsi" w:hAnsiTheme="minorHAnsi" w:cs="Courier New"/>
-          <w:color w:val="FF0000"/>
+          <w:color w:val="000000" w:themeColor="text1"/>
           <w:sz w:val="22"/>
           <w:szCs w:val="22"/>
         </w:rPr>
@@ -5113,32 +5072,30 @@
       <w:r>
         <w:rPr>
           <w:rFonts w:asciiTheme="minorHAnsi" w:hAnsiTheme="minorHAnsi" w:cs="Courier New"/>
-          <w:color w:val="FF0000"/>
-          <w:sz w:val="22"/>
-          <w:szCs w:val="22"/>
-        </w:rPr>
-        <w:t xml:space="preserve">Data med oversikt over salg gjort. </w:t>
+          <w:color w:val="000000" w:themeColor="text1"/>
+          <w:sz w:val="22"/>
+          <w:szCs w:val="22"/>
+        </w:rPr>
+        <w:t xml:space="preserve">Dette datasettet inneholder informasjon over salg gjort </w:t>
       </w:r>
       <w:r>
         <w:rPr>
           <w:rFonts w:asciiTheme="minorHAnsi" w:hAnsiTheme="minorHAnsi" w:cs="Courier New"/>
-          <w:color w:val="FF0000"/>
-          <w:sz w:val="22"/>
-          <w:szCs w:val="22"/>
-        </w:rPr>
-        <w:t>Her kan man lett ved å benytte aggregeringen kunne finne nyttig informasjon som gjennomsnitt solgt osv. . . .</w:t>
-      </w:r>
-    </w:p>
-    <w:p>
-      <w:pPr>
-        <w:spacing w:line="360" w:lineRule="auto"/>
+          <w:color w:val="000000" w:themeColor="text1"/>
+          <w:sz w:val="22"/>
+          <w:szCs w:val="22"/>
+        </w:rPr>
+        <w:t xml:space="preserve">i ulike </w:t>
+      </w:r>
+      <w:r>
         <w:rPr>
           <w:rFonts w:asciiTheme="minorHAnsi" w:hAnsiTheme="minorHAnsi" w:cs="Courier New"/>
           <w:color w:val="000000" w:themeColor="text1"/>
           <w:sz w:val="22"/>
           <w:szCs w:val="22"/>
         </w:rPr>
-      </w:pPr>
+        <w:t xml:space="preserve">supermarkeder. </w:t>
+      </w:r>
       <w:r>
         <w:rPr>
           <w:rFonts w:asciiTheme="minorHAnsi" w:hAnsiTheme="minorHAnsi" w:cs="Courier New"/>
@@ -5146,7 +5103,7 @@
           <w:sz w:val="22"/>
           <w:szCs w:val="22"/>
         </w:rPr>
-        <w:t xml:space="preserve">Dette datasettet inneholder informasjon over salg gjort </w:t>
+        <w:t xml:space="preserve">Da mye av denne informasjonen vil være nyttig for å finne ut </w:t>
       </w:r>
       <w:r>
         <w:rPr>
@@ -5155,7 +5112,7 @@
           <w:sz w:val="22"/>
           <w:szCs w:val="22"/>
         </w:rPr>
-        <w:t xml:space="preserve">i ulike </w:t>
+        <w:t xml:space="preserve">ting som </w:t>
       </w:r>
       <w:r>
         <w:rPr>
@@ -5164,7 +5121,7 @@
           <w:sz w:val="22"/>
           <w:szCs w:val="22"/>
         </w:rPr>
-        <w:t xml:space="preserve">supermarkeder. </w:t>
+        <w:t xml:space="preserve">hvordan pris påvirker salget, </w:t>
       </w:r>
       <w:r>
         <w:rPr>
@@ -5173,7 +5130,7 @@
           <w:sz w:val="22"/>
           <w:szCs w:val="22"/>
         </w:rPr>
-        <w:t xml:space="preserve">Da mye av denne informasjonen vil være nyttig for å for eksempel finne ut hvordan pris påvirker salget, </w:t>
+        <w:t>hvor og hva som selges</w:t>
       </w:r>
       <w:r>
         <w:rPr>
@@ -5182,7 +5139,7 @@
           <w:sz w:val="22"/>
           <w:szCs w:val="22"/>
         </w:rPr>
-        <w:t>hvor og hva som selges</w:t>
+        <w:t xml:space="preserve"> </w:t>
       </w:r>
       <w:r>
         <w:rPr>
@@ -5191,205 +5148,194 @@
           <w:sz w:val="22"/>
           <w:szCs w:val="22"/>
         </w:rPr>
+        <w:t xml:space="preserve">vil </w:t>
+      </w:r>
+      <w:proofErr w:type="spellStart"/>
+      <w:r>
+        <w:rPr>
+          <w:rFonts w:asciiTheme="minorHAnsi" w:hAnsiTheme="minorHAnsi" w:cs="Courier New"/>
+          <w:color w:val="000000" w:themeColor="text1"/>
+          <w:sz w:val="22"/>
+          <w:szCs w:val="22"/>
+        </w:rPr>
+        <w:t>column</w:t>
+      </w:r>
+      <w:proofErr w:type="spellEnd"/>
+      <w:r>
+        <w:rPr>
+          <w:rFonts w:asciiTheme="minorHAnsi" w:hAnsiTheme="minorHAnsi" w:cs="Courier New"/>
+          <w:color w:val="000000" w:themeColor="text1"/>
+          <w:sz w:val="22"/>
+          <w:szCs w:val="22"/>
+        </w:rPr>
+        <w:t xml:space="preserve"> store db være den riktige måten å lagre denne dataen på. </w:t>
+      </w:r>
+      <w:r>
+        <w:rPr>
+          <w:rFonts w:asciiTheme="minorHAnsi" w:hAnsiTheme="minorHAnsi" w:cs="Courier New"/>
+          <w:color w:val="000000" w:themeColor="text1"/>
+          <w:sz w:val="22"/>
+          <w:szCs w:val="22"/>
+        </w:rPr>
+        <w:t xml:space="preserve">I motsetning til ved en tradisjonell </w:t>
+      </w:r>
+      <w:proofErr w:type="spellStart"/>
+      <w:r>
+        <w:rPr>
+          <w:rFonts w:asciiTheme="minorHAnsi" w:hAnsiTheme="minorHAnsi" w:cs="Courier New"/>
+          <w:color w:val="000000" w:themeColor="text1"/>
+          <w:sz w:val="22"/>
+          <w:szCs w:val="22"/>
+        </w:rPr>
+        <w:t>Row-stored</w:t>
+      </w:r>
+      <w:proofErr w:type="spellEnd"/>
+      <w:r>
+        <w:rPr>
+          <w:rFonts w:asciiTheme="minorHAnsi" w:hAnsiTheme="minorHAnsi" w:cs="Courier New"/>
+          <w:color w:val="000000" w:themeColor="text1"/>
+          <w:sz w:val="22"/>
+          <w:szCs w:val="22"/>
+        </w:rPr>
+        <w:t xml:space="preserve"> database hvor man måtte ha lest mye data som ikke er av interesse, vil man </w:t>
+      </w:r>
+      <w:r>
+        <w:rPr>
+          <w:rFonts w:asciiTheme="minorHAnsi" w:hAnsiTheme="minorHAnsi" w:cs="Courier New"/>
+          <w:color w:val="000000" w:themeColor="text1"/>
+          <w:sz w:val="22"/>
+          <w:szCs w:val="22"/>
+        </w:rPr>
+        <w:t xml:space="preserve">enkelt kunne hente ut kun de kolonnene som er av interesse for å få den </w:t>
+      </w:r>
+      <w:r>
+        <w:rPr>
+          <w:rFonts w:asciiTheme="minorHAnsi" w:hAnsiTheme="minorHAnsi" w:cs="Courier New"/>
+          <w:color w:val="000000" w:themeColor="text1"/>
+          <w:sz w:val="22"/>
+          <w:szCs w:val="22"/>
+        </w:rPr>
+        <w:t>markeds</w:t>
+      </w:r>
+      <w:r>
+        <w:rPr>
+          <w:rFonts w:asciiTheme="minorHAnsi" w:hAnsiTheme="minorHAnsi" w:cs="Courier New"/>
+          <w:color w:val="000000" w:themeColor="text1"/>
+          <w:sz w:val="22"/>
+          <w:szCs w:val="22"/>
+        </w:rPr>
+        <w:t xml:space="preserve">analysen man ønsker. </w:t>
+      </w:r>
+      <w:r>
+        <w:rPr>
+          <w:rFonts w:asciiTheme="minorHAnsi" w:hAnsiTheme="minorHAnsi"/>
+          <w:sz w:val="22"/>
+          <w:szCs w:val="22"/>
+        </w:rPr>
+        <w:t xml:space="preserve">På grund av </w:t>
+      </w:r>
+      <w:proofErr w:type="spellStart"/>
+      <w:r>
+        <w:rPr>
+          <w:rFonts w:asciiTheme="minorHAnsi" w:hAnsiTheme="minorHAnsi"/>
+          <w:sz w:val="22"/>
+          <w:szCs w:val="22"/>
+        </w:rPr>
+        <w:t>Column</w:t>
+      </w:r>
+      <w:proofErr w:type="spellEnd"/>
+      <w:r>
+        <w:rPr>
+          <w:rFonts w:asciiTheme="minorHAnsi" w:hAnsiTheme="minorHAnsi"/>
+          <w:sz w:val="22"/>
+          <w:szCs w:val="22"/>
+        </w:rPr>
         <w:t xml:space="preserve"> </w:t>
       </w:r>
-      <w:r>
-        <w:rPr>
-          <w:rFonts w:asciiTheme="minorHAnsi" w:hAnsiTheme="minorHAnsi" w:cs="Courier New"/>
-          <w:color w:val="000000" w:themeColor="text1"/>
-          <w:sz w:val="22"/>
-          <w:szCs w:val="22"/>
-        </w:rPr>
-        <w:t xml:space="preserve">vil </w:t>
-      </w:r>
       <w:proofErr w:type="spellStart"/>
       <w:r>
         <w:rPr>
-          <w:rFonts w:asciiTheme="minorHAnsi" w:hAnsiTheme="minorHAnsi" w:cs="Courier New"/>
-          <w:color w:val="000000" w:themeColor="text1"/>
-          <w:sz w:val="22"/>
-          <w:szCs w:val="22"/>
-        </w:rPr>
-        <w:t>column</w:t>
+          <w:rFonts w:asciiTheme="minorHAnsi" w:hAnsiTheme="minorHAnsi"/>
+          <w:sz w:val="22"/>
+          <w:szCs w:val="22"/>
+        </w:rPr>
+        <w:t>stored</w:t>
       </w:r>
       <w:proofErr w:type="spellEnd"/>
       <w:r>
         <w:rPr>
-          <w:rFonts w:asciiTheme="minorHAnsi" w:hAnsiTheme="minorHAnsi" w:cs="Courier New"/>
-          <w:color w:val="000000" w:themeColor="text1"/>
-          <w:sz w:val="22"/>
-          <w:szCs w:val="22"/>
-        </w:rPr>
-        <w:t xml:space="preserve"> store db være den riktige måten å lagre denne dataen på. </w:t>
-      </w:r>
-      <w:r>
-        <w:rPr>
-          <w:rFonts w:asciiTheme="minorHAnsi" w:hAnsiTheme="minorHAnsi" w:cs="Courier New"/>
-          <w:color w:val="000000" w:themeColor="text1"/>
-          <w:sz w:val="22"/>
-          <w:szCs w:val="22"/>
-        </w:rPr>
-        <w:t xml:space="preserve">I motsetning til ved en tradisjonell </w:t>
+          <w:rFonts w:asciiTheme="minorHAnsi" w:hAnsiTheme="minorHAnsi"/>
+          <w:sz w:val="22"/>
+          <w:szCs w:val="22"/>
+        </w:rPr>
+        <w:t xml:space="preserve"> DB sine sin</w:t>
+      </w:r>
+      <w:r>
+        <w:rPr>
+          <w:rFonts w:asciiTheme="minorHAnsi" w:hAnsiTheme="minorHAnsi"/>
+          <w:sz w:val="22"/>
+          <w:szCs w:val="22"/>
+        </w:rPr>
+        <w:t xml:space="preserve"> </w:t>
+      </w:r>
+      <w:r>
+        <w:rPr>
+          <w:rFonts w:asciiTheme="minorHAnsi" w:hAnsiTheme="minorHAnsi"/>
+          <w:sz w:val="22"/>
+          <w:szCs w:val="22"/>
+        </w:rPr>
+        <w:t>gode evne til å utføre a</w:t>
+      </w:r>
+      <w:r>
+        <w:rPr>
+          <w:rFonts w:asciiTheme="minorHAnsi" w:hAnsiTheme="minorHAnsi"/>
+          <w:sz w:val="22"/>
+          <w:szCs w:val="22"/>
+        </w:rPr>
+        <w:t xml:space="preserve">ggregeringsoperasjoner </w:t>
+      </w:r>
+      <w:r>
+        <w:rPr>
+          <w:rFonts w:asciiTheme="minorHAnsi" w:hAnsiTheme="minorHAnsi"/>
+          <w:sz w:val="22"/>
+          <w:szCs w:val="22"/>
+        </w:rPr>
+        <w:t xml:space="preserve">ville lagring og håndtering av slik type data passet denne. </w:t>
+      </w:r>
+      <w:r>
+        <w:rPr>
+          <w:rFonts w:asciiTheme="minorHAnsi" w:hAnsiTheme="minorHAnsi"/>
+          <w:sz w:val="22"/>
+          <w:szCs w:val="22"/>
+        </w:rPr>
+        <w:br/>
+      </w:r>
+      <w:r>
+        <w:rPr>
+          <w:rFonts w:asciiTheme="minorHAnsi" w:hAnsiTheme="minorHAnsi"/>
+          <w:sz w:val="22"/>
+          <w:szCs w:val="22"/>
+        </w:rPr>
+        <w:lastRenderedPageBreak/>
+        <w:t xml:space="preserve">Med slike </w:t>
       </w:r>
       <w:proofErr w:type="spellStart"/>
       <w:r>
         <w:rPr>
-          <w:rFonts w:asciiTheme="minorHAnsi" w:hAnsiTheme="minorHAnsi" w:cs="Courier New"/>
-          <w:color w:val="000000" w:themeColor="text1"/>
-          <w:sz w:val="22"/>
-          <w:szCs w:val="22"/>
-        </w:rPr>
-        <w:t>Row-stored</w:t>
+          <w:rFonts w:asciiTheme="minorHAnsi" w:hAnsiTheme="minorHAnsi"/>
+          <w:sz w:val="22"/>
+          <w:szCs w:val="22"/>
+        </w:rPr>
+        <w:t>dataer</w:t>
       </w:r>
       <w:proofErr w:type="spellEnd"/>
       <w:r>
         <w:rPr>
-          <w:rFonts w:asciiTheme="minorHAnsi" w:hAnsiTheme="minorHAnsi" w:cs="Courier New"/>
-          <w:color w:val="000000" w:themeColor="text1"/>
-          <w:sz w:val="22"/>
-          <w:szCs w:val="22"/>
-        </w:rPr>
-        <w:t xml:space="preserve"> database hvor man måtte ha lest mye data som ikke er av interesse, vil </w:t>
-      </w:r>
-      <w:r>
-        <w:rPr>
-          <w:rFonts w:asciiTheme="minorHAnsi" w:hAnsiTheme="minorHAnsi" w:cs="Courier New"/>
-          <w:color w:val="000000" w:themeColor="text1"/>
-          <w:sz w:val="22"/>
-          <w:szCs w:val="22"/>
-        </w:rPr>
-        <w:lastRenderedPageBreak/>
-        <w:t xml:space="preserve">man </w:t>
-      </w:r>
-      <w:r>
-        <w:rPr>
-          <w:rFonts w:asciiTheme="minorHAnsi" w:hAnsiTheme="minorHAnsi" w:cs="Courier New"/>
-          <w:color w:val="000000" w:themeColor="text1"/>
-          <w:sz w:val="22"/>
-          <w:szCs w:val="22"/>
-        </w:rPr>
-        <w:t xml:space="preserve">enkelt kunne hente ut kun de kolonnene som er av interesse for å få den </w:t>
-      </w:r>
-      <w:r>
-        <w:rPr>
-          <w:rFonts w:asciiTheme="minorHAnsi" w:hAnsiTheme="minorHAnsi" w:cs="Courier New"/>
-          <w:color w:val="000000" w:themeColor="text1"/>
-          <w:sz w:val="22"/>
-          <w:szCs w:val="22"/>
-        </w:rPr>
-        <w:t>markeds</w:t>
-      </w:r>
-      <w:r>
-        <w:rPr>
-          <w:rFonts w:asciiTheme="minorHAnsi" w:hAnsiTheme="minorHAnsi" w:cs="Courier New"/>
-          <w:color w:val="000000" w:themeColor="text1"/>
-          <w:sz w:val="22"/>
-          <w:szCs w:val="22"/>
-        </w:rPr>
-        <w:t xml:space="preserve">analysen man ønsker. </w:t>
-      </w:r>
-      <w:r>
-        <w:rPr>
-          <w:rFonts w:asciiTheme="minorHAnsi" w:hAnsiTheme="minorHAnsi"/>
-          <w:sz w:val="22"/>
-          <w:szCs w:val="22"/>
-        </w:rPr>
-        <w:t xml:space="preserve">På grund av </w:t>
-      </w:r>
-      <w:proofErr w:type="spellStart"/>
-      <w:r>
-        <w:rPr>
-          <w:rFonts w:asciiTheme="minorHAnsi" w:hAnsiTheme="minorHAnsi"/>
-          <w:sz w:val="22"/>
-          <w:szCs w:val="22"/>
-        </w:rPr>
-        <w:t>Column</w:t>
-      </w:r>
-      <w:proofErr w:type="spellEnd"/>
-      <w:r>
-        <w:rPr>
-          <w:rFonts w:asciiTheme="minorHAnsi" w:hAnsiTheme="minorHAnsi"/>
-          <w:sz w:val="22"/>
-          <w:szCs w:val="22"/>
-        </w:rPr>
-        <w:t xml:space="preserve"> </w:t>
-      </w:r>
-      <w:proofErr w:type="spellStart"/>
-      <w:r>
-        <w:rPr>
-          <w:rFonts w:asciiTheme="minorHAnsi" w:hAnsiTheme="minorHAnsi"/>
-          <w:sz w:val="22"/>
-          <w:szCs w:val="22"/>
-        </w:rPr>
-        <w:t>stored</w:t>
-      </w:r>
-      <w:proofErr w:type="spellEnd"/>
-      <w:r>
-        <w:rPr>
-          <w:rFonts w:asciiTheme="minorHAnsi" w:hAnsiTheme="minorHAnsi"/>
-          <w:sz w:val="22"/>
-          <w:szCs w:val="22"/>
-        </w:rPr>
-        <w:t xml:space="preserve"> DB sine sin</w:t>
-      </w:r>
-      <w:r>
-        <w:rPr>
-          <w:rFonts w:asciiTheme="minorHAnsi" w:hAnsiTheme="minorHAnsi"/>
-          <w:sz w:val="22"/>
-          <w:szCs w:val="22"/>
-        </w:rPr>
-        <w:t xml:space="preserve"> </w:t>
-      </w:r>
-      <w:r>
-        <w:rPr>
-          <w:rFonts w:asciiTheme="minorHAnsi" w:hAnsiTheme="minorHAnsi"/>
-          <w:sz w:val="22"/>
-          <w:szCs w:val="22"/>
-        </w:rPr>
-        <w:t>gode evne til å utføre a</w:t>
-      </w:r>
-      <w:r>
-        <w:rPr>
-          <w:rFonts w:asciiTheme="minorHAnsi" w:hAnsiTheme="minorHAnsi"/>
-          <w:sz w:val="22"/>
-          <w:szCs w:val="22"/>
-        </w:rPr>
-        <w:t xml:space="preserve">ggregeringsoperasjoner </w:t>
-      </w:r>
-      <w:r>
-        <w:rPr>
-          <w:rFonts w:asciiTheme="minorHAnsi" w:hAnsiTheme="minorHAnsi"/>
-          <w:sz w:val="22"/>
-          <w:szCs w:val="22"/>
-        </w:rPr>
-        <w:t xml:space="preserve">ville lagring og håndtering av slik type data passet denne. </w:t>
-      </w:r>
-      <w:r>
-        <w:rPr>
-          <w:rFonts w:asciiTheme="minorHAnsi" w:hAnsiTheme="minorHAnsi"/>
-          <w:sz w:val="22"/>
-          <w:szCs w:val="22"/>
-        </w:rPr>
-        <w:br/>
-        <w:t xml:space="preserve">Med slike </w:t>
-      </w:r>
-      <w:proofErr w:type="spellStart"/>
-      <w:r>
-        <w:rPr>
-          <w:rFonts w:asciiTheme="minorHAnsi" w:hAnsiTheme="minorHAnsi"/>
-          <w:sz w:val="22"/>
-          <w:szCs w:val="22"/>
-        </w:rPr>
-        <w:t>dataer</w:t>
-      </w:r>
-      <w:proofErr w:type="spellEnd"/>
-      <w:r>
-        <w:rPr>
-          <w:rFonts w:asciiTheme="minorHAnsi" w:hAnsiTheme="minorHAnsi"/>
-          <w:sz w:val="22"/>
-          <w:szCs w:val="22"/>
-        </w:rPr>
-        <w:t xml:space="preserve"> vil det også hende at ny informasjon om dataen må legges til. Dette gjøres enkelt i denne type database-modellen ved å kun legge til en ny kolonne. </w:t>
+          <w:rFonts w:asciiTheme="minorHAnsi" w:hAnsiTheme="minorHAnsi"/>
+          <w:sz w:val="22"/>
+          <w:szCs w:val="22"/>
+        </w:rPr>
+        <w:t xml:space="preserve"> vil det også hende at ny informasjon om dataen må legges til. Dette gjøres enkelt i denne type databasemodell ved å kun legge til en ny kolonne. </w:t>
       </w:r>
     </w:p>
     <w:p>
@@ -5501,16 +5447,810 @@
     </w:p>
     <w:p>
       <w:pPr>
-        <w:spacing w:line="360" w:lineRule="auto"/>
+        <w:rPr>
+          <w:rFonts w:asciiTheme="minorHAnsi" w:hAnsiTheme="minorHAnsi" w:cstheme="minorHAnsi"/>
+        </w:rPr>
+      </w:pPr>
+    </w:p>
+    <w:p>
+      <w:pPr>
+        <w:spacing w:line="360" w:lineRule="auto"/>
+        <w:rPr>
+          <w:rFonts w:asciiTheme="minorHAnsi" w:hAnsiTheme="minorHAnsi" w:cs="Arial"/>
+          <w:b/>
+          <w:color w:val="000000" w:themeColor="text1"/>
+          <w:sz w:val="22"/>
+          <w:szCs w:val="22"/>
+        </w:rPr>
+      </w:pPr>
+      <w:r>
+        <w:rPr>
+          <w:rFonts w:asciiTheme="minorHAnsi" w:hAnsiTheme="minorHAnsi" w:cs="Arial"/>
+          <w:b/>
+          <w:color w:val="000000" w:themeColor="text1"/>
+          <w:sz w:val="22"/>
+          <w:szCs w:val="22"/>
+        </w:rPr>
+        <w:t>Typiske spørringer på dette datasettet kan være</w:t>
+      </w:r>
+      <w:r>
+        <w:rPr>
+          <w:rFonts w:asciiTheme="minorHAnsi" w:hAnsiTheme="minorHAnsi" w:cs="Arial"/>
+          <w:b/>
+          <w:color w:val="000000" w:themeColor="text1"/>
+          <w:sz w:val="22"/>
+          <w:szCs w:val="22"/>
+        </w:rPr>
+        <w:t>:</w:t>
+      </w:r>
+    </w:p>
+    <w:p>
+      <w:pPr>
+        <w:pStyle w:val="ListParagraph"/>
+        <w:numPr>
+          <w:ilvl w:val="0"/>
+          <w:numId w:val="20"/>
+        </w:numPr>
+        <w:spacing w:line="360" w:lineRule="auto"/>
+        <w:ind w:left="567"/>
+        <w:rPr>
+          <w:rFonts w:asciiTheme="minorHAnsi" w:hAnsiTheme="minorHAnsi" w:cs="Arial"/>
+          <w:color w:val="000000" w:themeColor="text1"/>
+          <w:sz w:val="22"/>
+          <w:szCs w:val="22"/>
+        </w:rPr>
+      </w:pPr>
+      <w:r>
+        <w:rPr>
+          <w:rFonts w:asciiTheme="minorHAnsi" w:hAnsiTheme="minorHAnsi" w:cs="Arial"/>
+          <w:color w:val="000000" w:themeColor="text1"/>
+          <w:sz w:val="22"/>
+          <w:szCs w:val="22"/>
+        </w:rPr>
+        <w:t>Hvilken måned ble det totalt solgt mest?</w:t>
+      </w:r>
+    </w:p>
+    <w:p>
+      <w:pPr>
+        <w:pStyle w:val="ListParagraph"/>
+        <w:numPr>
+          <w:ilvl w:val="0"/>
+          <w:numId w:val="20"/>
+        </w:numPr>
+        <w:spacing w:line="360" w:lineRule="auto"/>
+        <w:ind w:left="567"/>
+        <w:rPr>
+          <w:rFonts w:asciiTheme="minorHAnsi" w:hAnsiTheme="minorHAnsi" w:cs="Arial"/>
+          <w:color w:val="000000" w:themeColor="text1"/>
+          <w:sz w:val="22"/>
+          <w:szCs w:val="22"/>
+        </w:rPr>
+      </w:pPr>
+      <w:r>
+        <w:rPr>
+          <w:rFonts w:asciiTheme="minorHAnsi" w:hAnsiTheme="minorHAnsi" w:cs="Arial"/>
+          <w:color w:val="000000" w:themeColor="text1"/>
+          <w:sz w:val="22"/>
+          <w:szCs w:val="22"/>
+        </w:rPr>
+        <w:t>Hvilke varer blir det solgt mest av?</w:t>
+      </w:r>
+    </w:p>
+    <w:p>
+      <w:pPr>
+        <w:pStyle w:val="ListParagraph"/>
+        <w:numPr>
+          <w:ilvl w:val="0"/>
+          <w:numId w:val="20"/>
+        </w:numPr>
+        <w:spacing w:line="360" w:lineRule="auto"/>
+        <w:ind w:left="567"/>
+        <w:rPr>
+          <w:rFonts w:asciiTheme="minorHAnsi" w:hAnsiTheme="minorHAnsi" w:cs="Arial"/>
+          <w:color w:val="000000" w:themeColor="text1"/>
+          <w:sz w:val="22"/>
+          <w:szCs w:val="22"/>
+        </w:rPr>
+      </w:pPr>
+      <w:r>
+        <w:rPr>
+          <w:rFonts w:asciiTheme="minorHAnsi" w:hAnsiTheme="minorHAnsi" w:cs="Arial"/>
+          <w:color w:val="000000" w:themeColor="text1"/>
+          <w:sz w:val="22"/>
+          <w:szCs w:val="22"/>
+        </w:rPr>
+        <w:t>Hvor mye blir det gjennomsnittlig solgt for hvert år?</w:t>
+      </w:r>
+    </w:p>
+    <w:p>
+      <w:pPr>
+        <w:spacing w:line="360" w:lineRule="auto"/>
+        <w:rPr>
+          <w:rFonts w:asciiTheme="minorHAnsi" w:hAnsiTheme="minorHAnsi" w:cs="Arial"/>
+          <w:color w:val="000000" w:themeColor="text1"/>
+          <w:sz w:val="22"/>
+          <w:szCs w:val="22"/>
+        </w:rPr>
+      </w:pPr>
+    </w:p>
+    <w:p>
+      <w:pPr>
+        <w:spacing w:line="360" w:lineRule="auto"/>
+        <w:rPr>
+          <w:rFonts w:asciiTheme="minorHAnsi" w:hAnsiTheme="minorHAnsi" w:cs="Arial"/>
+          <w:color w:val="000000" w:themeColor="text1"/>
+          <w:sz w:val="22"/>
+          <w:szCs w:val="22"/>
+        </w:rPr>
+      </w:pPr>
+      <w:r>
+        <w:rPr>
+          <w:rFonts w:asciiTheme="minorHAnsi" w:hAnsiTheme="minorHAnsi" w:cs="Arial"/>
+          <w:color w:val="000000" w:themeColor="text1"/>
+          <w:sz w:val="22"/>
+          <w:szCs w:val="22"/>
+        </w:rPr>
+        <w:t xml:space="preserve">Her vil ønsket varekode, måned eller år sendt med som parametere for å få svar på ønskede spørringer. </w:t>
+      </w:r>
+      <w:r>
+        <w:rPr>
+          <w:rFonts w:asciiTheme="minorHAnsi" w:hAnsiTheme="minorHAnsi" w:cs="Arial"/>
+          <w:color w:val="000000" w:themeColor="text1"/>
+          <w:sz w:val="22"/>
+          <w:szCs w:val="22"/>
+        </w:rPr>
+        <w:t xml:space="preserve">Da </w:t>
+      </w:r>
+      <w:proofErr w:type="spellStart"/>
+      <w:r>
+        <w:rPr>
+          <w:rFonts w:asciiTheme="minorHAnsi" w:hAnsiTheme="minorHAnsi" w:cs="Arial"/>
+          <w:color w:val="000000" w:themeColor="text1"/>
+          <w:sz w:val="22"/>
+          <w:szCs w:val="22"/>
+        </w:rPr>
+        <w:t>Column</w:t>
+      </w:r>
+      <w:proofErr w:type="spellEnd"/>
+      <w:r>
+        <w:rPr>
+          <w:rFonts w:asciiTheme="minorHAnsi" w:hAnsiTheme="minorHAnsi" w:cs="Arial"/>
+          <w:color w:val="000000" w:themeColor="text1"/>
+          <w:sz w:val="22"/>
+          <w:szCs w:val="22"/>
+        </w:rPr>
+        <w:t xml:space="preserve"> </w:t>
+      </w:r>
+      <w:proofErr w:type="spellStart"/>
+      <w:r>
+        <w:rPr>
+          <w:rFonts w:asciiTheme="minorHAnsi" w:hAnsiTheme="minorHAnsi" w:cs="Arial"/>
+          <w:color w:val="000000" w:themeColor="text1"/>
+          <w:sz w:val="22"/>
+          <w:szCs w:val="22"/>
+        </w:rPr>
+        <w:t>stored</w:t>
+      </w:r>
+      <w:proofErr w:type="spellEnd"/>
+      <w:r>
+        <w:rPr>
+          <w:rFonts w:asciiTheme="minorHAnsi" w:hAnsiTheme="minorHAnsi" w:cs="Arial"/>
+          <w:color w:val="000000" w:themeColor="text1"/>
+          <w:sz w:val="22"/>
+          <w:szCs w:val="22"/>
+        </w:rPr>
+        <w:t xml:space="preserve"> DB (med for eksempel databasemotoren Cassandra) benyttes for denne dataen </w:t>
+      </w:r>
+      <w:r>
+        <w:rPr>
+          <w:rFonts w:asciiTheme="minorHAnsi" w:hAnsiTheme="minorHAnsi" w:cs="Arial"/>
+          <w:color w:val="000000" w:themeColor="text1"/>
+          <w:sz w:val="22"/>
+          <w:szCs w:val="22"/>
+        </w:rPr>
+        <w:t xml:space="preserve">trengs </w:t>
+      </w:r>
+      <w:r>
+        <w:rPr>
+          <w:rFonts w:asciiTheme="minorHAnsi" w:hAnsiTheme="minorHAnsi" w:cs="Arial"/>
+          <w:color w:val="000000" w:themeColor="text1"/>
+          <w:sz w:val="22"/>
+          <w:szCs w:val="22"/>
+        </w:rPr>
+        <w:t xml:space="preserve">det </w:t>
+      </w:r>
+      <w:r>
+        <w:rPr>
+          <w:rFonts w:asciiTheme="minorHAnsi" w:hAnsiTheme="minorHAnsi" w:cs="Arial"/>
+          <w:color w:val="000000" w:themeColor="text1"/>
+          <w:sz w:val="22"/>
+          <w:szCs w:val="22"/>
+        </w:rPr>
+        <w:t>kun å leses fra kolonnene år, måned og varekode</w:t>
+      </w:r>
+      <w:r>
+        <w:rPr>
+          <w:rFonts w:asciiTheme="minorHAnsi" w:hAnsiTheme="minorHAnsi" w:cs="Arial"/>
+          <w:color w:val="000000" w:themeColor="text1"/>
+          <w:sz w:val="22"/>
+          <w:szCs w:val="22"/>
+        </w:rPr>
+        <w:t xml:space="preserve"> (avhengig av hvilke av spørringene over som blir gjort). Deretter kan man enkelt benytte aggregeringer (som «sum» og «</w:t>
+      </w:r>
+      <w:proofErr w:type="spellStart"/>
+      <w:r>
+        <w:rPr>
+          <w:rFonts w:asciiTheme="minorHAnsi" w:hAnsiTheme="minorHAnsi" w:cs="Arial"/>
+          <w:color w:val="000000" w:themeColor="text1"/>
+          <w:sz w:val="22"/>
+          <w:szCs w:val="22"/>
+        </w:rPr>
+        <w:t>avg</w:t>
+      </w:r>
+      <w:proofErr w:type="spellEnd"/>
+      <w:r>
+        <w:rPr>
+          <w:rFonts w:asciiTheme="minorHAnsi" w:hAnsiTheme="minorHAnsi" w:cs="Arial"/>
+          <w:color w:val="000000" w:themeColor="text1"/>
+          <w:sz w:val="22"/>
+          <w:szCs w:val="22"/>
+        </w:rPr>
+        <w:t>»)</w:t>
+      </w:r>
+      <w:r>
+        <w:rPr>
+          <w:rFonts w:asciiTheme="minorHAnsi" w:hAnsiTheme="minorHAnsi" w:cs="Arial"/>
+          <w:color w:val="000000" w:themeColor="text1"/>
+          <w:sz w:val="22"/>
+          <w:szCs w:val="22"/>
+        </w:rPr>
+        <w:t xml:space="preserve"> </w:t>
+      </w:r>
+      <w:r>
+        <w:rPr>
+          <w:rFonts w:asciiTheme="minorHAnsi" w:hAnsiTheme="minorHAnsi" w:cs="Arial"/>
+          <w:color w:val="000000" w:themeColor="text1"/>
+          <w:sz w:val="22"/>
+          <w:szCs w:val="22"/>
+        </w:rPr>
+        <w:t xml:space="preserve">på disse kolonnene for å få det resultatet man ønsker. Da det å bruke slike aggregeringer er en av styrkene til </w:t>
+      </w:r>
+      <w:proofErr w:type="spellStart"/>
+      <w:r>
+        <w:rPr>
+          <w:rFonts w:asciiTheme="minorHAnsi" w:hAnsiTheme="minorHAnsi" w:cs="Arial"/>
+          <w:color w:val="000000" w:themeColor="text1"/>
+          <w:sz w:val="22"/>
+          <w:szCs w:val="22"/>
+        </w:rPr>
+        <w:t>Column</w:t>
+      </w:r>
+      <w:proofErr w:type="spellEnd"/>
+      <w:r>
+        <w:rPr>
+          <w:rFonts w:asciiTheme="minorHAnsi" w:hAnsiTheme="minorHAnsi" w:cs="Arial"/>
+          <w:color w:val="000000" w:themeColor="text1"/>
+          <w:sz w:val="22"/>
+          <w:szCs w:val="22"/>
+        </w:rPr>
+        <w:t xml:space="preserve"> </w:t>
+      </w:r>
+      <w:proofErr w:type="spellStart"/>
+      <w:r>
+        <w:rPr>
+          <w:rFonts w:asciiTheme="minorHAnsi" w:hAnsiTheme="minorHAnsi" w:cs="Arial"/>
+          <w:color w:val="000000" w:themeColor="text1"/>
+          <w:sz w:val="22"/>
+          <w:szCs w:val="22"/>
+        </w:rPr>
+        <w:t>storoed</w:t>
+      </w:r>
+      <w:proofErr w:type="spellEnd"/>
+      <w:r>
+        <w:rPr>
+          <w:rFonts w:asciiTheme="minorHAnsi" w:hAnsiTheme="minorHAnsi" w:cs="Arial"/>
+          <w:color w:val="000000" w:themeColor="text1"/>
+          <w:sz w:val="22"/>
+          <w:szCs w:val="22"/>
+        </w:rPr>
+        <w:t xml:space="preserve"> DB passer denne til å kunne svare på slike spørsmål og kunne få en analyse av salg. </w:t>
+      </w:r>
+    </w:p>
+    <w:p>
+      <w:pPr>
+        <w:spacing w:line="360" w:lineRule="auto"/>
+        <w:rPr>
+          <w:rFonts w:asciiTheme="minorHAnsi" w:hAnsiTheme="minorHAnsi" w:cs="Arial"/>
+          <w:color w:val="000000"/>
+          <w:sz w:val="22"/>
+          <w:szCs w:val="22"/>
+        </w:rPr>
+      </w:pPr>
+    </w:p>
+    <w:p>
+      <w:pPr>
+        <w:pStyle w:val="Heading3"/>
+      </w:pPr>
+      <w:bookmarkStart w:id="5" w:name="_Toc23864001"/>
+      <w:r>
+        <w:t>1.1.4 Beskrivelse av datasettet og hvorfor dette passer</w:t>
+      </w:r>
+      <w:bookmarkEnd w:id="5"/>
+    </w:p>
+    <w:p>
+      <w:pPr>
+        <w:spacing w:line="360" w:lineRule="auto"/>
+        <w:rPr>
+          <w:rFonts w:asciiTheme="minorHAnsi" w:hAnsiTheme="minorHAnsi" w:cs="Arial"/>
+          <w:color w:val="000000"/>
+          <w:sz w:val="22"/>
+          <w:szCs w:val="22"/>
+        </w:rPr>
+      </w:pPr>
+    </w:p>
+    <w:p>
+      <w:pPr>
+        <w:spacing w:line="360" w:lineRule="auto"/>
+        <w:rPr>
+          <w:rFonts w:asciiTheme="minorHAnsi" w:hAnsiTheme="minorHAnsi" w:cs="Arial"/>
+          <w:i/>
+          <w:color w:val="000000" w:themeColor="text1"/>
+          <w:sz w:val="22"/>
+          <w:szCs w:val="22"/>
+        </w:rPr>
+      </w:pPr>
+      <w:r>
+        <w:rPr>
+          <w:rFonts w:asciiTheme="minorHAnsi" w:hAnsiTheme="minorHAnsi" w:cs="Arial"/>
+          <w:color w:val="000000" w:themeColor="text1"/>
+          <w:sz w:val="22"/>
+          <w:szCs w:val="22"/>
+        </w:rPr>
+        <w:t>For dette datasettet er det ingen beskrivelse til bruk. Det eneste informasjonen som finnes er følgende:</w:t>
+      </w:r>
+      <w:r>
+        <w:rPr>
+          <w:rFonts w:asciiTheme="minorHAnsi" w:hAnsiTheme="minorHAnsi" w:cs="Arial"/>
+          <w:color w:val="000000" w:themeColor="text1"/>
+          <w:sz w:val="22"/>
+          <w:szCs w:val="22"/>
+        </w:rPr>
+        <w:t xml:space="preserve"> </w:t>
+      </w:r>
+      <w:r>
+        <w:rPr>
+          <w:rFonts w:asciiTheme="minorHAnsi" w:hAnsiTheme="minorHAnsi" w:cs="Arial"/>
+          <w:i/>
+          <w:color w:val="000000" w:themeColor="text1"/>
+          <w:sz w:val="22"/>
+          <w:szCs w:val="22"/>
+        </w:rPr>
+        <w:t xml:space="preserve">This </w:t>
+      </w:r>
+      <w:proofErr w:type="spellStart"/>
+      <w:r>
+        <w:rPr>
+          <w:rFonts w:asciiTheme="minorHAnsi" w:hAnsiTheme="minorHAnsi" w:cs="Arial"/>
+          <w:i/>
+          <w:color w:val="000000" w:themeColor="text1"/>
+          <w:sz w:val="22"/>
+          <w:szCs w:val="22"/>
+        </w:rPr>
+        <w:t>Dataset</w:t>
+      </w:r>
+      <w:proofErr w:type="spellEnd"/>
+      <w:r>
+        <w:rPr>
+          <w:rFonts w:asciiTheme="minorHAnsi" w:hAnsiTheme="minorHAnsi" w:cs="Arial"/>
+          <w:i/>
+          <w:color w:val="000000" w:themeColor="text1"/>
+          <w:sz w:val="22"/>
+          <w:szCs w:val="22"/>
+        </w:rPr>
+        <w:t xml:space="preserve"> is for Warehouse and Retail Sales </w:t>
+      </w:r>
+      <w:proofErr w:type="spellStart"/>
+      <w:r>
+        <w:rPr>
+          <w:rFonts w:asciiTheme="minorHAnsi" w:hAnsiTheme="minorHAnsi" w:cs="Arial"/>
+          <w:i/>
+          <w:color w:val="000000" w:themeColor="text1"/>
+          <w:sz w:val="22"/>
+          <w:szCs w:val="22"/>
+        </w:rPr>
+        <w:t>monthly</w:t>
+      </w:r>
+      <w:proofErr w:type="spellEnd"/>
+      <w:r>
+        <w:rPr>
+          <w:rFonts w:asciiTheme="minorHAnsi" w:hAnsiTheme="minorHAnsi" w:cs="Arial"/>
+          <w:i/>
+          <w:color w:val="000000" w:themeColor="text1"/>
+          <w:sz w:val="22"/>
+          <w:szCs w:val="22"/>
+        </w:rPr>
+        <w:t xml:space="preserve"> data from </w:t>
+      </w:r>
+      <w:proofErr w:type="spellStart"/>
+      <w:r>
+        <w:rPr>
+          <w:rFonts w:asciiTheme="minorHAnsi" w:hAnsiTheme="minorHAnsi" w:cs="Arial"/>
+          <w:i/>
+          <w:color w:val="000000" w:themeColor="text1"/>
+          <w:sz w:val="22"/>
+          <w:szCs w:val="22"/>
+        </w:rPr>
+        <w:t>January</w:t>
+      </w:r>
+      <w:proofErr w:type="spellEnd"/>
+      <w:r>
+        <w:rPr>
+          <w:rFonts w:asciiTheme="minorHAnsi" w:hAnsiTheme="minorHAnsi" w:cs="Arial"/>
+          <w:i/>
+          <w:color w:val="000000" w:themeColor="text1"/>
+          <w:sz w:val="22"/>
+          <w:szCs w:val="22"/>
+        </w:rPr>
+        <w:t xml:space="preserve">, 2017 to </w:t>
+      </w:r>
+      <w:proofErr w:type="spellStart"/>
+      <w:r>
+        <w:rPr>
+          <w:rFonts w:asciiTheme="minorHAnsi" w:hAnsiTheme="minorHAnsi" w:cs="Arial"/>
+          <w:i/>
+          <w:color w:val="000000" w:themeColor="text1"/>
+          <w:sz w:val="22"/>
+          <w:szCs w:val="22"/>
+        </w:rPr>
+        <w:t>March</w:t>
+      </w:r>
+      <w:proofErr w:type="spellEnd"/>
+      <w:r>
+        <w:rPr>
+          <w:rFonts w:asciiTheme="minorHAnsi" w:hAnsiTheme="minorHAnsi" w:cs="Arial"/>
+          <w:i/>
+          <w:color w:val="000000" w:themeColor="text1"/>
+          <w:sz w:val="22"/>
+          <w:szCs w:val="22"/>
+        </w:rPr>
+        <w:t xml:space="preserve">, 2018. Total </w:t>
+      </w:r>
+      <w:proofErr w:type="spellStart"/>
+      <w:r>
+        <w:rPr>
+          <w:rFonts w:asciiTheme="minorHAnsi" w:hAnsiTheme="minorHAnsi" w:cs="Arial"/>
+          <w:i/>
+          <w:color w:val="000000" w:themeColor="text1"/>
+          <w:sz w:val="22"/>
+          <w:szCs w:val="22"/>
+        </w:rPr>
+        <w:t>Number</w:t>
+      </w:r>
+      <w:proofErr w:type="spellEnd"/>
+      <w:r>
+        <w:rPr>
+          <w:rFonts w:asciiTheme="minorHAnsi" w:hAnsiTheme="minorHAnsi" w:cs="Arial"/>
+          <w:i/>
+          <w:color w:val="000000" w:themeColor="text1"/>
+          <w:sz w:val="22"/>
+          <w:szCs w:val="22"/>
+        </w:rPr>
+        <w:t xml:space="preserve"> </w:t>
+      </w:r>
+      <w:proofErr w:type="spellStart"/>
+      <w:r>
+        <w:rPr>
+          <w:rFonts w:asciiTheme="minorHAnsi" w:hAnsiTheme="minorHAnsi" w:cs="Arial"/>
+          <w:i/>
+          <w:color w:val="000000" w:themeColor="text1"/>
+          <w:sz w:val="22"/>
+          <w:szCs w:val="22"/>
+        </w:rPr>
+        <w:t>of</w:t>
+      </w:r>
+      <w:proofErr w:type="spellEnd"/>
+      <w:r>
+        <w:rPr>
+          <w:rFonts w:asciiTheme="minorHAnsi" w:hAnsiTheme="minorHAnsi" w:cs="Arial"/>
+          <w:i/>
+          <w:color w:val="000000" w:themeColor="text1"/>
+          <w:sz w:val="22"/>
+          <w:szCs w:val="22"/>
+        </w:rPr>
+        <w:t xml:space="preserve"> Data: 128355</w:t>
+      </w:r>
+      <w:r>
+        <w:rPr>
+          <w:rFonts w:asciiTheme="minorHAnsi" w:hAnsiTheme="minorHAnsi" w:cs="Arial"/>
+          <w:i/>
+          <w:color w:val="000000" w:themeColor="text1"/>
+          <w:sz w:val="22"/>
+          <w:szCs w:val="22"/>
+        </w:rPr>
+        <w:t>.</w:t>
+      </w:r>
+    </w:p>
+    <w:p>
+      <w:pPr>
+        <w:spacing w:line="360" w:lineRule="auto"/>
+        <w:rPr>
+          <w:rFonts w:asciiTheme="minorHAnsi" w:hAnsiTheme="minorHAnsi" w:cs="Arial"/>
+          <w:color w:val="000000" w:themeColor="text1"/>
+          <w:sz w:val="22"/>
+          <w:szCs w:val="22"/>
+        </w:rPr>
+      </w:pPr>
+      <w:r>
+        <w:rPr>
+          <w:rFonts w:asciiTheme="minorHAnsi" w:hAnsiTheme="minorHAnsi" w:cs="Arial"/>
+          <w:color w:val="000000" w:themeColor="text1"/>
+          <w:sz w:val="22"/>
+          <w:szCs w:val="22"/>
+        </w:rPr>
+        <w:t>Da de</w:t>
+      </w:r>
+      <w:r>
+        <w:rPr>
+          <w:rFonts w:asciiTheme="minorHAnsi" w:hAnsiTheme="minorHAnsi" w:cs="Arial"/>
+          <w:color w:val="000000" w:themeColor="text1"/>
+          <w:sz w:val="22"/>
+          <w:szCs w:val="22"/>
+        </w:rPr>
+        <w:t xml:space="preserve">t ikke står beskrevet noe nærmere bruksområder for dataene vil jeg </w:t>
+      </w:r>
+      <w:r>
+        <w:rPr>
+          <w:rFonts w:asciiTheme="minorHAnsi" w:hAnsiTheme="minorHAnsi" w:cs="Arial"/>
+          <w:color w:val="000000" w:themeColor="text1"/>
+          <w:sz w:val="22"/>
+          <w:szCs w:val="22"/>
+        </w:rPr>
+        <w:t>igjen nevne</w:t>
+      </w:r>
+      <w:r>
+        <w:rPr>
+          <w:rFonts w:asciiTheme="minorHAnsi" w:hAnsiTheme="minorHAnsi" w:cs="Arial"/>
+          <w:color w:val="000000" w:themeColor="text1"/>
+          <w:sz w:val="22"/>
+          <w:szCs w:val="22"/>
+        </w:rPr>
+        <w:t xml:space="preserve"> det samme som gjort over, altså at datasettet er nyttig til markedsanalyse. Å kunne få oversikt over ting som</w:t>
+      </w:r>
+      <w:r>
+        <w:rPr>
+          <w:rFonts w:asciiTheme="minorHAnsi" w:hAnsiTheme="minorHAnsi" w:cs="Arial"/>
+          <w:color w:val="000000" w:themeColor="text1"/>
+          <w:sz w:val="22"/>
+          <w:szCs w:val="22"/>
+        </w:rPr>
+        <w:t xml:space="preserve"> totalt solgt</w:t>
+      </w:r>
+      <w:r>
+        <w:rPr>
+          <w:rFonts w:asciiTheme="minorHAnsi" w:hAnsiTheme="minorHAnsi" w:cs="Arial"/>
+          <w:color w:val="000000" w:themeColor="text1"/>
+          <w:sz w:val="22"/>
+          <w:szCs w:val="22"/>
+        </w:rPr>
+        <w:t xml:space="preserve">, </w:t>
+      </w:r>
+      <w:r>
+        <w:rPr>
+          <w:rFonts w:asciiTheme="minorHAnsi" w:hAnsiTheme="minorHAnsi" w:cs="Arial"/>
+          <w:color w:val="000000" w:themeColor="text1"/>
+          <w:sz w:val="22"/>
+          <w:szCs w:val="22"/>
+        </w:rPr>
+        <w:t>gjennomsnitt av salg</w:t>
+      </w:r>
+      <w:r>
+        <w:rPr>
+          <w:rFonts w:asciiTheme="minorHAnsi" w:hAnsiTheme="minorHAnsi" w:cs="Arial"/>
+          <w:color w:val="000000" w:themeColor="text1"/>
+          <w:sz w:val="22"/>
+          <w:szCs w:val="22"/>
+        </w:rPr>
+        <w:t xml:space="preserve"> og hvor</w:t>
+      </w:r>
+      <w:r>
+        <w:rPr>
+          <w:rFonts w:asciiTheme="minorHAnsi" w:hAnsiTheme="minorHAnsi" w:cs="Arial"/>
+          <w:color w:val="000000" w:themeColor="text1"/>
+          <w:sz w:val="22"/>
+          <w:szCs w:val="22"/>
+        </w:rPr>
+        <w:t xml:space="preserve"> det </w:t>
+      </w:r>
+      <w:r>
+        <w:rPr>
+          <w:rFonts w:asciiTheme="minorHAnsi" w:hAnsiTheme="minorHAnsi" w:cs="Arial"/>
+          <w:color w:val="000000" w:themeColor="text1"/>
+          <w:sz w:val="22"/>
+          <w:szCs w:val="22"/>
+        </w:rPr>
+        <w:t>selges mest er noe man absolutt ville kunne bruke dette datasettet til</w:t>
+      </w:r>
+      <w:r>
+        <w:rPr>
+          <w:rFonts w:asciiTheme="minorHAnsi" w:hAnsiTheme="minorHAnsi" w:cs="Arial"/>
+          <w:color w:val="000000" w:themeColor="text1"/>
+          <w:sz w:val="22"/>
+          <w:szCs w:val="22"/>
+        </w:rPr>
+        <w:t xml:space="preserve">. Som nevnt over vil denne </w:t>
+      </w:r>
+      <w:r>
+        <w:rPr>
+          <w:rFonts w:asciiTheme="minorHAnsi" w:hAnsiTheme="minorHAnsi" w:cs="Arial"/>
+          <w:color w:val="000000" w:themeColor="text1"/>
+          <w:sz w:val="22"/>
+          <w:szCs w:val="22"/>
+        </w:rPr>
+        <w:t xml:space="preserve"> type</w:t>
+      </w:r>
+      <w:r>
+        <w:rPr>
+          <w:rFonts w:asciiTheme="minorHAnsi" w:hAnsiTheme="minorHAnsi" w:cs="Arial"/>
+          <w:color w:val="000000" w:themeColor="text1"/>
+          <w:sz w:val="22"/>
+          <w:szCs w:val="22"/>
+        </w:rPr>
+        <w:t>n</w:t>
+      </w:r>
+      <w:r>
+        <w:rPr>
+          <w:rFonts w:asciiTheme="minorHAnsi" w:hAnsiTheme="minorHAnsi" w:cs="Arial"/>
+          <w:color w:val="000000" w:themeColor="text1"/>
+          <w:sz w:val="22"/>
+          <w:szCs w:val="22"/>
+        </w:rPr>
+        <w:t xml:space="preserve"> databasemodell</w:t>
+      </w:r>
+      <w:r>
+        <w:rPr>
+          <w:rFonts w:asciiTheme="minorHAnsi" w:hAnsiTheme="minorHAnsi" w:cs="Arial"/>
+          <w:color w:val="000000" w:themeColor="text1"/>
+          <w:sz w:val="22"/>
+          <w:szCs w:val="22"/>
+        </w:rPr>
+        <w:t xml:space="preserve"> være</w:t>
+      </w:r>
+      <w:r>
+        <w:rPr>
+          <w:rFonts w:asciiTheme="minorHAnsi" w:hAnsiTheme="minorHAnsi" w:cs="Arial"/>
+          <w:color w:val="000000" w:themeColor="text1"/>
+          <w:sz w:val="22"/>
+          <w:szCs w:val="22"/>
+        </w:rPr>
+        <w:t xml:space="preserve"> passende</w:t>
+      </w:r>
+      <w:r>
+        <w:rPr>
+          <w:rFonts w:asciiTheme="minorHAnsi" w:hAnsiTheme="minorHAnsi" w:cs="Arial"/>
+          <w:color w:val="000000" w:themeColor="text1"/>
+          <w:sz w:val="22"/>
+          <w:szCs w:val="22"/>
+        </w:rPr>
+        <w:t xml:space="preserve"> til dette på grund av sine evne til å lese kun utvalgte kolonner</w:t>
+      </w:r>
+      <w:r>
+        <w:rPr>
+          <w:rFonts w:asciiTheme="minorHAnsi" w:hAnsiTheme="minorHAnsi" w:cs="Arial"/>
+          <w:color w:val="000000" w:themeColor="text1"/>
+          <w:sz w:val="22"/>
+          <w:szCs w:val="22"/>
+        </w:rPr>
+        <w:t xml:space="preserve">. </w:t>
+      </w:r>
+      <w:r>
+        <w:rPr>
+          <w:rFonts w:asciiTheme="minorHAnsi" w:hAnsiTheme="minorHAnsi" w:cs="Arial"/>
+          <w:color w:val="000000" w:themeColor="text1"/>
+          <w:sz w:val="22"/>
+          <w:szCs w:val="22"/>
+        </w:rPr>
+        <w:t xml:space="preserve"> </w:t>
+      </w:r>
+      <w:r>
         <w:rPr>
           <w:rFonts w:asciiTheme="minorHAnsi" w:hAnsiTheme="minorHAnsi" w:cs="Arial"/>
           <w:color w:val="FF0000"/>
           <w:sz w:val="22"/>
           <w:szCs w:val="22"/>
-          <w:lang w:val="en-US"/>
-        </w:rPr>
-      </w:pPr>
-      <w:r>
+        </w:rPr>
+        <w:br/>
+      </w:r>
+    </w:p>
+    <w:p>
+      <w:pPr>
+        <w:pStyle w:val="Heading3"/>
+        <w:rPr>
+          <w:lang w:val="en-US"/>
+        </w:rPr>
+      </w:pPr>
+      <w:bookmarkStart w:id="6" w:name="_Toc23864002"/>
+      <w:r>
+        <w:rPr>
+          <w:lang w:val="en-US"/>
+        </w:rPr>
+        <w:t xml:space="preserve">1.1.5 </w:t>
+      </w:r>
+      <w:proofErr w:type="spellStart"/>
+      <w:r>
+        <w:rPr>
+          <w:lang w:val="en-US"/>
+        </w:rPr>
+        <w:t>Ved</w:t>
+      </w:r>
+      <w:proofErr w:type="spellEnd"/>
+      <w:r>
+        <w:rPr>
+          <w:lang w:val="en-US"/>
+        </w:rPr>
+        <w:t xml:space="preserve"> </w:t>
+      </w:r>
+      <w:proofErr w:type="spellStart"/>
+      <w:r>
+        <w:rPr>
+          <w:lang w:val="en-US"/>
+        </w:rPr>
+        <w:t>annen</w:t>
+      </w:r>
+      <w:proofErr w:type="spellEnd"/>
+      <w:r>
+        <w:rPr>
+          <w:lang w:val="en-US"/>
+        </w:rPr>
+        <w:t xml:space="preserve"> </w:t>
+      </w:r>
+      <w:proofErr w:type="spellStart"/>
+      <w:r>
+        <w:rPr>
+          <w:lang w:val="en-US"/>
+        </w:rPr>
+        <w:t>bruk</w:t>
+      </w:r>
+      <w:proofErr w:type="spellEnd"/>
+      <w:r>
+        <w:rPr>
+          <w:lang w:val="en-US"/>
+        </w:rPr>
+        <w:t xml:space="preserve"> </w:t>
+      </w:r>
+      <w:proofErr w:type="spellStart"/>
+      <w:r>
+        <w:rPr>
+          <w:lang w:val="en-US"/>
+        </w:rPr>
+        <w:t>av</w:t>
+      </w:r>
+      <w:proofErr w:type="spellEnd"/>
+      <w:r>
+        <w:rPr>
+          <w:lang w:val="en-US"/>
+        </w:rPr>
+        <w:t xml:space="preserve"> </w:t>
+      </w:r>
+      <w:proofErr w:type="spellStart"/>
+      <w:r>
+        <w:rPr>
+          <w:lang w:val="en-US"/>
+        </w:rPr>
+        <w:t>dataene</w:t>
+      </w:r>
+      <w:bookmarkEnd w:id="6"/>
+      <w:proofErr w:type="spellEnd"/>
+    </w:p>
+    <w:p>
+      <w:pPr>
+        <w:rPr>
+          <w:lang w:val="en-US"/>
+        </w:rPr>
+      </w:pPr>
+    </w:p>
+    <w:p>
+      <w:pPr>
+        <w:spacing w:line="360" w:lineRule="auto"/>
         <w:rPr>
           <w:rFonts w:asciiTheme="minorHAnsi" w:hAnsiTheme="minorHAnsi" w:cs="Arial"/>
           <w:color w:val="FF0000"/>
@@ -5518,9 +6258,7 @@
           <w:szCs w:val="22"/>
           <w:lang w:val="en-US"/>
         </w:rPr>
-        <w:t xml:space="preserve">Describe queries which might be useful to run on that dataset.  You do not need </w:t>
-      </w:r>
-      <w:proofErr w:type="gramStart"/>
+      </w:pPr>
       <w:r>
         <w:rPr>
           <w:rFonts w:asciiTheme="minorHAnsi" w:hAnsiTheme="minorHAnsi" w:cs="Arial"/>
@@ -5529,9 +6267,8 @@
           <w:szCs w:val="22"/>
           <w:lang w:val="en-US"/>
         </w:rPr>
-        <w:t>to  implement</w:t>
-      </w:r>
-      <w:proofErr w:type="gramEnd"/>
+        <w:t>There are some situations were long-term storage, day-to-day use and historical analysis of the data presents different requirements for the storage</w:t>
+      </w:r>
       <w:r>
         <w:rPr>
           <w:rFonts w:asciiTheme="minorHAnsi" w:hAnsiTheme="minorHAnsi" w:cs="Arial"/>
@@ -5540,12 +6277,9 @@
           <w:szCs w:val="22"/>
           <w:lang w:val="en-US"/>
         </w:rPr>
-        <w:t xml:space="preserve">  those  queries  to  an  appropriate  query  language, but you should be able to describe what the parameters of the queries will be, how the data model can be leveraged to answer those queries, if it had been implemented.</w:t>
-      </w:r>
-    </w:p>
-    <w:p>
-      <w:pPr>
-        <w:spacing w:line="360" w:lineRule="auto"/>
+        <w:t xml:space="preserve"> </w:t>
+      </w:r>
+      <w:r>
         <w:rPr>
           <w:rFonts w:asciiTheme="minorHAnsi" w:hAnsiTheme="minorHAnsi" w:cs="Arial"/>
           <w:color w:val="FF0000"/>
@@ -5553,499 +6287,63 @@
           <w:szCs w:val="22"/>
           <w:lang w:val="en-US"/>
         </w:rPr>
-      </w:pPr>
-    </w:p>
-    <w:p>
-      <w:pPr>
-        <w:spacing w:line="360" w:lineRule="auto"/>
-        <w:rPr>
-          <w:rFonts w:asciiTheme="minorHAnsi" w:hAnsiTheme="minorHAnsi" w:cs="Arial"/>
-          <w:b/>
+        <w:t xml:space="preserve">technology, thereby necessitating different </w:t>
+      </w:r>
+      <w:bookmarkStart w:id="7" w:name="_GoBack"/>
+      <w:bookmarkEnd w:id="7"/>
+      <w:r>
+        <w:rPr>
+          <w:rFonts w:asciiTheme="minorHAnsi" w:hAnsiTheme="minorHAnsi" w:cs="Arial"/>
           <w:color w:val="FF0000"/>
           <w:sz w:val="22"/>
           <w:szCs w:val="22"/>
           <w:lang w:val="en-US"/>
         </w:rPr>
-      </w:pPr>
+        <w:t xml:space="preserve">choices  for  each  stage  in  </w:t>
+      </w:r>
       <w:proofErr w:type="spellStart"/>
       <w:r>
         <w:rPr>
           <w:rFonts w:asciiTheme="minorHAnsi" w:hAnsiTheme="minorHAnsi" w:cs="Arial"/>
-          <w:b/>
           <w:color w:val="FF0000"/>
           <w:sz w:val="22"/>
           <w:szCs w:val="22"/>
-          <w:highlight w:val="yellow"/>
-          <w:lang w:val="en-US"/>
-        </w:rPr>
-        <w:t>Aggregeringer</w:t>
+          <w:lang w:val="en-US"/>
+        </w:rPr>
+        <w:t>thelife</w:t>
       </w:r>
       <w:proofErr w:type="spellEnd"/>
       <w:r>
         <w:rPr>
           <w:rFonts w:asciiTheme="minorHAnsi" w:hAnsiTheme="minorHAnsi" w:cs="Arial"/>
-          <w:b/>
           <w:color w:val="FF0000"/>
           <w:sz w:val="22"/>
           <w:szCs w:val="22"/>
-          <w:highlight w:val="yellow"/>
-          <w:lang w:val="en-US"/>
-        </w:rPr>
-        <w:t>‼!</w:t>
-      </w:r>
-      <w:bookmarkStart w:id="5" w:name="_GoBack"/>
-      <w:bookmarkEnd w:id="5"/>
-    </w:p>
-    <w:p>
-      <w:pPr>
-        <w:spacing w:line="360" w:lineRule="auto"/>
-        <w:rPr>
-          <w:rFonts w:asciiTheme="minorHAnsi" w:hAnsiTheme="minorHAnsi" w:cs="Arial"/>
-          <w:color w:val="000000"/>
-          <w:sz w:val="22"/>
-          <w:szCs w:val="22"/>
-          <w:lang w:val="en-US"/>
-        </w:rPr>
-      </w:pPr>
-    </w:p>
-    <w:p>
-      <w:pPr>
-        <w:rPr>
-          <w:rFonts w:asciiTheme="minorHAnsi" w:hAnsiTheme="minorHAnsi"/>
-          <w:lang w:val="en-US"/>
-        </w:rPr>
-      </w:pPr>
-      <w:r>
-        <w:rPr>
-          <w:rFonts w:asciiTheme="minorHAnsi" w:hAnsiTheme="minorHAnsi"/>
-          <w:lang w:val="en-US"/>
-        </w:rPr>
-        <w:t xml:space="preserve">Cassandra </w:t>
-      </w:r>
-      <w:proofErr w:type="spellStart"/>
-      <w:r>
-        <w:rPr>
-          <w:rFonts w:asciiTheme="minorHAnsi" w:hAnsiTheme="minorHAnsi"/>
-          <w:lang w:val="en-US"/>
-        </w:rPr>
-        <w:t>benytter</w:t>
-      </w:r>
-      <w:proofErr w:type="spellEnd"/>
-      <w:r>
-        <w:rPr>
-          <w:rFonts w:asciiTheme="minorHAnsi" w:hAnsiTheme="minorHAnsi"/>
+          <w:lang w:val="en-US"/>
+        </w:rPr>
+        <w:t>-cycle of the dataset.  What are your thoughts concerning this for your</w:t>
+      </w:r>
+      <w:r>
+        <w:rPr>
+          <w:rFonts w:asciiTheme="minorHAnsi" w:hAnsiTheme="minorHAnsi" w:cs="Arial"/>
+          <w:color w:val="FF0000"/>
+          <w:sz w:val="22"/>
+          <w:szCs w:val="22"/>
           <w:lang w:val="en-US"/>
         </w:rPr>
         <w:t xml:space="preserve"> </w:t>
       </w:r>
       <w:r>
         <w:rPr>
-          <w:rFonts w:asciiTheme="minorHAnsi" w:hAnsiTheme="minorHAnsi"/>
-          <w:lang w:val="en-US"/>
-        </w:rPr>
-        <w:t xml:space="preserve">Cassandra Query Language (CQL). </w:t>
-      </w:r>
-    </w:p>
-    <w:p>
-      <w:pPr>
-        <w:ind w:left="720"/>
-        <w:rPr>
-          <w:rFonts w:asciiTheme="minorHAnsi" w:hAnsiTheme="minorHAnsi" w:cstheme="minorHAnsi"/>
-          <w:u w:val="thick"/>
-          <w:lang w:val="en-US"/>
-        </w:rPr>
-      </w:pPr>
-    </w:p>
-    <w:p>
-      <w:pPr>
-        <w:rPr>
-          <w:rFonts w:asciiTheme="minorHAnsi" w:hAnsiTheme="minorHAnsi" w:cstheme="minorHAnsi"/>
-          <w:u w:val="thick"/>
-          <w:lang w:val="en-US"/>
-        </w:rPr>
-      </w:pPr>
-      <w:proofErr w:type="spellStart"/>
-      <w:r>
-        <w:rPr>
-          <w:rFonts w:asciiTheme="minorHAnsi" w:hAnsiTheme="minorHAnsi" w:cstheme="minorHAnsi"/>
-          <w:u w:val="thick"/>
-          <w:lang w:val="en-US"/>
-        </w:rPr>
-        <w:t>Hente</w:t>
-      </w:r>
-      <w:proofErr w:type="spellEnd"/>
-      <w:r>
-        <w:rPr>
-          <w:rFonts w:asciiTheme="minorHAnsi" w:hAnsiTheme="minorHAnsi" w:cstheme="minorHAnsi"/>
-          <w:u w:val="thick"/>
-          <w:lang w:val="en-US"/>
-        </w:rPr>
-        <w:t xml:space="preserve"> data</w:t>
-      </w:r>
-    </w:p>
-    <w:p>
-      <w:pPr>
-        <w:rPr>
-          <w:rFonts w:asciiTheme="minorHAnsi" w:hAnsiTheme="minorHAnsi" w:cstheme="minorHAnsi"/>
-          <w:lang w:val="en-US"/>
-        </w:rPr>
-      </w:pPr>
-      <w:r>
-        <w:rPr>
-          <w:rFonts w:asciiTheme="minorHAnsi" w:hAnsiTheme="minorHAnsi" w:cstheme="minorHAnsi"/>
-          <w:highlight w:val="yellow"/>
-          <w:lang w:val="en-US"/>
-        </w:rPr>
-        <w:t xml:space="preserve">SELECT * from </w:t>
-      </w:r>
-      <w:proofErr w:type="spellStart"/>
-      <w:r>
-        <w:rPr>
-          <w:rFonts w:asciiTheme="minorHAnsi" w:hAnsiTheme="minorHAnsi" w:cstheme="minorHAnsi"/>
-          <w:highlight w:val="yellow"/>
-          <w:lang w:val="en-US"/>
-        </w:rPr>
-        <w:t>tabell</w:t>
-      </w:r>
-      <w:proofErr w:type="spellEnd"/>
-      <w:r>
-        <w:rPr>
-          <w:rFonts w:asciiTheme="minorHAnsi" w:hAnsiTheme="minorHAnsi" w:cstheme="minorHAnsi"/>
-          <w:highlight w:val="yellow"/>
-          <w:lang w:val="en-US"/>
-        </w:rPr>
-        <w:t xml:space="preserve"> WHERE . . .</w:t>
-      </w:r>
-      <w:r>
-        <w:rPr>
-          <w:rFonts w:asciiTheme="minorHAnsi" w:hAnsiTheme="minorHAnsi" w:cstheme="minorHAnsi"/>
-          <w:lang w:val="en-US"/>
-        </w:rPr>
-        <w:t xml:space="preserve"> </w:t>
-      </w:r>
-    </w:p>
-    <w:p>
-      <w:pPr>
-        <w:rPr>
-          <w:rFonts w:asciiTheme="minorHAnsi" w:hAnsiTheme="minorHAnsi" w:cstheme="minorHAnsi"/>
-        </w:rPr>
-      </w:pPr>
-      <w:proofErr w:type="spellStart"/>
-      <w:r>
-        <w:rPr>
-          <w:rFonts w:asciiTheme="minorHAnsi" w:hAnsiTheme="minorHAnsi" w:cstheme="minorHAnsi"/>
-        </w:rPr>
-        <w:t>Where</w:t>
-      </w:r>
-      <w:proofErr w:type="spellEnd"/>
-      <w:r>
-        <w:rPr>
-          <w:rFonts w:asciiTheme="minorHAnsi" w:hAnsiTheme="minorHAnsi" w:cstheme="minorHAnsi"/>
-        </w:rPr>
-        <w:t xml:space="preserve"> kan kun brukes på kolonner som er </w:t>
-      </w:r>
-      <w:proofErr w:type="spellStart"/>
-      <w:r>
-        <w:rPr>
-          <w:rFonts w:asciiTheme="minorHAnsi" w:hAnsiTheme="minorHAnsi" w:cstheme="minorHAnsi"/>
-        </w:rPr>
-        <w:t>primary</w:t>
-      </w:r>
-      <w:proofErr w:type="spellEnd"/>
-      <w:r>
-        <w:rPr>
-          <w:rFonts w:asciiTheme="minorHAnsi" w:hAnsiTheme="minorHAnsi" w:cstheme="minorHAnsi"/>
-        </w:rPr>
-        <w:t xml:space="preserve"> </w:t>
-      </w:r>
-      <w:proofErr w:type="spellStart"/>
-      <w:r>
-        <w:rPr>
-          <w:rFonts w:asciiTheme="minorHAnsi" w:hAnsiTheme="minorHAnsi" w:cstheme="minorHAnsi"/>
-        </w:rPr>
-        <w:t>key</w:t>
-      </w:r>
-      <w:proofErr w:type="spellEnd"/>
-      <w:r>
-        <w:rPr>
-          <w:rFonts w:asciiTheme="minorHAnsi" w:hAnsiTheme="minorHAnsi" w:cstheme="minorHAnsi"/>
-        </w:rPr>
-        <w:t xml:space="preserve"> ELLER er </w:t>
-      </w:r>
-      <w:proofErr w:type="spellStart"/>
-      <w:r>
-        <w:rPr>
-          <w:rFonts w:asciiTheme="minorHAnsi" w:hAnsiTheme="minorHAnsi" w:cstheme="minorHAnsi"/>
-        </w:rPr>
-        <w:t>indexert</w:t>
-      </w:r>
-      <w:proofErr w:type="spellEnd"/>
-    </w:p>
-    <w:p>
-      <w:pPr>
-        <w:spacing w:line="360" w:lineRule="auto"/>
-        <w:rPr>
-          <w:rFonts w:asciiTheme="minorHAnsi" w:hAnsiTheme="minorHAnsi" w:cs="Arial"/>
-          <w:color w:val="000000"/>
-          <w:sz w:val="22"/>
-          <w:szCs w:val="22"/>
-        </w:rPr>
-      </w:pPr>
-    </w:p>
-    <w:p>
-      <w:pPr>
-        <w:pStyle w:val="Heading3"/>
-      </w:pPr>
-      <w:bookmarkStart w:id="6" w:name="_Toc23864001"/>
-      <w:r>
-        <w:t>1.1.4 Beskrivelse av datasettet og hvorfor dette passer</w:t>
-      </w:r>
-      <w:bookmarkEnd w:id="6"/>
-    </w:p>
-    <w:p>
-      <w:pPr>
-        <w:spacing w:line="360" w:lineRule="auto"/>
-        <w:rPr>
-          <w:rFonts w:asciiTheme="minorHAnsi" w:hAnsiTheme="minorHAnsi" w:cs="Arial"/>
-          <w:color w:val="000000"/>
-          <w:sz w:val="22"/>
-          <w:szCs w:val="22"/>
-        </w:rPr>
-      </w:pPr>
-    </w:p>
-    <w:p>
-      <w:pPr>
-        <w:spacing w:line="360" w:lineRule="auto"/>
-        <w:rPr>
           <w:rFonts w:asciiTheme="minorHAnsi" w:hAnsiTheme="minorHAnsi" w:cs="Arial"/>
           <w:color w:val="FF0000"/>
           <w:sz w:val="22"/>
           <w:szCs w:val="22"/>
           <w:lang w:val="en-US"/>
         </w:rPr>
-      </w:pPr>
-      <w:r>
-        <w:rPr>
-          <w:rFonts w:asciiTheme="minorHAnsi" w:hAnsiTheme="minorHAnsi" w:cs="Arial"/>
-          <w:color w:val="FF0000"/>
-          <w:sz w:val="22"/>
-          <w:szCs w:val="22"/>
-          <w:lang w:val="en-US"/>
-        </w:rPr>
-        <w:t>If the process that created the data is described in the dataset description, argue for why this process and throughput makes this data model suitable. If the origin process is not already described, imagine a process that might be a reasonable source of the data, and argue for why this imagined process and expected throughput makes this data model suitable.</w:t>
-      </w:r>
-      <w:r>
-        <w:rPr>
-          <w:rFonts w:asciiTheme="minorHAnsi" w:hAnsiTheme="minorHAnsi" w:cs="Arial"/>
-          <w:color w:val="FF0000"/>
-          <w:sz w:val="22"/>
-          <w:szCs w:val="22"/>
-          <w:lang w:val="en-US"/>
-        </w:rPr>
-        <w:br/>
-      </w:r>
-    </w:p>
-    <w:p>
-      <w:pPr>
-        <w:pStyle w:val="Heading3"/>
-        <w:rPr>
-          <w:lang w:val="en-US"/>
-        </w:rPr>
-      </w:pPr>
-      <w:bookmarkStart w:id="7" w:name="_Toc23864002"/>
-      <w:r>
-        <w:rPr>
-          <w:lang w:val="en-US"/>
-        </w:rPr>
-        <w:t xml:space="preserve">1.1.5 </w:t>
-      </w:r>
-      <w:proofErr w:type="spellStart"/>
-      <w:r>
-        <w:rPr>
-          <w:lang w:val="en-US"/>
-        </w:rPr>
-        <w:t>Ved</w:t>
-      </w:r>
-      <w:proofErr w:type="spellEnd"/>
-      <w:r>
-        <w:rPr>
-          <w:lang w:val="en-US"/>
-        </w:rPr>
-        <w:t xml:space="preserve"> </w:t>
-      </w:r>
-      <w:proofErr w:type="spellStart"/>
-      <w:r>
-        <w:rPr>
-          <w:lang w:val="en-US"/>
-        </w:rPr>
-        <w:t>annen</w:t>
-      </w:r>
-      <w:proofErr w:type="spellEnd"/>
-      <w:r>
-        <w:rPr>
-          <w:lang w:val="en-US"/>
-        </w:rPr>
-        <w:t xml:space="preserve"> </w:t>
-      </w:r>
-      <w:proofErr w:type="spellStart"/>
-      <w:r>
-        <w:rPr>
-          <w:lang w:val="en-US"/>
-        </w:rPr>
-        <w:t>bruk</w:t>
-      </w:r>
-      <w:proofErr w:type="spellEnd"/>
-      <w:r>
-        <w:rPr>
-          <w:lang w:val="en-US"/>
-        </w:rPr>
-        <w:t xml:space="preserve"> </w:t>
-      </w:r>
-      <w:proofErr w:type="spellStart"/>
-      <w:r>
-        <w:rPr>
-          <w:lang w:val="en-US"/>
-        </w:rPr>
-        <w:t>av</w:t>
-      </w:r>
-      <w:proofErr w:type="spellEnd"/>
-      <w:r>
-        <w:rPr>
-          <w:lang w:val="en-US"/>
-        </w:rPr>
-        <w:t xml:space="preserve"> </w:t>
-      </w:r>
-      <w:proofErr w:type="spellStart"/>
-      <w:r>
-        <w:rPr>
-          <w:lang w:val="en-US"/>
-        </w:rPr>
-        <w:t>dataene</w:t>
-      </w:r>
-      <w:bookmarkEnd w:id="7"/>
-      <w:proofErr w:type="spellEnd"/>
-    </w:p>
-    <w:p>
-      <w:pPr>
-        <w:rPr>
-          <w:lang w:val="en-US"/>
-        </w:rPr>
-      </w:pPr>
-    </w:p>
-    <w:p>
-      <w:pPr>
-        <w:spacing w:line="360" w:lineRule="auto"/>
-        <w:rPr>
-          <w:rFonts w:asciiTheme="minorHAnsi" w:hAnsiTheme="minorHAnsi" w:cs="Arial"/>
-          <w:color w:val="FF0000"/>
-          <w:sz w:val="22"/>
-          <w:szCs w:val="22"/>
-          <w:lang w:val="en-US"/>
-        </w:rPr>
-      </w:pPr>
-      <w:r>
-        <w:rPr>
-          <w:rFonts w:asciiTheme="minorHAnsi" w:hAnsiTheme="minorHAnsi" w:cs="Arial"/>
-          <w:color w:val="FF0000"/>
-          <w:sz w:val="22"/>
-          <w:szCs w:val="22"/>
-          <w:lang w:val="en-US"/>
-        </w:rPr>
-        <w:t>There are some situations were long-term storage, day-to-day use and historical analysis of the data presents different requirements for the storage</w:t>
-      </w:r>
-      <w:r>
-        <w:rPr>
-          <w:rFonts w:asciiTheme="minorHAnsi" w:hAnsiTheme="minorHAnsi" w:cs="Arial"/>
-          <w:color w:val="FF0000"/>
-          <w:sz w:val="22"/>
-          <w:szCs w:val="22"/>
-          <w:lang w:val="en-US"/>
-        </w:rPr>
-        <w:t xml:space="preserve"> </w:t>
-      </w:r>
-      <w:r>
-        <w:rPr>
-          <w:rFonts w:asciiTheme="minorHAnsi" w:hAnsiTheme="minorHAnsi" w:cs="Arial"/>
-          <w:color w:val="FF0000"/>
-          <w:sz w:val="22"/>
-          <w:szCs w:val="22"/>
-          <w:lang w:val="en-US"/>
-        </w:rPr>
-        <w:t xml:space="preserve">technology, thereby necessitating </w:t>
-      </w:r>
-      <w:proofErr w:type="gramStart"/>
-      <w:r>
-        <w:rPr>
-          <w:rFonts w:asciiTheme="minorHAnsi" w:hAnsiTheme="minorHAnsi" w:cs="Arial"/>
-          <w:color w:val="FF0000"/>
-          <w:sz w:val="22"/>
-          <w:szCs w:val="22"/>
-          <w:lang w:val="en-US"/>
-        </w:rPr>
-        <w:t>different  choices</w:t>
-      </w:r>
-      <w:proofErr w:type="gramEnd"/>
-      <w:r>
-        <w:rPr>
-          <w:rFonts w:asciiTheme="minorHAnsi" w:hAnsiTheme="minorHAnsi" w:cs="Arial"/>
-          <w:color w:val="FF0000"/>
-          <w:sz w:val="22"/>
-          <w:szCs w:val="22"/>
-          <w:lang w:val="en-US"/>
-        </w:rPr>
-        <w:t xml:space="preserve">  for  each  stage  in  </w:t>
-      </w:r>
-      <w:proofErr w:type="spellStart"/>
-      <w:r>
-        <w:rPr>
-          <w:rFonts w:asciiTheme="minorHAnsi" w:hAnsiTheme="minorHAnsi" w:cs="Arial"/>
-          <w:color w:val="FF0000"/>
-          <w:sz w:val="22"/>
-          <w:szCs w:val="22"/>
-          <w:lang w:val="en-US"/>
-        </w:rPr>
-        <w:t>thelife</w:t>
-      </w:r>
-      <w:proofErr w:type="spellEnd"/>
-      <w:r>
-        <w:rPr>
-          <w:rFonts w:asciiTheme="minorHAnsi" w:hAnsiTheme="minorHAnsi" w:cs="Arial"/>
-          <w:color w:val="FF0000"/>
-          <w:sz w:val="22"/>
-          <w:szCs w:val="22"/>
-          <w:lang w:val="en-US"/>
-        </w:rPr>
-        <w:t>-cycle of the dataset.  What are your thoughts concerning this for your</w:t>
-      </w:r>
-      <w:r>
-        <w:rPr>
-          <w:rFonts w:asciiTheme="minorHAnsi" w:hAnsiTheme="minorHAnsi" w:cs="Arial"/>
-          <w:color w:val="FF0000"/>
-          <w:sz w:val="22"/>
-          <w:szCs w:val="22"/>
-          <w:lang w:val="en-US"/>
-        </w:rPr>
-        <w:t xml:space="preserve"> </w:t>
-      </w:r>
-      <w:r>
-        <w:rPr>
-          <w:rFonts w:asciiTheme="minorHAnsi" w:hAnsiTheme="minorHAnsi" w:cs="Arial"/>
-          <w:color w:val="FF0000"/>
-          <w:sz w:val="22"/>
-          <w:szCs w:val="22"/>
-          <w:lang w:val="en-US"/>
-        </w:rPr>
+        <w:lastRenderedPageBreak/>
         <w:t>datasets?  Will a different storage technology be more appropriate for a different use of the same data?</w:t>
       </w:r>
-    </w:p>
-    <w:p>
-      <w:pPr>
-        <w:spacing w:line="360" w:lineRule="auto"/>
-        <w:rPr>
-          <w:rFonts w:asciiTheme="minorHAnsi" w:hAnsiTheme="minorHAnsi"/>
-          <w:lang w:val="en-US"/>
-        </w:rPr>
-      </w:pPr>
     </w:p>
     <w:p>
       <w:pPr>
@@ -7255,6 +7553,7 @@
           <w:sz w:val="22"/>
           <w:szCs w:val="22"/>
         </w:rPr>
+        <w:lastRenderedPageBreak/>
         <w:t>Graph DB er r</w:t>
       </w:r>
       <w:r>
@@ -7302,7 +7601,6 @@
           <w:sz w:val="22"/>
           <w:szCs w:val="22"/>
         </w:rPr>
-        <w:lastRenderedPageBreak/>
         <w:t xml:space="preserve">Ytelsen holder seg som oftest til tross for økning av data. </w:t>
       </w:r>
     </w:p>
@@ -7950,7 +8248,17 @@
           <w:szCs w:val="22"/>
         </w:rPr>
         <w:br/>
-        <w:t xml:space="preserve">Da Graph DB gjør det enkelt å endre på innhold og relasjoner mellom noder passer dette slik type data bra, da denne dataen ofte kan endres ved at man for eksempel får nye venner. </w:t>
+        <w:t xml:space="preserve">Da Graph DB gjør det enkelt å endre på innhold og relasjoner mellom noder passer dette slik type </w:t>
+      </w:r>
+      <w:r>
+        <w:rPr>
+          <w:rFonts w:asciiTheme="minorHAnsi" w:hAnsiTheme="minorHAnsi" w:cs="Arial"/>
+          <w:color w:val="000000" w:themeColor="text1"/>
+          <w:sz w:val="22"/>
+          <w:szCs w:val="22"/>
+        </w:rPr>
+        <w:lastRenderedPageBreak/>
+        <w:t xml:space="preserve">data bra, da denne dataen ofte kan endres ved at man for eksempel får nye venner. </w:t>
       </w:r>
       <w:r>
         <w:rPr>
@@ -7969,7 +8277,6 @@
           <w:sz w:val="22"/>
           <w:szCs w:val="22"/>
         </w:rPr>
-        <w:lastRenderedPageBreak/>
         <w:t>Facebookdata</w:t>
       </w:r>
       <w:proofErr w:type="spellEnd"/>
@@ -8085,41 +8392,36 @@
         <w:spacing w:line="360" w:lineRule="auto"/>
         <w:rPr>
           <w:rFonts w:asciiTheme="minorHAnsi" w:hAnsiTheme="minorHAnsi" w:cs="Arial"/>
-          <w:color w:val="000000" w:themeColor="text1"/>
-          <w:sz w:val="22"/>
-          <w:szCs w:val="22"/>
-        </w:rPr>
-      </w:pPr>
-      <w:r>
-        <w:rPr>
-          <w:rFonts w:asciiTheme="minorHAnsi" w:hAnsiTheme="minorHAnsi" w:cs="Arial"/>
-          <w:color w:val="000000" w:themeColor="text1"/>
-          <w:sz w:val="22"/>
-          <w:szCs w:val="22"/>
-        </w:rPr>
-        <w:t>Typiske spørringer på dette datasettet</w:t>
-      </w:r>
-      <w:r>
-        <w:rPr>
-          <w:rFonts w:asciiTheme="minorHAnsi" w:hAnsiTheme="minorHAnsi" w:cs="Arial"/>
-          <w:color w:val="000000" w:themeColor="text1"/>
-          <w:sz w:val="22"/>
-          <w:szCs w:val="22"/>
-        </w:rPr>
-        <w:t xml:space="preserve"> kan</w:t>
-      </w:r>
-      <w:r>
-        <w:rPr>
-          <w:rFonts w:asciiTheme="minorHAnsi" w:hAnsiTheme="minorHAnsi" w:cs="Arial"/>
-          <w:color w:val="000000" w:themeColor="text1"/>
-          <w:sz w:val="22"/>
-          <w:szCs w:val="22"/>
-        </w:rPr>
-        <w:t xml:space="preserve"> være</w:t>
-      </w:r>
-      <w:r>
-        <w:rPr>
-          <w:rFonts w:asciiTheme="minorHAnsi" w:hAnsiTheme="minorHAnsi" w:cs="Arial"/>
+          <w:b/>
+          <w:color w:val="000000" w:themeColor="text1"/>
+          <w:sz w:val="22"/>
+          <w:szCs w:val="22"/>
+        </w:rPr>
+      </w:pPr>
+      <w:r>
+        <w:rPr>
+          <w:rFonts w:asciiTheme="minorHAnsi" w:hAnsiTheme="minorHAnsi" w:cs="Arial"/>
+          <w:b/>
+          <w:color w:val="000000" w:themeColor="text1"/>
+          <w:sz w:val="22"/>
+          <w:szCs w:val="22"/>
+        </w:rPr>
+        <w:br/>
+      </w:r>
+      <w:r>
+        <w:rPr>
+          <w:rFonts w:asciiTheme="minorHAnsi" w:hAnsiTheme="minorHAnsi" w:cs="Arial"/>
+          <w:b/>
+          <w:color w:val="000000" w:themeColor="text1"/>
+          <w:sz w:val="22"/>
+          <w:szCs w:val="22"/>
+        </w:rPr>
+        <w:t>Typiske spørringer på dette datasettet kan være</w:t>
+      </w:r>
+      <w:r>
+        <w:rPr>
+          <w:rFonts w:asciiTheme="minorHAnsi" w:hAnsiTheme="minorHAnsi" w:cs="Arial"/>
+          <w:b/>
           <w:color w:val="000000" w:themeColor="text1"/>
           <w:sz w:val="22"/>
           <w:szCs w:val="22"/>
@@ -8130,6 +8432,7 @@
       <w:r>
         <w:rPr>
           <w:rFonts w:asciiTheme="minorHAnsi" w:hAnsiTheme="minorHAnsi" w:cs="Arial"/>
+          <w:b/>
           <w:color w:val="000000" w:themeColor="text1"/>
           <w:sz w:val="22"/>
           <w:szCs w:val="22"/>
@@ -8140,6 +8443,7 @@
       <w:r>
         <w:rPr>
           <w:rFonts w:asciiTheme="minorHAnsi" w:hAnsiTheme="minorHAnsi" w:cs="Arial"/>
+          <w:b/>
           <w:color w:val="000000" w:themeColor="text1"/>
           <w:sz w:val="22"/>
           <w:szCs w:val="22"/>
@@ -8152,7 +8456,7 @@
         <w:pStyle w:val="ListParagraph"/>
         <w:numPr>
           <w:ilvl w:val="0"/>
-          <w:numId w:val="20"/>
+          <w:numId w:val="21"/>
         </w:numPr>
         <w:spacing w:line="360" w:lineRule="auto"/>
         <w:rPr>
@@ -8177,7 +8481,7 @@
         <w:pStyle w:val="ListParagraph"/>
         <w:numPr>
           <w:ilvl w:val="0"/>
-          <w:numId w:val="20"/>
+          <w:numId w:val="21"/>
         </w:numPr>
         <w:spacing w:line="360" w:lineRule="auto"/>
         <w:rPr>
@@ -8202,7 +8506,7 @@
         <w:pStyle w:val="ListParagraph"/>
         <w:numPr>
           <w:ilvl w:val="0"/>
-          <w:numId w:val="20"/>
+          <w:numId w:val="21"/>
         </w:numPr>
         <w:spacing w:line="360" w:lineRule="auto"/>
         <w:rPr>
@@ -8292,66 +8596,214 @@
     </w:p>
     <w:p>
       <w:pPr>
-        <w:ind w:right="-567"/>
-        <w:rPr>
-          <w:rFonts w:asciiTheme="minorHAnsi" w:hAnsiTheme="minorHAnsi"/>
-          <w:highlight w:val="yellow"/>
-          <w:lang w:val="en-US"/>
-        </w:rPr>
-      </w:pPr>
-      <w:r>
-        <w:rPr>
-          <w:rFonts w:asciiTheme="minorHAnsi" w:hAnsiTheme="minorHAnsi"/>
-          <w:highlight w:val="yellow"/>
-          <w:lang w:val="en-US"/>
-        </w:rPr>
-        <w:t>MATCH (</w:t>
-      </w:r>
+        <w:spacing w:line="360" w:lineRule="auto"/>
+        <w:rPr>
+          <w:rFonts w:asciiTheme="minorHAnsi" w:hAnsiTheme="minorHAnsi" w:cs="Arial"/>
+          <w:color w:val="000000"/>
+          <w:sz w:val="22"/>
+          <w:szCs w:val="22"/>
+          <w:lang w:val="en-US"/>
+        </w:rPr>
+      </w:pPr>
+    </w:p>
+    <w:p>
+      <w:pPr>
+        <w:pStyle w:val="Heading3"/>
+      </w:pPr>
+      <w:bookmarkStart w:id="12" w:name="_Toc23864007"/>
+      <w:r>
+        <w:t>1.</w:t>
+      </w:r>
+      <w:r>
+        <w:t>2</w:t>
+      </w:r>
+      <w:r>
+        <w:t>.4 Beskrivelse av datasettet og hvorfor dette passer</w:t>
+      </w:r>
+      <w:bookmarkEnd w:id="12"/>
+    </w:p>
+    <w:p>
+      <w:pPr>
+        <w:spacing w:line="360" w:lineRule="auto"/>
+        <w:rPr>
+          <w:rFonts w:asciiTheme="minorHAnsi" w:hAnsiTheme="minorHAnsi" w:cs="Arial"/>
+          <w:b/>
+          <w:color w:val="000000" w:themeColor="text1"/>
+          <w:sz w:val="22"/>
+          <w:szCs w:val="22"/>
+        </w:rPr>
+      </w:pPr>
+    </w:p>
+    <w:p>
+      <w:pPr>
+        <w:spacing w:line="360" w:lineRule="auto"/>
+        <w:rPr>
+          <w:rFonts w:asciiTheme="minorHAnsi" w:hAnsiTheme="minorHAnsi" w:cs="Arial"/>
+          <w:b/>
+          <w:color w:val="000000" w:themeColor="text1"/>
+          <w:sz w:val="22"/>
+          <w:szCs w:val="22"/>
+          <w:lang w:val="en-US"/>
+        </w:rPr>
+      </w:pPr>
       <w:proofErr w:type="spellStart"/>
-      <w:proofErr w:type="gramStart"/>
-      <w:r>
-        <w:rPr>
-          <w:rFonts w:asciiTheme="minorHAnsi" w:hAnsiTheme="minorHAnsi"/>
-          <w:highlight w:val="yellow"/>
-          <w:lang w:val="en-US"/>
-        </w:rPr>
-        <w:t>x</w:t>
-      </w:r>
-      <w:r>
-        <w:rPr>
-          <w:rFonts w:asciiTheme="minorHAnsi" w:hAnsiTheme="minorHAnsi"/>
-          <w:highlight w:val="yellow"/>
-          <w:lang w:val="en-US"/>
-        </w:rPr>
-        <w:t>:person</w:t>
+      <w:r>
+        <w:rPr>
+          <w:rFonts w:asciiTheme="minorHAnsi" w:hAnsiTheme="minorHAnsi" w:cs="Arial"/>
+          <w:b/>
+          <w:color w:val="000000" w:themeColor="text1"/>
+          <w:sz w:val="22"/>
+          <w:szCs w:val="22"/>
+          <w:lang w:val="en-US"/>
+        </w:rPr>
+        <w:t>Dataset</w:t>
+      </w:r>
+      <w:r>
+        <w:rPr>
+          <w:rFonts w:asciiTheme="minorHAnsi" w:hAnsiTheme="minorHAnsi" w:cs="Arial"/>
+          <w:b/>
+          <w:color w:val="000000" w:themeColor="text1"/>
+          <w:sz w:val="22"/>
+          <w:szCs w:val="22"/>
+          <w:lang w:val="en-US"/>
+        </w:rPr>
+        <w:t>t</w:t>
+      </w:r>
+      <w:r>
+        <w:rPr>
+          <w:rFonts w:asciiTheme="minorHAnsi" w:hAnsiTheme="minorHAnsi" w:cs="Arial"/>
+          <w:b/>
+          <w:color w:val="000000" w:themeColor="text1"/>
+          <w:sz w:val="22"/>
+          <w:szCs w:val="22"/>
+          <w:lang w:val="en-US"/>
+        </w:rPr>
+        <w:t>-</w:t>
+      </w:r>
+      <w:r>
+        <w:rPr>
+          <w:rFonts w:asciiTheme="minorHAnsi" w:hAnsiTheme="minorHAnsi" w:cs="Arial"/>
+          <w:b/>
+          <w:color w:val="000000" w:themeColor="text1"/>
+          <w:sz w:val="22"/>
+          <w:szCs w:val="22"/>
+          <w:lang w:val="en-US"/>
+        </w:rPr>
+        <w:t>beskrivelse</w:t>
       </w:r>
       <w:proofErr w:type="spellEnd"/>
-      <w:proofErr w:type="gramEnd"/>
-      <w:r>
-        <w:rPr>
-          <w:rFonts w:asciiTheme="minorHAnsi" w:hAnsiTheme="minorHAnsi"/>
-          <w:highlight w:val="yellow"/>
-          <w:lang w:val="en-US"/>
-        </w:rPr>
-        <w:t>)-[:FRIEND-WITH]→ (friend: person) -[:LIKES]→ (:Website {name: “</w:t>
-      </w:r>
-      <w:r>
-        <w:rPr>
-          <w:rFonts w:asciiTheme="minorHAnsi" w:hAnsiTheme="minorHAnsi"/>
-          <w:highlight w:val="yellow"/>
-          <w:lang w:val="en-US"/>
-        </w:rPr>
-        <w:t>VG</w:t>
-      </w:r>
-      <w:r>
-        <w:rPr>
-          <w:rFonts w:asciiTheme="minorHAnsi" w:hAnsiTheme="minorHAnsi"/>
-          <w:highlight w:val="yellow"/>
-          <w:lang w:val="en-US"/>
-        </w:rPr>
-        <w:t>”});</w:t>
-      </w:r>
-    </w:p>
+    </w:p>
+    <w:p>
+      <w:pPr>
+        <w:spacing w:line="360" w:lineRule="auto"/>
+        <w:rPr>
+          <w:rFonts w:asciiTheme="minorHAnsi" w:hAnsiTheme="minorHAnsi" w:cs="Arial"/>
+          <w:color w:val="000000" w:themeColor="text1"/>
+          <w:sz w:val="22"/>
+          <w:szCs w:val="22"/>
+          <w:lang w:val="en-US"/>
+        </w:rPr>
+      </w:pPr>
+      <w:r>
+        <w:rPr>
+          <w:rFonts w:asciiTheme="minorHAnsi" w:hAnsiTheme="minorHAnsi" w:cs="Arial"/>
+          <w:color w:val="000000" w:themeColor="text1"/>
+          <w:sz w:val="22"/>
+          <w:szCs w:val="22"/>
+          <w:lang w:val="en-US"/>
+        </w:rPr>
+        <w:t>This exploratory data analysis gives insights from Facebook dataset which consists of identifying users that can be focused more to increase the business. These valuable insights should help Facebook to take intelligent decision to identify its useful users and provide correct recommendations to them.</w:t>
+      </w:r>
+    </w:p>
+    <w:p>
+      <w:pPr>
+        <w:spacing w:line="360" w:lineRule="auto"/>
+        <w:rPr>
+          <w:rFonts w:asciiTheme="minorHAnsi" w:hAnsiTheme="minorHAnsi" w:cs="Arial"/>
+          <w:color w:val="000000" w:themeColor="text1"/>
+          <w:sz w:val="22"/>
+          <w:szCs w:val="22"/>
+          <w:lang w:val="en-US"/>
+        </w:rPr>
+      </w:pPr>
+    </w:p>
+    <w:p>
+      <w:pPr>
+        <w:spacing w:line="360" w:lineRule="auto"/>
+        <w:rPr>
+          <w:rFonts w:asciiTheme="minorHAnsi" w:hAnsiTheme="minorHAnsi" w:cs="Arial"/>
+          <w:b/>
+          <w:color w:val="000000" w:themeColor="text1"/>
+          <w:sz w:val="22"/>
+          <w:szCs w:val="22"/>
+        </w:rPr>
+      </w:pPr>
+      <w:r>
+        <w:rPr>
+          <w:rFonts w:asciiTheme="minorHAnsi" w:hAnsiTheme="minorHAnsi" w:cs="Arial"/>
+          <w:b/>
+          <w:color w:val="000000" w:themeColor="text1"/>
+          <w:sz w:val="22"/>
+          <w:szCs w:val="22"/>
+        </w:rPr>
+        <w:t>Hvorfor Graph DB egner seg til dette</w:t>
+      </w:r>
+      <w:r>
+        <w:rPr>
+          <w:rFonts w:asciiTheme="minorHAnsi" w:hAnsiTheme="minorHAnsi" w:cs="Arial"/>
+          <w:b/>
+          <w:color w:val="000000" w:themeColor="text1"/>
+          <w:sz w:val="22"/>
+          <w:szCs w:val="22"/>
+        </w:rPr>
+        <w:br/>
+      </w:r>
+      <w:r>
+        <w:rPr>
+          <w:rFonts w:asciiTheme="minorHAnsi" w:hAnsiTheme="minorHAnsi" w:cs="Arial"/>
+          <w:color w:val="000000" w:themeColor="text1"/>
+          <w:sz w:val="22"/>
+          <w:szCs w:val="22"/>
+        </w:rPr>
+        <w:t>Som beskrevet over vil dette datasettet hjelpe til med å kunne gi riktig anbefalinger til riktige brukere. For å gjøre dette kreves det at databasen raskt kan søke igjennom noder (brukere) som har en relasjon til ulike sider eller andre personer. Noe som, også nevnt over, Graph DB gjør</w:t>
+      </w:r>
+      <w:r>
+        <w:rPr>
+          <w:rFonts w:asciiTheme="minorHAnsi" w:hAnsiTheme="minorHAnsi" w:cs="Arial"/>
+          <w:color w:val="000000" w:themeColor="text1"/>
+          <w:sz w:val="22"/>
+          <w:szCs w:val="22"/>
+        </w:rPr>
+        <w:t xml:space="preserve">. </w:t>
+      </w:r>
+      <w:r>
+        <w:rPr>
+          <w:rFonts w:asciiTheme="minorHAnsi" w:hAnsiTheme="minorHAnsi" w:cs="Arial"/>
+          <w:b/>
+          <w:color w:val="000000" w:themeColor="text1"/>
+          <w:sz w:val="22"/>
+          <w:szCs w:val="22"/>
+        </w:rPr>
+        <w:br/>
+      </w:r>
+    </w:p>
+    <w:p>
+      <w:pPr>
+        <w:pStyle w:val="Heading3"/>
+      </w:pPr>
+      <w:bookmarkStart w:id="13" w:name="_Toc23864008"/>
+      <w:r>
+        <w:t>1.</w:t>
+      </w:r>
+      <w:r>
+        <w:t>2</w:t>
+      </w:r>
+      <w:r>
+        <w:t>.5 Ved annen bruk av dataene</w:t>
+      </w:r>
+      <w:bookmarkEnd w:id="13"/>
+    </w:p>
+    <w:p/>
     <w:p>
       <w:pPr>
         <w:spacing w:line="360" w:lineRule="auto"/>
@@ -8363,221 +8815,7 @@
           <w:lang w:val="en-US"/>
         </w:rPr>
       </w:pPr>
-    </w:p>
-    <w:p>
-      <w:pPr>
-        <w:spacing w:line="360" w:lineRule="auto"/>
-        <w:rPr>
-          <w:rFonts w:asciiTheme="minorHAnsi" w:hAnsiTheme="minorHAnsi" w:cs="Arial"/>
-          <w:color w:val="000000"/>
-          <w:sz w:val="22"/>
-          <w:szCs w:val="22"/>
-          <w:lang w:val="en-US"/>
-        </w:rPr>
-      </w:pPr>
-    </w:p>
-    <w:p>
-      <w:pPr>
-        <w:pStyle w:val="Heading3"/>
-      </w:pPr>
-      <w:bookmarkStart w:id="12" w:name="_Toc23864007"/>
-      <w:r>
-        <w:t>1.</w:t>
-      </w:r>
-      <w:r>
-        <w:t>2</w:t>
-      </w:r>
-      <w:r>
-        <w:t>.4 Beskrivelse av datasettet og hvorfor dette passer</w:t>
-      </w:r>
-      <w:bookmarkEnd w:id="12"/>
-    </w:p>
-    <w:p>
-      <w:pPr>
-        <w:spacing w:line="360" w:lineRule="auto"/>
-        <w:rPr>
-          <w:rFonts w:asciiTheme="minorHAnsi" w:hAnsiTheme="minorHAnsi" w:cs="Arial"/>
-          <w:b/>
-          <w:color w:val="000000" w:themeColor="text1"/>
-          <w:sz w:val="22"/>
-          <w:szCs w:val="22"/>
-          <w:lang w:val="en-US"/>
-        </w:rPr>
-      </w:pPr>
-    </w:p>
-    <w:p>
-      <w:pPr>
-        <w:spacing w:line="360" w:lineRule="auto"/>
-        <w:rPr>
-          <w:rFonts w:asciiTheme="minorHAnsi" w:hAnsiTheme="minorHAnsi" w:cs="Arial"/>
-          <w:b/>
-          <w:color w:val="000000" w:themeColor="text1"/>
-          <w:sz w:val="22"/>
-          <w:szCs w:val="22"/>
-          <w:lang w:val="en-US"/>
-        </w:rPr>
-      </w:pPr>
-      <w:proofErr w:type="spellStart"/>
-      <w:r>
-        <w:rPr>
-          <w:rFonts w:asciiTheme="minorHAnsi" w:hAnsiTheme="minorHAnsi" w:cs="Arial"/>
-          <w:b/>
-          <w:color w:val="000000" w:themeColor="text1"/>
-          <w:sz w:val="22"/>
-          <w:szCs w:val="22"/>
-          <w:lang w:val="en-US"/>
-        </w:rPr>
-        <w:t>Dataset</w:t>
-      </w:r>
-      <w:r>
-        <w:rPr>
-          <w:rFonts w:asciiTheme="minorHAnsi" w:hAnsiTheme="minorHAnsi" w:cs="Arial"/>
-          <w:b/>
-          <w:color w:val="000000" w:themeColor="text1"/>
-          <w:sz w:val="22"/>
-          <w:szCs w:val="22"/>
-          <w:lang w:val="en-US"/>
-        </w:rPr>
-        <w:t>t</w:t>
-      </w:r>
-      <w:r>
-        <w:rPr>
-          <w:rFonts w:asciiTheme="minorHAnsi" w:hAnsiTheme="minorHAnsi" w:cs="Arial"/>
-          <w:b/>
-          <w:color w:val="000000" w:themeColor="text1"/>
-          <w:sz w:val="22"/>
-          <w:szCs w:val="22"/>
-          <w:lang w:val="en-US"/>
-        </w:rPr>
-        <w:t>-</w:t>
-      </w:r>
-      <w:r>
-        <w:rPr>
-          <w:rFonts w:asciiTheme="minorHAnsi" w:hAnsiTheme="minorHAnsi" w:cs="Arial"/>
-          <w:b/>
-          <w:color w:val="000000" w:themeColor="text1"/>
-          <w:sz w:val="22"/>
-          <w:szCs w:val="22"/>
-          <w:lang w:val="en-US"/>
-        </w:rPr>
-        <w:t>beskrivelse</w:t>
-      </w:r>
-      <w:proofErr w:type="spellEnd"/>
-    </w:p>
-    <w:p>
-      <w:pPr>
-        <w:spacing w:line="360" w:lineRule="auto"/>
-        <w:rPr>
-          <w:rFonts w:asciiTheme="minorHAnsi" w:hAnsiTheme="minorHAnsi" w:cs="Arial"/>
-          <w:color w:val="000000" w:themeColor="text1"/>
-          <w:sz w:val="22"/>
-          <w:szCs w:val="22"/>
-          <w:lang w:val="en-US"/>
-        </w:rPr>
-      </w:pPr>
-      <w:r>
-        <w:rPr>
-          <w:rFonts w:asciiTheme="minorHAnsi" w:hAnsiTheme="minorHAnsi" w:cs="Arial"/>
-          <w:color w:val="000000" w:themeColor="text1"/>
-          <w:sz w:val="22"/>
-          <w:szCs w:val="22"/>
-          <w:lang w:val="en-US"/>
-        </w:rPr>
-        <w:t>This exploratory data analysis gives insights from Facebook dataset which consists of identifying users that can be focused more to increase the business. These valuable insights should help Facebook to take intelligent decision to identify its useful users and provide correct recommendations to them.</w:t>
-      </w:r>
-    </w:p>
-    <w:p>
-      <w:pPr>
-        <w:spacing w:line="360" w:lineRule="auto"/>
-        <w:rPr>
-          <w:rFonts w:asciiTheme="minorHAnsi" w:hAnsiTheme="minorHAnsi" w:cs="Arial"/>
-          <w:color w:val="000000" w:themeColor="text1"/>
-          <w:sz w:val="22"/>
-          <w:szCs w:val="22"/>
-          <w:lang w:val="en-US"/>
-        </w:rPr>
-      </w:pPr>
-    </w:p>
-    <w:p>
-      <w:pPr>
-        <w:spacing w:line="360" w:lineRule="auto"/>
-        <w:rPr>
-          <w:rFonts w:asciiTheme="minorHAnsi" w:hAnsiTheme="minorHAnsi" w:cs="Arial"/>
-          <w:b/>
-          <w:color w:val="000000" w:themeColor="text1"/>
-          <w:sz w:val="22"/>
-          <w:szCs w:val="22"/>
-        </w:rPr>
-      </w:pPr>
-      <w:r>
-        <w:rPr>
-          <w:rFonts w:asciiTheme="minorHAnsi" w:hAnsiTheme="minorHAnsi" w:cs="Arial"/>
-          <w:b/>
-          <w:color w:val="000000" w:themeColor="text1"/>
-          <w:sz w:val="22"/>
-          <w:szCs w:val="22"/>
-        </w:rPr>
-        <w:t>Hvorfor Graph DB egner seg til dette</w:t>
-      </w:r>
-      <w:r>
-        <w:rPr>
-          <w:rFonts w:asciiTheme="minorHAnsi" w:hAnsiTheme="minorHAnsi" w:cs="Arial"/>
-          <w:b/>
-          <w:color w:val="000000" w:themeColor="text1"/>
-          <w:sz w:val="22"/>
-          <w:szCs w:val="22"/>
-        </w:rPr>
-        <w:br/>
-      </w:r>
-      <w:r>
-        <w:rPr>
-          <w:rFonts w:asciiTheme="minorHAnsi" w:hAnsiTheme="minorHAnsi" w:cs="Arial"/>
-          <w:color w:val="000000" w:themeColor="text1"/>
-          <w:sz w:val="22"/>
-          <w:szCs w:val="22"/>
-        </w:rPr>
-        <w:t>Som beskrevet over vil dette datasettet hjelpe til med å kunne gi riktig anbefalinger til riktige brukere. For å gjøre dette kreves det at databasen raskt kan søke igjennom noder (brukere) som har en relasjon til ulike sider eller andre personer. Noe som, også nevnt over, Graph DB gjør</w:t>
-      </w:r>
-      <w:r>
-        <w:rPr>
-          <w:rFonts w:asciiTheme="minorHAnsi" w:hAnsiTheme="minorHAnsi" w:cs="Arial"/>
-          <w:color w:val="000000" w:themeColor="text1"/>
-          <w:sz w:val="22"/>
-          <w:szCs w:val="22"/>
-        </w:rPr>
-        <w:t xml:space="preserve">. </w:t>
-      </w:r>
-      <w:r>
-        <w:rPr>
-          <w:rFonts w:asciiTheme="minorHAnsi" w:hAnsiTheme="minorHAnsi" w:cs="Arial"/>
-          <w:b/>
-          <w:color w:val="000000" w:themeColor="text1"/>
-          <w:sz w:val="22"/>
-          <w:szCs w:val="22"/>
-        </w:rPr>
-        <w:br/>
-      </w:r>
-    </w:p>
-    <w:p>
-      <w:pPr>
-        <w:pStyle w:val="Heading3"/>
-      </w:pPr>
-      <w:bookmarkStart w:id="13" w:name="_Toc23864008"/>
-      <w:r>
-        <w:t>1.</w:t>
-      </w:r>
-      <w:r>
-        <w:t>2</w:t>
-      </w:r>
-      <w:r>
-        <w:t>.5 Ved annen bruk av dataene</w:t>
-      </w:r>
-      <w:bookmarkEnd w:id="13"/>
-    </w:p>
-    <w:p/>
-    <w:p>
-      <w:pPr>
-        <w:spacing w:line="360" w:lineRule="auto"/>
+      <w:r>
         <w:rPr>
           <w:rFonts w:asciiTheme="minorHAnsi" w:hAnsiTheme="minorHAnsi" w:cs="Arial"/>
           <w:color w:val="FF0000"/>
@@ -8585,38 +8823,7 @@
           <w:szCs w:val="22"/>
           <w:lang w:val="en-US"/>
         </w:rPr>
-      </w:pPr>
-      <w:r>
-        <w:rPr>
-          <w:rFonts w:asciiTheme="minorHAnsi" w:hAnsiTheme="minorHAnsi" w:cs="Arial"/>
-          <w:color w:val="FF0000"/>
-          <w:sz w:val="22"/>
-          <w:szCs w:val="22"/>
-          <w:lang w:val="en-US"/>
-        </w:rPr>
-        <w:t xml:space="preserve">There are some situations were long-term storage, day-to-day use and historical analysis of the data presents different requirements for the storage technology, thereby necessitating different </w:t>
-      </w:r>
-      <w:proofErr w:type="gramStart"/>
-      <w:r>
-        <w:rPr>
-          <w:rFonts w:asciiTheme="minorHAnsi" w:hAnsiTheme="minorHAnsi" w:cs="Arial"/>
-          <w:color w:val="FF0000"/>
-          <w:sz w:val="22"/>
-          <w:szCs w:val="22"/>
-          <w:lang w:val="en-US"/>
-        </w:rPr>
-        <w:t>choices  for</w:t>
-      </w:r>
-      <w:proofErr w:type="gramEnd"/>
-      <w:r>
-        <w:rPr>
-          <w:rFonts w:asciiTheme="minorHAnsi" w:hAnsiTheme="minorHAnsi" w:cs="Arial"/>
-          <w:color w:val="FF0000"/>
-          <w:sz w:val="22"/>
-          <w:szCs w:val="22"/>
-          <w:lang w:val="en-US"/>
-        </w:rPr>
-        <w:t xml:space="preserve">  each  stage  in  </w:t>
+        <w:t xml:space="preserve">There are some situations were long-term storage, day-to-day use and historical analysis of the data presents different requirements for the storage technology, thereby necessitating different choices  for  each  stage  in  </w:t>
       </w:r>
       <w:proofErr w:type="spellStart"/>
       <w:r>
@@ -8929,29 +9136,7 @@
           <w:szCs w:val="22"/>
           <w:lang w:val="en-US"/>
         </w:rPr>
-        <w:t xml:space="preserve">Describe queries which might be useful to run on that dataset.  You do not need </w:t>
-      </w:r>
-      <w:proofErr w:type="gramStart"/>
-      <w:r>
-        <w:rPr>
-          <w:rFonts w:asciiTheme="minorHAnsi" w:hAnsiTheme="minorHAnsi" w:cs="Arial"/>
-          <w:color w:val="FF0000"/>
-          <w:sz w:val="22"/>
-          <w:szCs w:val="22"/>
-          <w:lang w:val="en-US"/>
-        </w:rPr>
-        <w:t>to  implement</w:t>
-      </w:r>
-      <w:proofErr w:type="gramEnd"/>
-      <w:r>
-        <w:rPr>
-          <w:rFonts w:asciiTheme="minorHAnsi" w:hAnsiTheme="minorHAnsi" w:cs="Arial"/>
-          <w:color w:val="FF0000"/>
-          <w:sz w:val="22"/>
-          <w:szCs w:val="22"/>
-          <w:lang w:val="en-US"/>
-        </w:rPr>
-        <w:t xml:space="preserve">  those  queries  to  an  appropriate  query  language, but you should be able to describe what the parameters of the queries will be, how the data model can be leveraged to answer those queries, if it had been implemented.</w:t>
+        <w:t>Describe queries which might be useful to run on that dataset.  You do not need to  implement  those  queries  to  an  appropriate  query  language, but you should be able to describe what the parameters of the queries will be, how the data model can be leveraged to answer those queries, if it had been implemented.</w:t>
       </w:r>
     </w:p>
     <w:p>
@@ -9143,29 +9328,7 @@
           <w:szCs w:val="22"/>
           <w:lang w:val="en-US"/>
         </w:rPr>
-        <w:t xml:space="preserve">There are some situations were long-term storage, day-to-day use and historical analysis of the data presents different requirements for the storage technology, thereby necessitating </w:t>
-      </w:r>
-      <w:proofErr w:type="gramStart"/>
-      <w:r>
-        <w:rPr>
-          <w:rFonts w:asciiTheme="minorHAnsi" w:hAnsiTheme="minorHAnsi" w:cs="Arial"/>
-          <w:color w:val="FF0000"/>
-          <w:sz w:val="22"/>
-          <w:szCs w:val="22"/>
-          <w:lang w:val="en-US"/>
-        </w:rPr>
-        <w:t>different  choices</w:t>
-      </w:r>
-      <w:proofErr w:type="gramEnd"/>
-      <w:r>
-        <w:rPr>
-          <w:rFonts w:asciiTheme="minorHAnsi" w:hAnsiTheme="minorHAnsi" w:cs="Arial"/>
-          <w:color w:val="FF0000"/>
-          <w:sz w:val="22"/>
-          <w:szCs w:val="22"/>
-          <w:lang w:val="en-US"/>
-        </w:rPr>
-        <w:t xml:space="preserve">  for  each  stage  in  </w:t>
+        <w:t xml:space="preserve">There are some situations were long-term storage, day-to-day use and historical analysis of the data presents different requirements for the storage technology, thereby necessitating different  choices  for  each  stage  in  </w:t>
       </w:r>
       <w:proofErr w:type="spellStart"/>
       <w:r>
@@ -9543,29 +9706,7 @@
           <w:szCs w:val="22"/>
           <w:lang w:val="en-US"/>
         </w:rPr>
-        <w:t xml:space="preserve">Describe queries which might be useful to run on that dataset.  You do not need </w:t>
-      </w:r>
-      <w:proofErr w:type="gramStart"/>
-      <w:r>
-        <w:rPr>
-          <w:rFonts w:asciiTheme="minorHAnsi" w:hAnsiTheme="minorHAnsi" w:cs="Arial"/>
-          <w:color w:val="FF0000"/>
-          <w:sz w:val="22"/>
-          <w:szCs w:val="22"/>
-          <w:lang w:val="en-US"/>
-        </w:rPr>
-        <w:t>to  implement</w:t>
-      </w:r>
-      <w:proofErr w:type="gramEnd"/>
-      <w:r>
-        <w:rPr>
-          <w:rFonts w:asciiTheme="minorHAnsi" w:hAnsiTheme="minorHAnsi" w:cs="Arial"/>
-          <w:color w:val="FF0000"/>
-          <w:sz w:val="22"/>
-          <w:szCs w:val="22"/>
-          <w:lang w:val="en-US"/>
-        </w:rPr>
-        <w:t xml:space="preserve">  those  queries  to  an  appropriate  query  language, but you should be able to describe what the parameters of the queries will be, how the data model can be leveraged to answer those queries, if it had been implemented.</w:t>
+        <w:t>Describe queries which might be useful to run on that dataset.  You do not need to  implement  those  queries  to  an  appropriate  query  language, but you should be able to describe what the parameters of the queries will be, how the data model can be leveraged to answer those queries, if it had been implemented.</w:t>
       </w:r>
     </w:p>
     <w:p>
@@ -9757,9 +9898,9 @@
           <w:szCs w:val="22"/>
           <w:lang w:val="en-US"/>
         </w:rPr>
-        <w:t xml:space="preserve">There are some situations were long-term storage, day-to-day use and historical analysis of the data presents different requirements for the storage technology, thereby necessitating </w:t>
-      </w:r>
-      <w:proofErr w:type="gramStart"/>
+        <w:t xml:space="preserve">There are some situations were long-term storage, day-to-day use and historical analysis of the data presents different requirements for the storage technology, thereby necessitating different  choices  for  each  stage  in  </w:t>
+      </w:r>
+      <w:proofErr w:type="spellStart"/>
       <w:r>
         <w:rPr>
           <w:rFonts w:asciiTheme="minorHAnsi" w:hAnsiTheme="minorHAnsi" w:cs="Arial"/>
@@ -9768,9 +9909,9 @@
           <w:szCs w:val="22"/>
           <w:lang w:val="en-US"/>
         </w:rPr>
-        <w:t>different  choices</w:t>
-      </w:r>
-      <w:proofErr w:type="gramEnd"/>
+        <w:t>thelife</w:t>
+      </w:r>
+      <w:proofErr w:type="spellEnd"/>
       <w:r>
         <w:rPr>
           <w:rFonts w:asciiTheme="minorHAnsi" w:hAnsiTheme="minorHAnsi" w:cs="Arial"/>
@@ -9779,28 +9920,6 @@
           <w:szCs w:val="22"/>
           <w:lang w:val="en-US"/>
         </w:rPr>
-        <w:t xml:space="preserve">  for  each  stage  in  </w:t>
-      </w:r>
-      <w:proofErr w:type="spellStart"/>
-      <w:r>
-        <w:rPr>
-          <w:rFonts w:asciiTheme="minorHAnsi" w:hAnsiTheme="minorHAnsi" w:cs="Arial"/>
-          <w:color w:val="FF0000"/>
-          <w:sz w:val="22"/>
-          <w:szCs w:val="22"/>
-          <w:lang w:val="en-US"/>
-        </w:rPr>
-        <w:t>thelife</w:t>
-      </w:r>
-      <w:proofErr w:type="spellEnd"/>
-      <w:r>
-        <w:rPr>
-          <w:rFonts w:asciiTheme="minorHAnsi" w:hAnsiTheme="minorHAnsi" w:cs="Arial"/>
-          <w:color w:val="FF0000"/>
-          <w:sz w:val="22"/>
-          <w:szCs w:val="22"/>
-          <w:lang w:val="en-US"/>
-        </w:rPr>
         <w:t>-cycle of the dataset.  What are your thoughts concerning this for your datasets?  Will a different storage technology be more appropriate for a different use of the same data?</w:t>
       </w:r>
     </w:p>
@@ -9833,21 +9952,12 @@
         </w:rPr>
       </w:pPr>
       <w:bookmarkStart w:id="26" w:name="_Toc23864021"/>
-      <w:proofErr w:type="gramStart"/>
       <w:r>
         <w:rPr>
           <w:rFonts w:asciiTheme="minorHAnsi" w:eastAsia="Times New Roman" w:hAnsiTheme="minorHAnsi"/>
           <w:lang w:val="en-US"/>
         </w:rPr>
-        <w:t>2  Practical</w:t>
-      </w:r>
-      <w:proofErr w:type="gramEnd"/>
-      <w:r>
-        <w:rPr>
-          <w:rFonts w:asciiTheme="minorHAnsi" w:eastAsia="Times New Roman" w:hAnsiTheme="minorHAnsi"/>
-          <w:lang w:val="en-US"/>
-        </w:rPr>
-        <w:t xml:space="preserve"> use of one of the storage technologies</w:t>
+        <w:t>2  Practical use of one of the storage technologies</w:t>
       </w:r>
       <w:bookmarkEnd w:id="26"/>
     </w:p>
@@ -9995,29 +10105,7 @@
           <w:szCs w:val="22"/>
           <w:lang w:val="en-US"/>
         </w:rPr>
-        <w:t xml:space="preserve">solution </w:t>
-      </w:r>
-      <w:proofErr w:type="gramStart"/>
-      <w:r>
-        <w:rPr>
-          <w:rFonts w:asciiTheme="minorHAnsi" w:hAnsiTheme="minorHAnsi" w:cs="Arial"/>
-          <w:color w:val="000000"/>
-          <w:sz w:val="22"/>
-          <w:szCs w:val="22"/>
-          <w:lang w:val="en-US"/>
-        </w:rPr>
-        <w:t>for  that</w:t>
-      </w:r>
-      <w:proofErr w:type="gramEnd"/>
-      <w:r>
-        <w:rPr>
-          <w:rFonts w:asciiTheme="minorHAnsi" w:hAnsiTheme="minorHAnsi" w:cs="Arial"/>
-          <w:color w:val="000000"/>
-          <w:sz w:val="22"/>
-          <w:szCs w:val="22"/>
-          <w:lang w:val="en-US"/>
-        </w:rPr>
-        <w:t xml:space="preserve">  dataset,  you  don’t  need  to  implement  everything  but  your</w:t>
+        <w:t>solution for  that  dataset,  you  don’t  need  to  implement  everything  but  your</w:t>
       </w:r>
       <w:r>
         <w:rPr>
@@ -10256,7 +10344,6 @@
         </w:rPr>
         <w:t xml:space="preserve"> </w:t>
       </w:r>
-      <w:proofErr w:type="gramStart"/>
       <w:r>
         <w:rPr>
           <w:rFonts w:asciiTheme="minorHAnsi" w:hAnsiTheme="minorHAnsi" w:cs="Arial"/>
@@ -10265,18 +10352,7 @@
           <w:szCs w:val="22"/>
           <w:lang w:val="en-US"/>
         </w:rPr>
-        <w:t>Java,  Scala</w:t>
-      </w:r>
-      <w:proofErr w:type="gramEnd"/>
-      <w:r>
-        <w:rPr>
-          <w:rFonts w:asciiTheme="minorHAnsi" w:hAnsiTheme="minorHAnsi" w:cs="Arial"/>
-          <w:color w:val="000000"/>
-          <w:sz w:val="22"/>
-          <w:szCs w:val="22"/>
-          <w:lang w:val="en-US"/>
-        </w:rPr>
-        <w:t>,  or Python for your</w:t>
+        <w:t>Java,  Scala,  or Python for your</w:t>
       </w:r>
       <w:r>
         <w:rPr>
@@ -10390,7 +10466,6 @@
           <w:lang w:val="en-US"/>
         </w:rPr>
       </w:pPr>
-      <w:proofErr w:type="gramStart"/>
       <w:r>
         <w:rPr>
           <w:rFonts w:asciiTheme="minorHAnsi" w:hAnsiTheme="minorHAnsi" w:cs="Arial"/>
@@ -10399,10 +10474,78 @@
           <w:szCs w:val="27"/>
           <w:lang w:val="en-US"/>
         </w:rPr>
-        <w:t>3.1  Source</w:t>
-      </w:r>
-      <w:proofErr w:type="gramEnd"/>
-      <w:r>
+        <w:t>3.1  Source code</w:t>
+      </w:r>
+    </w:p>
+    <w:p>
+      <w:pPr>
+        <w:spacing w:line="360" w:lineRule="auto"/>
+        <w:rPr>
+          <w:rFonts w:asciiTheme="minorHAnsi" w:hAnsiTheme="minorHAnsi" w:cs="Arial"/>
+          <w:color w:val="000000"/>
+          <w:sz w:val="22"/>
+          <w:szCs w:val="22"/>
+          <w:lang w:val="en-US"/>
+        </w:rPr>
+      </w:pPr>
+      <w:r>
+        <w:rPr>
+          <w:rFonts w:asciiTheme="minorHAnsi" w:hAnsiTheme="minorHAnsi" w:cs="Arial"/>
+          <w:color w:val="000000"/>
+          <w:sz w:val="22"/>
+          <w:szCs w:val="22"/>
+          <w:lang w:val="en-US"/>
+        </w:rPr>
+        <w:t>You should provide the source code you have used in this project as part of the</w:t>
+      </w:r>
+    </w:p>
+    <w:p>
+      <w:pPr>
+        <w:spacing w:line="360" w:lineRule="auto"/>
+        <w:rPr>
+          <w:rFonts w:asciiTheme="minorHAnsi" w:hAnsiTheme="minorHAnsi" w:cs="Arial"/>
+          <w:color w:val="000000"/>
+          <w:sz w:val="22"/>
+          <w:szCs w:val="22"/>
+          <w:lang w:val="en-US"/>
+        </w:rPr>
+      </w:pPr>
+      <w:r>
+        <w:rPr>
+          <w:rFonts w:asciiTheme="minorHAnsi" w:hAnsiTheme="minorHAnsi" w:cs="Arial"/>
+          <w:color w:val="000000"/>
+          <w:sz w:val="22"/>
+          <w:szCs w:val="22"/>
+          <w:lang w:val="en-US"/>
+        </w:rPr>
+        <w:t>zip file using a folder and naming scheme which clearly identifies the purpose of</w:t>
+      </w:r>
+    </w:p>
+    <w:p>
+      <w:pPr>
+        <w:spacing w:line="360" w:lineRule="auto"/>
+        <w:rPr>
+          <w:rFonts w:asciiTheme="minorHAnsi" w:hAnsiTheme="minorHAnsi" w:cs="Arial"/>
+          <w:color w:val="000000"/>
+          <w:sz w:val="22"/>
+          <w:szCs w:val="22"/>
+          <w:lang w:val="en-US"/>
+        </w:rPr>
+      </w:pPr>
+      <w:r>
+        <w:rPr>
+          <w:rFonts w:asciiTheme="minorHAnsi" w:hAnsiTheme="minorHAnsi" w:cs="Arial"/>
+          <w:color w:val="000000"/>
+          <w:sz w:val="22"/>
+          <w:szCs w:val="22"/>
+          <w:lang w:val="en-US"/>
+        </w:rPr>
+        <w:t>each file.</w:t>
+      </w:r>
+    </w:p>
+    <w:p>
+      <w:pPr>
+        <w:spacing w:line="360" w:lineRule="auto"/>
         <w:rPr>
           <w:rFonts w:asciiTheme="minorHAnsi" w:hAnsiTheme="minorHAnsi" w:cs="Arial"/>
           <w:color w:val="000000"/>
@@ -10410,74 +10553,7 @@
           <w:szCs w:val="27"/>
           <w:lang w:val="en-US"/>
         </w:rPr>
-        <w:t xml:space="preserve"> code</w:t>
-      </w:r>
-    </w:p>
-    <w:p>
-      <w:pPr>
-        <w:spacing w:line="360" w:lineRule="auto"/>
-        <w:rPr>
-          <w:rFonts w:asciiTheme="minorHAnsi" w:hAnsiTheme="minorHAnsi" w:cs="Arial"/>
-          <w:color w:val="000000"/>
-          <w:sz w:val="22"/>
-          <w:szCs w:val="22"/>
-          <w:lang w:val="en-US"/>
-        </w:rPr>
-      </w:pPr>
-      <w:r>
-        <w:rPr>
-          <w:rFonts w:asciiTheme="minorHAnsi" w:hAnsiTheme="minorHAnsi" w:cs="Arial"/>
-          <w:color w:val="000000"/>
-          <w:sz w:val="22"/>
-          <w:szCs w:val="22"/>
-          <w:lang w:val="en-US"/>
-        </w:rPr>
-        <w:t>You should provide the source code you have used in this project as part of the</w:t>
-      </w:r>
-    </w:p>
-    <w:p>
-      <w:pPr>
-        <w:spacing w:line="360" w:lineRule="auto"/>
-        <w:rPr>
-          <w:rFonts w:asciiTheme="minorHAnsi" w:hAnsiTheme="minorHAnsi" w:cs="Arial"/>
-          <w:color w:val="000000"/>
-          <w:sz w:val="22"/>
-          <w:szCs w:val="22"/>
-          <w:lang w:val="en-US"/>
-        </w:rPr>
-      </w:pPr>
-      <w:r>
-        <w:rPr>
-          <w:rFonts w:asciiTheme="minorHAnsi" w:hAnsiTheme="minorHAnsi" w:cs="Arial"/>
-          <w:color w:val="000000"/>
-          <w:sz w:val="22"/>
-          <w:szCs w:val="22"/>
-          <w:lang w:val="en-US"/>
-        </w:rPr>
-        <w:t>zip file using a folder and naming scheme which clearly identifies the purpose of</w:t>
-      </w:r>
-    </w:p>
-    <w:p>
-      <w:pPr>
-        <w:spacing w:line="360" w:lineRule="auto"/>
-        <w:rPr>
-          <w:rFonts w:asciiTheme="minorHAnsi" w:hAnsiTheme="minorHAnsi" w:cs="Arial"/>
-          <w:color w:val="000000"/>
-          <w:sz w:val="22"/>
-          <w:szCs w:val="22"/>
-          <w:lang w:val="en-US"/>
-        </w:rPr>
-      </w:pPr>
-      <w:r>
-        <w:rPr>
-          <w:rFonts w:asciiTheme="minorHAnsi" w:hAnsiTheme="minorHAnsi" w:cs="Arial"/>
-          <w:color w:val="000000"/>
-          <w:sz w:val="22"/>
-          <w:szCs w:val="22"/>
-          <w:lang w:val="en-US"/>
-        </w:rPr>
-        <w:t>each file.</w:t>
-      </w:r>
+      </w:pPr>
     </w:p>
     <w:p>
       <w:pPr>
@@ -10490,10 +10566,7 @@
           <w:lang w:val="en-US"/>
         </w:rPr>
       </w:pPr>
-    </w:p>
-    <w:p>
-      <w:pPr>
-        <w:spacing w:line="360" w:lineRule="auto"/>
+      <w:r>
         <w:rPr>
           <w:rFonts w:asciiTheme="minorHAnsi" w:hAnsiTheme="minorHAnsi" w:cs="Arial"/>
           <w:color w:val="000000"/>
@@ -10501,19 +10574,8 @@
           <w:szCs w:val="27"/>
           <w:lang w:val="en-US"/>
         </w:rPr>
-      </w:pPr>
-      <w:proofErr w:type="gramStart"/>
-      <w:r>
-        <w:rPr>
-          <w:rFonts w:asciiTheme="minorHAnsi" w:hAnsiTheme="minorHAnsi" w:cs="Arial"/>
-          <w:color w:val="000000"/>
-          <w:sz w:val="27"/>
-          <w:szCs w:val="27"/>
-          <w:lang w:val="en-US"/>
-        </w:rPr>
         <w:t>3.2  Report</w:t>
       </w:r>
-      <w:proofErr w:type="gramEnd"/>
     </w:p>
     <w:p>
       <w:pPr>
@@ -12162,6 +12224,95 @@
     </w:lvl>
   </w:abstractNum>
   <w:abstractNum w:abstractNumId="9" w15:restartNumberingAfterBreak="0">
+    <w:nsid w:val="45F16CC0"/>
+    <w:multiLevelType w:val="hybridMultilevel"/>
+    <w:tmpl w:val="DFECF9B6"/>
+    <w:lvl w:ilvl="0" w:tplc="0409000F">
+      <w:start w:val="1"/>
+      <w:numFmt w:val="decimal"/>
+      <w:lvlText w:val="%1."/>
+      <w:lvlJc w:val="left"/>
+      <w:pPr>
+        <w:ind w:left="720" w:hanging="360"/>
+      </w:pPr>
+      <w:rPr>
+        <w:rFonts w:hint="default"/>
+      </w:rPr>
+    </w:lvl>
+    <w:lvl w:ilvl="1" w:tplc="04090019" w:tentative="1">
+      <w:start w:val="1"/>
+      <w:numFmt w:val="lowerLetter"/>
+      <w:lvlText w:val="%2."/>
+      <w:lvlJc w:val="left"/>
+      <w:pPr>
+        <w:ind w:left="1440" w:hanging="360"/>
+      </w:pPr>
+    </w:lvl>
+    <w:lvl w:ilvl="2" w:tplc="0409001B" w:tentative="1">
+      <w:start w:val="1"/>
+      <w:numFmt w:val="lowerRoman"/>
+      <w:lvlText w:val="%3."/>
+      <w:lvlJc w:val="right"/>
+      <w:pPr>
+        <w:ind w:left="2160" w:hanging="180"/>
+      </w:pPr>
+    </w:lvl>
+    <w:lvl w:ilvl="3" w:tplc="0409000F" w:tentative="1">
+      <w:start w:val="1"/>
+      <w:numFmt w:val="decimal"/>
+      <w:lvlText w:val="%4."/>
+      <w:lvlJc w:val="left"/>
+      <w:pPr>
+        <w:ind w:left="2880" w:hanging="360"/>
+      </w:pPr>
+    </w:lvl>
+    <w:lvl w:ilvl="4" w:tplc="04090019" w:tentative="1">
+      <w:start w:val="1"/>
+      <w:numFmt w:val="lowerLetter"/>
+      <w:lvlText w:val="%5."/>
+      <w:lvlJc w:val="left"/>
+      <w:pPr>
+        <w:ind w:left="3600" w:hanging="360"/>
+      </w:pPr>
+    </w:lvl>
+    <w:lvl w:ilvl="5" w:tplc="0409001B" w:tentative="1">
+      <w:start w:val="1"/>
+      <w:numFmt w:val="lowerRoman"/>
+      <w:lvlText w:val="%6."/>
+      <w:lvlJc w:val="right"/>
+      <w:pPr>
+        <w:ind w:left="4320" w:hanging="180"/>
+      </w:pPr>
+    </w:lvl>
+    <w:lvl w:ilvl="6" w:tplc="0409000F" w:tentative="1">
+      <w:start w:val="1"/>
+      <w:numFmt w:val="decimal"/>
+      <w:lvlText w:val="%7."/>
+      <w:lvlJc w:val="left"/>
+      <w:pPr>
+        <w:ind w:left="5040" w:hanging="360"/>
+      </w:pPr>
+    </w:lvl>
+    <w:lvl w:ilvl="7" w:tplc="04090019" w:tentative="1">
+      <w:start w:val="1"/>
+      <w:numFmt w:val="lowerLetter"/>
+      <w:lvlText w:val="%8."/>
+      <w:lvlJc w:val="left"/>
+      <w:pPr>
+        <w:ind w:left="5760" w:hanging="360"/>
+      </w:pPr>
+    </w:lvl>
+    <w:lvl w:ilvl="8" w:tplc="0409001B" w:tentative="1">
+      <w:start w:val="1"/>
+      <w:numFmt w:val="lowerRoman"/>
+      <w:lvlText w:val="%9."/>
+      <w:lvlJc w:val="right"/>
+      <w:pPr>
+        <w:ind w:left="6480" w:hanging="180"/>
+      </w:pPr>
+    </w:lvl>
+  </w:abstractNum>
+  <w:abstractNum w:abstractNumId="10" w15:restartNumberingAfterBreak="0">
     <w:nsid w:val="49673F7F"/>
     <w:multiLevelType w:val="hybridMultilevel"/>
     <w:tmpl w:val="0248F9BC"/>
@@ -12274,7 +12425,7 @@
       </w:rPr>
     </w:lvl>
   </w:abstractNum>
-  <w:abstractNum w:abstractNumId="10" w15:restartNumberingAfterBreak="0">
+  <w:abstractNum w:abstractNumId="11" w15:restartNumberingAfterBreak="0">
     <w:nsid w:val="49D40166"/>
     <w:multiLevelType w:val="multilevel"/>
     <w:tmpl w:val="A57E4642"/>
@@ -12423,7 +12574,7 @@
       </w:rPr>
     </w:lvl>
   </w:abstractNum>
-  <w:abstractNum w:abstractNumId="11" w15:restartNumberingAfterBreak="0">
+  <w:abstractNum w:abstractNumId="12" w15:restartNumberingAfterBreak="0">
     <w:nsid w:val="512E21B8"/>
     <w:multiLevelType w:val="multilevel"/>
     <w:tmpl w:val="B4522A4C"/>
@@ -12536,7 +12687,7 @@
       </w:rPr>
     </w:lvl>
   </w:abstractNum>
-  <w:abstractNum w:abstractNumId="12" w15:restartNumberingAfterBreak="0">
+  <w:abstractNum w:abstractNumId="13" w15:restartNumberingAfterBreak="0">
     <w:nsid w:val="54FB78FF"/>
     <w:multiLevelType w:val="hybridMultilevel"/>
     <w:tmpl w:val="B4A0D3BE"/>
@@ -12649,7 +12800,7 @@
       </w:rPr>
     </w:lvl>
   </w:abstractNum>
-  <w:abstractNum w:abstractNumId="13" w15:restartNumberingAfterBreak="0">
+  <w:abstractNum w:abstractNumId="14" w15:restartNumberingAfterBreak="0">
     <w:nsid w:val="5AF06AF1"/>
     <w:multiLevelType w:val="hybridMultilevel"/>
     <w:tmpl w:val="EF88CE5C"/>
@@ -12762,7 +12913,7 @@
       </w:rPr>
     </w:lvl>
   </w:abstractNum>
-  <w:abstractNum w:abstractNumId="14" w15:restartNumberingAfterBreak="0">
+  <w:abstractNum w:abstractNumId="15" w15:restartNumberingAfterBreak="0">
     <w:nsid w:val="631E52D4"/>
     <w:multiLevelType w:val="hybridMultilevel"/>
     <w:tmpl w:val="1F068942"/>
@@ -12875,7 +13026,7 @@
       </w:rPr>
     </w:lvl>
   </w:abstractNum>
-  <w:abstractNum w:abstractNumId="15" w15:restartNumberingAfterBreak="0">
+  <w:abstractNum w:abstractNumId="16" w15:restartNumberingAfterBreak="0">
     <w:nsid w:val="637127B2"/>
     <w:multiLevelType w:val="hybridMultilevel"/>
     <w:tmpl w:val="DA8CEAE2"/>
@@ -12964,7 +13115,7 @@
       </w:pPr>
     </w:lvl>
   </w:abstractNum>
-  <w:abstractNum w:abstractNumId="16" w15:restartNumberingAfterBreak="0">
+  <w:abstractNum w:abstractNumId="17" w15:restartNumberingAfterBreak="0">
     <w:nsid w:val="647C2FA2"/>
     <w:multiLevelType w:val="hybridMultilevel"/>
     <w:tmpl w:val="5CBC09A0"/>
@@ -13077,7 +13228,7 @@
       </w:rPr>
     </w:lvl>
   </w:abstractNum>
-  <w:abstractNum w:abstractNumId="17" w15:restartNumberingAfterBreak="0">
+  <w:abstractNum w:abstractNumId="18" w15:restartNumberingAfterBreak="0">
     <w:nsid w:val="667260D6"/>
     <w:multiLevelType w:val="hybridMultilevel"/>
     <w:tmpl w:val="F3EC5AD2"/>
@@ -13167,7 +13318,7 @@
       </w:pPr>
     </w:lvl>
   </w:abstractNum>
-  <w:abstractNum w:abstractNumId="18" w15:restartNumberingAfterBreak="0">
+  <w:abstractNum w:abstractNumId="19" w15:restartNumberingAfterBreak="0">
     <w:nsid w:val="68BB10EB"/>
     <w:multiLevelType w:val="hybridMultilevel"/>
     <w:tmpl w:val="2B523CF4"/>
@@ -13280,7 +13431,7 @@
       </w:rPr>
     </w:lvl>
   </w:abstractNum>
-  <w:abstractNum w:abstractNumId="19" w15:restartNumberingAfterBreak="0">
+  <w:abstractNum w:abstractNumId="20" w15:restartNumberingAfterBreak="0">
     <w:nsid w:val="69CB6CA2"/>
     <w:multiLevelType w:val="hybridMultilevel"/>
     <w:tmpl w:val="ED043C1C"/>
@@ -13397,40 +13548,40 @@
     <w:abstractNumId w:val="3"/>
   </w:num>
   <w:num w:numId="2">
-    <w:abstractNumId w:val="10"/>
+    <w:abstractNumId w:val="11"/>
   </w:num>
   <w:num w:numId="3">
-    <w:abstractNumId w:val="15"/>
+    <w:abstractNumId w:val="16"/>
   </w:num>
   <w:num w:numId="4">
     <w:abstractNumId w:val="0"/>
   </w:num>
   <w:num w:numId="5">
-    <w:abstractNumId w:val="17"/>
+    <w:abstractNumId w:val="18"/>
   </w:num>
   <w:num w:numId="6">
-    <w:abstractNumId w:val="12"/>
+    <w:abstractNumId w:val="13"/>
   </w:num>
   <w:num w:numId="7">
-    <w:abstractNumId w:val="9"/>
+    <w:abstractNumId w:val="10"/>
   </w:num>
   <w:num w:numId="8">
     <w:abstractNumId w:val="6"/>
   </w:num>
   <w:num w:numId="9">
-    <w:abstractNumId w:val="13"/>
+    <w:abstractNumId w:val="14"/>
   </w:num>
   <w:num w:numId="10">
     <w:abstractNumId w:val="2"/>
   </w:num>
   <w:num w:numId="11">
-    <w:abstractNumId w:val="16"/>
+    <w:abstractNumId w:val="17"/>
   </w:num>
   <w:num w:numId="12">
-    <w:abstractNumId w:val="18"/>
+    <w:abstractNumId w:val="19"/>
   </w:num>
   <w:num w:numId="13">
-    <w:abstractNumId w:val="19"/>
+    <w:abstractNumId w:val="20"/>
   </w:num>
   <w:num w:numId="14">
     <w:abstractNumId w:val="8"/>
@@ -13445,13 +13596,16 @@
     <w:abstractNumId w:val="1"/>
   </w:num>
   <w:num w:numId="18">
-    <w:abstractNumId w:val="11"/>
+    <w:abstractNumId w:val="12"/>
   </w:num>
   <w:num w:numId="19">
-    <w:abstractNumId w:val="14"/>
+    <w:abstractNumId w:val="15"/>
   </w:num>
   <w:num w:numId="20">
     <w:abstractNumId w:val="7"/>
+  </w:num>
+  <w:num w:numId="21">
+    <w:abstractNumId w:val="9"/>
   </w:num>
 </w:numbering>
 </file>
@@ -14786,7 +14940,7 @@
 </file>
 
 <file path=customXml/itemProps1.xml><?xml version="1.0" encoding="utf-8"?>
-<ds:datastoreItem xmlns:ds="http://schemas.openxmlformats.org/officeDocument/2006/customXml" ds:itemID="{206A19A0-9CF1-0748-83E9-F2C1A4CDD02D}">
+<ds:datastoreItem xmlns:ds="http://schemas.openxmlformats.org/officeDocument/2006/customXml" ds:itemID="{B16E5EC8-3039-454A-B1DD-3F5028376B74}">
   <ds:schemaRefs>
     <ds:schemaRef ds:uri="http://schemas.openxmlformats.org/officeDocument/2006/bibliography"/>
   </ds:schemaRefs>

</xml_diff>

<commit_message>
implemented task 7 in Scala
</commit_message>
<xml_diff>
--- a/Portfolio assignment part two.docx
+++ b/Portfolio assignment part two.docx
@@ -9,61 +9,32 @@
         <w:jc w:val="center"/>
         <w:rPr>
           <w:rFonts w:ascii="Times New Roman" w:eastAsia="Times New Roman" w:hAnsi="Times New Roman" w:cs="Times New Roman"/>
-          <w:sz w:val="24"/>
+          <w:sz w:val="72"/>
+          <w:szCs w:val="22"/>
+        </w:rPr>
+      </w:pPr>
+      <w:r>
+        <w:rPr>
+          <w:rFonts w:ascii="Times New Roman" w:eastAsia="Times New Roman" w:hAnsi="Times New Roman" w:cs="Times New Roman"/>
+          <w:color w:val="404040" w:themeColor="text1" w:themeTint="BF"/>
+          <w:sz w:val="52"/>
           <w:szCs w:val="24"/>
         </w:rPr>
-      </w:pPr>
-    </w:p>
-    <w:p>
-      <w:pPr>
-        <w:pStyle w:val="TOCHeading"/>
-        <w:spacing w:line="360" w:lineRule="auto"/>
-        <w:jc w:val="center"/>
+        <w:br/>
+      </w:r>
+      <w:r>
         <w:rPr>
           <w:rFonts w:ascii="Times New Roman" w:eastAsia="Times New Roman" w:hAnsi="Times New Roman" w:cs="Times New Roman"/>
-          <w:b w:val="0"/>
-          <w:color w:val="174B72"/>
-          <w:sz w:val="96"/>
+          <w:noProof/>
+          <w:color w:val="404040" w:themeColor="text1" w:themeTint="BF"/>
+          <w:sz w:val="52"/>
           <w:szCs w:val="24"/>
         </w:rPr>
-      </w:pPr>
-      <w:r>
-        <w:rPr>
-          <w:rFonts w:ascii="Times New Roman" w:eastAsia="Times New Roman" w:hAnsi="Times New Roman" w:cs="Times New Roman"/>
-          <w:b w:val="0"/>
-          <w:color w:val="174B72"/>
-          <w:sz w:val="96"/>
-          <w:szCs w:val="24"/>
-        </w:rPr>
-        <w:t>Big Data 2019</w:t>
-      </w:r>
-    </w:p>
-    <w:p>
-      <w:pPr>
-        <w:spacing w:line="360" w:lineRule="auto"/>
-        <w:jc w:val="center"/>
-        <w:rPr>
-          <w:lang w:val="en-US"/>
-        </w:rPr>
-      </w:pPr>
-      <w:r>
-        <w:fldChar w:fldCharType="begin"/>
-      </w:r>
-      <w:r>
-        <w:instrText xml:space="preserve"> INCLUDEPICTURE "https://blog.excelhr.com/wp-content/uploads/2019/02/Big-Data-1.png" \* MERGEFORMATINET </w:instrText>
-      </w:r>
-      <w:r>
-        <w:fldChar w:fldCharType="separate"/>
-      </w:r>
-      <w:r>
-        <w:rPr>
-          <w:noProof/>
-        </w:rPr>
         <w:drawing>
-          <wp:inline distT="0" distB="0" distL="0" distR="0" wp14:anchorId="7CDBCA93" wp14:editId="16F762CA">
-            <wp:extent cx="4516716" cy="2712720"/>
-            <wp:effectExtent l="0" t="0" r="5080" b="5080"/>
-            <wp:docPr id="1" name="Picture 1" descr="Big Data, Tech Courses, Tech Conferences, IT Learning"/>
+          <wp:inline distT="0" distB="0" distL="0" distR="0" wp14:anchorId="649306EB" wp14:editId="777D5AB5">
+            <wp:extent cx="4571432" cy="4572000"/>
+            <wp:effectExtent l="0" t="0" r="635" b="0"/>
+            <wp:docPr id="15" name="Picture 15"/>
             <wp:cNvGraphicFramePr>
               <a:graphicFrameLocks xmlns:a="http://schemas.openxmlformats.org/drawingml/2006/main" noChangeAspect="1"/>
             </wp:cNvGraphicFramePr>
@@ -71,12 +42,10 @@
               <a:graphicData uri="http://schemas.openxmlformats.org/drawingml/2006/picture">
                 <pic:pic xmlns:pic="http://schemas.openxmlformats.org/drawingml/2006/picture">
                   <pic:nvPicPr>
-                    <pic:cNvPr id="0" name="Picture 1" descr="Big Data, Tech Courses, Tech Conferences, IT Learning"/>
-                    <pic:cNvPicPr>
-                      <a:picLocks noChangeAspect="1" noChangeArrowheads="1"/>
-                    </pic:cNvPicPr>
+                    <pic:cNvPr id="15" name="432024-PELRKT-701.jpg"/>
+                    <pic:cNvPicPr/>
                   </pic:nvPicPr>
-                  <pic:blipFill>
+                  <pic:blipFill rotWithShape="1">
                     <a:blip r:embed="rId8">
                       <a:extLst>
                         <a:ext uri="{28A0092B-C50C-407E-A947-70E740481C1C}">
@@ -84,23 +53,25 @@
                         </a:ext>
                       </a:extLst>
                     </a:blip>
-                    <a:srcRect/>
-                    <a:stretch>
-                      <a:fillRect/>
-                    </a:stretch>
+                    <a:srcRect l="8039" t="14207" r="9327" b="3148"/>
+                    <a:stretch/>
                   </pic:blipFill>
                   <pic:spPr bwMode="auto">
                     <a:xfrm>
                       <a:off x="0" y="0"/>
-                      <a:ext cx="4522085" cy="2715944"/>
+                      <a:ext cx="4597756" cy="4598328"/>
                     </a:xfrm>
                     <a:prstGeom prst="rect">
                       <a:avLst/>
                     </a:prstGeom>
-                    <a:noFill/>
                     <a:ln>
                       <a:noFill/>
                     </a:ln>
+                    <a:extLst>
+                      <a:ext uri="{53640926-AAD7-44D8-BBD7-CCE9431645EC}">
+                        <a14:shadowObscured xmlns:a14="http://schemas.microsoft.com/office/drawing/2010/main"/>
+                      </a:ext>
+                    </a:extLst>
                   </pic:spPr>
                 </pic:pic>
               </a:graphicData>
@@ -108,20 +79,14 @@
           </wp:inline>
         </w:drawing>
       </w:r>
-      <w:r>
-        <w:fldChar w:fldCharType="end"/>
-      </w:r>
     </w:p>
     <w:p>
       <w:pPr>
         <w:spacing w:line="360" w:lineRule="auto"/>
         <w:jc w:val="center"/>
-      </w:pPr>
-    </w:p>
-    <w:p>
-      <w:pPr>
-        <w:spacing w:line="360" w:lineRule="auto"/>
-        <w:jc w:val="center"/>
+        <w:rPr>
+          <w:lang w:val="en-US"/>
+        </w:rPr>
       </w:pPr>
     </w:p>
     <w:p>
@@ -136,6 +101,8 @@
           <w:szCs w:val="24"/>
         </w:rPr>
       </w:pPr>
+      <w:bookmarkStart w:id="0" w:name="_GoBack"/>
+      <w:bookmarkEnd w:id="0"/>
       <w:r>
         <w:rPr>
           <w:rFonts w:ascii="Times New Roman" w:eastAsia="Times New Roman" w:hAnsi="Times New Roman" w:cs="Times New Roman"/>
@@ -152,7 +119,7 @@
           <w:sz w:val="52"/>
           <w:szCs w:val="24"/>
         </w:rPr>
-        <w:t>two</w:t>
+        <w:t>2</w:t>
       </w:r>
       <w:r>
         <w:rPr>
@@ -172,7 +139,7 @@
         <w:rPr>
           <w:rFonts w:ascii="Times New Roman" w:eastAsia="Times New Roman" w:hAnsi="Times New Roman" w:cs="Times New Roman"/>
           <w:color w:val="404040" w:themeColor="text1" w:themeTint="BF"/>
-          <w:sz w:val="40"/>
+          <w:sz w:val="32"/>
           <w:szCs w:val="24"/>
         </w:rPr>
       </w:pPr>
@@ -180,75 +147,59 @@
         <w:rPr>
           <w:rFonts w:ascii="Times New Roman" w:eastAsia="Times New Roman" w:hAnsi="Times New Roman" w:cs="Times New Roman"/>
           <w:color w:val="404040" w:themeColor="text1" w:themeTint="BF"/>
-          <w:sz w:val="40"/>
+          <w:sz w:val="32"/>
           <w:szCs w:val="24"/>
         </w:rPr>
         <w:t>Mette Strand Hornnes</w:t>
       </w:r>
-    </w:p>
-    <w:p>
-      <w:pPr>
-        <w:spacing w:line="360" w:lineRule="auto"/>
-        <w:rPr>
-          <w:lang w:val="en-US"/>
-        </w:rPr>
-      </w:pPr>
-    </w:p>
-    <w:p>
-      <w:pPr>
-        <w:spacing w:line="360" w:lineRule="auto"/>
-        <w:rPr>
-          <w:lang w:val="en-US"/>
-        </w:rPr>
-      </w:pPr>
-    </w:p>
-    <w:p>
-      <w:pPr>
-        <w:spacing w:line="360" w:lineRule="auto"/>
-        <w:rPr>
-          <w:lang w:val="en-US"/>
-        </w:rPr>
-      </w:pPr>
-    </w:p>
-    <w:p>
-      <w:pPr>
-        <w:spacing w:line="360" w:lineRule="auto"/>
-        <w:rPr>
-          <w:lang w:val="en-US"/>
-        </w:rPr>
-      </w:pPr>
-    </w:p>
-    <w:p>
-      <w:pPr>
-        <w:spacing w:line="360" w:lineRule="auto"/>
-        <w:rPr>
-          <w:lang w:val="en-US"/>
-        </w:rPr>
-      </w:pPr>
-    </w:p>
-    <w:p>
-      <w:pPr>
-        <w:spacing w:line="360" w:lineRule="auto"/>
-        <w:rPr>
-          <w:lang w:val="en-US"/>
-        </w:rPr>
-      </w:pPr>
-    </w:p>
-    <w:p>
-      <w:pPr>
-        <w:spacing w:line="360" w:lineRule="auto"/>
-        <w:rPr>
-          <w:lang w:val="en-US"/>
-        </w:rPr>
-      </w:pPr>
-    </w:p>
-    <w:p>
-      <w:pPr>
-        <w:spacing w:line="360" w:lineRule="auto"/>
-        <w:rPr>
-          <w:lang w:val="en-US"/>
-        </w:rPr>
-      </w:pPr>
+      <w:r>
+        <w:rPr>
+          <w:rFonts w:ascii="Times New Roman" w:eastAsia="Times New Roman" w:hAnsi="Times New Roman" w:cs="Times New Roman"/>
+          <w:color w:val="404040" w:themeColor="text1" w:themeTint="BF"/>
+          <w:sz w:val="32"/>
+          <w:szCs w:val="24"/>
+        </w:rPr>
+        <w:br/>
+      </w:r>
+      <w:proofErr w:type="spellStart"/>
+      <w:r>
+        <w:rPr>
+          <w:rFonts w:ascii="Times New Roman" w:eastAsia="Times New Roman" w:hAnsi="Times New Roman" w:cs="Times New Roman"/>
+          <w:color w:val="404040" w:themeColor="text1" w:themeTint="BF"/>
+          <w:sz w:val="32"/>
+          <w:szCs w:val="24"/>
+        </w:rPr>
+        <w:t>Studentnr</w:t>
+      </w:r>
+      <w:proofErr w:type="spellEnd"/>
+      <w:r>
+        <w:rPr>
+          <w:rFonts w:ascii="Times New Roman" w:eastAsia="Times New Roman" w:hAnsi="Times New Roman" w:cs="Times New Roman"/>
+          <w:color w:val="404040" w:themeColor="text1" w:themeTint="BF"/>
+          <w:sz w:val="32"/>
+          <w:szCs w:val="24"/>
+        </w:rPr>
+        <w:t xml:space="preserve">: </w:t>
+      </w:r>
+      <w:r>
+        <w:rPr>
+          <w:rFonts w:ascii="Times New Roman" w:eastAsia="Times New Roman" w:hAnsi="Times New Roman" w:cs="Times New Roman"/>
+          <w:color w:val="404040" w:themeColor="text1" w:themeTint="BF"/>
+          <w:sz w:val="32"/>
+          <w:szCs w:val="24"/>
+        </w:rPr>
+        <w:t>171402</w:t>
+      </w:r>
+    </w:p>
+    <w:p>
+      <w:pPr>
+        <w:pStyle w:val="TOCHeading"/>
+        <w:spacing w:line="360" w:lineRule="auto"/>
+        <w:jc w:val="center"/>
+      </w:pPr>
+      <w:r>
+        <w:br w:type="page"/>
+      </w:r>
     </w:p>
     <w:sdt>
       <w:sdtPr>
@@ -318,7 +269,7 @@
             </w:rPr>
             <w:fldChar w:fldCharType="separate"/>
           </w:r>
-          <w:hyperlink w:anchor="_Toc25001118" w:history="1">
+          <w:hyperlink w:anchor="_Toc26356248" w:history="1">
             <w:r>
               <w:rPr>
                 <w:rStyle w:val="Hyperlink"/>
@@ -346,7 +297,7 @@
                 <w:noProof/>
                 <w:webHidden/>
               </w:rPr>
-              <w:instrText xml:space="preserve"> PAGEREF _Toc25001118 \h </w:instrText>
+              <w:instrText xml:space="preserve"> PAGEREF _Toc26356248 \h </w:instrText>
             </w:r>
             <w:r>
               <w:rPr>
@@ -392,7 +343,7 @@
               <w:szCs w:val="24"/>
             </w:rPr>
           </w:pPr>
-          <w:hyperlink w:anchor="_Toc25001119" w:history="1">
+          <w:hyperlink w:anchor="_Toc26356249" w:history="1">
             <w:r>
               <w:rPr>
                 <w:rStyle w:val="Hyperlink"/>
@@ -419,7 +370,7 @@
                 <w:noProof/>
                 <w:webHidden/>
               </w:rPr>
-              <w:instrText xml:space="preserve"> PAGEREF _Toc25001119 \h </w:instrText>
+              <w:instrText xml:space="preserve"> PAGEREF _Toc26356249 \h </w:instrText>
             </w:r>
             <w:r>
               <w:rPr>
@@ -463,7 +414,7 @@
               <w:szCs w:val="24"/>
             </w:rPr>
           </w:pPr>
-          <w:hyperlink w:anchor="_Toc25001120" w:history="1">
+          <w:hyperlink w:anchor="_Toc26356250" w:history="1">
             <w:r>
               <w:rPr>
                 <w:rStyle w:val="Hyperlink"/>
@@ -490,7 +441,7 @@
                 <w:noProof/>
                 <w:webHidden/>
               </w:rPr>
-              <w:instrText xml:space="preserve"> PAGEREF _Toc25001120 \h </w:instrText>
+              <w:instrText xml:space="preserve"> PAGEREF _Toc26356250 \h </w:instrText>
             </w:r>
             <w:r>
               <w:rPr>
@@ -534,7 +485,7 @@
               <w:szCs w:val="24"/>
             </w:rPr>
           </w:pPr>
-          <w:hyperlink w:anchor="_Toc25001121" w:history="1">
+          <w:hyperlink w:anchor="_Toc26356251" w:history="1">
             <w:r>
               <w:rPr>
                 <w:rStyle w:val="Hyperlink"/>
@@ -561,7 +512,7 @@
                 <w:noProof/>
                 <w:webHidden/>
               </w:rPr>
-              <w:instrText xml:space="preserve"> PAGEREF _Toc25001121 \h </w:instrText>
+              <w:instrText xml:space="preserve"> PAGEREF _Toc26356251 \h </w:instrText>
             </w:r>
             <w:r>
               <w:rPr>
@@ -605,7 +556,7 @@
               <w:szCs w:val="24"/>
             </w:rPr>
           </w:pPr>
-          <w:hyperlink w:anchor="_Toc25001122" w:history="1">
+          <w:hyperlink w:anchor="_Toc26356252" w:history="1">
             <w:r>
               <w:rPr>
                 <w:rStyle w:val="Hyperlink"/>
@@ -632,7 +583,7 @@
                 <w:noProof/>
                 <w:webHidden/>
               </w:rPr>
-              <w:instrText xml:space="preserve"> PAGEREF _Toc25001122 \h </w:instrText>
+              <w:instrText xml:space="preserve"> PAGEREF _Toc26356252 \h </w:instrText>
             </w:r>
             <w:r>
               <w:rPr>
@@ -676,7 +627,7 @@
               <w:szCs w:val="24"/>
             </w:rPr>
           </w:pPr>
-          <w:hyperlink w:anchor="_Toc25001123" w:history="1">
+          <w:hyperlink w:anchor="_Toc26356253" w:history="1">
             <w:r>
               <w:rPr>
                 <w:rStyle w:val="Hyperlink"/>
@@ -703,7 +654,7 @@
                 <w:noProof/>
                 <w:webHidden/>
               </w:rPr>
-              <w:instrText xml:space="preserve"> PAGEREF _Toc25001123 \h </w:instrText>
+              <w:instrText xml:space="preserve"> PAGEREF _Toc26356253 \h </w:instrText>
             </w:r>
             <w:r>
               <w:rPr>
@@ -747,7 +698,7 @@
               <w:szCs w:val="24"/>
             </w:rPr>
           </w:pPr>
-          <w:hyperlink w:anchor="_Toc25001124" w:history="1">
+          <w:hyperlink w:anchor="_Toc26356254" w:history="1">
             <w:r>
               <w:rPr>
                 <w:rStyle w:val="Hyperlink"/>
@@ -774,7 +725,7 @@
                 <w:noProof/>
                 <w:webHidden/>
               </w:rPr>
-              <w:instrText xml:space="preserve"> PAGEREF _Toc25001124 \h </w:instrText>
+              <w:instrText xml:space="preserve"> PAGEREF _Toc26356254 \h </w:instrText>
             </w:r>
             <w:r>
               <w:rPr>
@@ -820,7 +771,7 @@
               <w:szCs w:val="24"/>
             </w:rPr>
           </w:pPr>
-          <w:hyperlink w:anchor="_Toc25001125" w:history="1">
+          <w:hyperlink w:anchor="_Toc26356255" w:history="1">
             <w:r>
               <w:rPr>
                 <w:rStyle w:val="Hyperlink"/>
@@ -847,7 +798,7 @@
                 <w:noProof/>
                 <w:webHidden/>
               </w:rPr>
-              <w:instrText xml:space="preserve"> PAGEREF _Toc25001125 \h </w:instrText>
+              <w:instrText xml:space="preserve"> PAGEREF _Toc26356255 \h </w:instrText>
             </w:r>
             <w:r>
               <w:rPr>
@@ -867,7 +818,7 @@
                 <w:noProof/>
                 <w:webHidden/>
               </w:rPr>
-              <w:t>6</w:t>
+              <w:t>7</w:t>
             </w:r>
             <w:r>
               <w:rPr>
@@ -891,7 +842,7 @@
               <w:szCs w:val="24"/>
             </w:rPr>
           </w:pPr>
-          <w:hyperlink w:anchor="_Toc25001126" w:history="1">
+          <w:hyperlink w:anchor="_Toc26356256" w:history="1">
             <w:r>
               <w:rPr>
                 <w:rStyle w:val="Hyperlink"/>
@@ -918,7 +869,7 @@
                 <w:noProof/>
                 <w:webHidden/>
               </w:rPr>
-              <w:instrText xml:space="preserve"> PAGEREF _Toc25001126 \h </w:instrText>
+              <w:instrText xml:space="preserve"> PAGEREF _Toc26356256 \h </w:instrText>
             </w:r>
             <w:r>
               <w:rPr>
@@ -938,7 +889,7 @@
                 <w:noProof/>
                 <w:webHidden/>
               </w:rPr>
-              <w:t>6</w:t>
+              <w:t>7</w:t>
             </w:r>
             <w:r>
               <w:rPr>
@@ -962,7 +913,7 @@
               <w:szCs w:val="24"/>
             </w:rPr>
           </w:pPr>
-          <w:hyperlink w:anchor="_Toc25001127" w:history="1">
+          <w:hyperlink w:anchor="_Toc26356257" w:history="1">
             <w:r>
               <w:rPr>
                 <w:rStyle w:val="Hyperlink"/>
@@ -989,7 +940,7 @@
                 <w:noProof/>
                 <w:webHidden/>
               </w:rPr>
-              <w:instrText xml:space="preserve"> PAGEREF _Toc25001127 \h </w:instrText>
+              <w:instrText xml:space="preserve"> PAGEREF _Toc26356257 \h </w:instrText>
             </w:r>
             <w:r>
               <w:rPr>
@@ -1033,7 +984,7 @@
               <w:szCs w:val="24"/>
             </w:rPr>
           </w:pPr>
-          <w:hyperlink w:anchor="_Toc25001128" w:history="1">
+          <w:hyperlink w:anchor="_Toc26356258" w:history="1">
             <w:r>
               <w:rPr>
                 <w:rStyle w:val="Hyperlink"/>
@@ -1060,7 +1011,7 @@
                 <w:noProof/>
                 <w:webHidden/>
               </w:rPr>
-              <w:instrText xml:space="preserve"> PAGEREF _Toc25001128 \h </w:instrText>
+              <w:instrText xml:space="preserve"> PAGEREF _Toc26356258 \h </w:instrText>
             </w:r>
             <w:r>
               <w:rPr>
@@ -1104,7 +1055,7 @@
               <w:szCs w:val="24"/>
             </w:rPr>
           </w:pPr>
-          <w:hyperlink w:anchor="_Toc25001129" w:history="1">
+          <w:hyperlink w:anchor="_Toc26356259" w:history="1">
             <w:r>
               <w:rPr>
                 <w:rStyle w:val="Hyperlink"/>
@@ -1132,7 +1083,7 @@
                 <w:noProof/>
                 <w:webHidden/>
               </w:rPr>
-              <w:instrText xml:space="preserve"> PAGEREF _Toc25001129 \h </w:instrText>
+              <w:instrText xml:space="preserve"> PAGEREF _Toc26356259 \h </w:instrText>
             </w:r>
             <w:r>
               <w:rPr>
@@ -1176,7 +1127,7 @@
               <w:szCs w:val="24"/>
             </w:rPr>
           </w:pPr>
-          <w:hyperlink w:anchor="_Toc25001130" w:history="1">
+          <w:hyperlink w:anchor="_Toc26356260" w:history="1">
             <w:r>
               <w:rPr>
                 <w:rStyle w:val="Hyperlink"/>
@@ -1203,7 +1154,7 @@
                 <w:noProof/>
                 <w:webHidden/>
               </w:rPr>
-              <w:instrText xml:space="preserve"> PAGEREF _Toc25001130 \h </w:instrText>
+              <w:instrText xml:space="preserve"> PAGEREF _Toc26356260 \h </w:instrText>
             </w:r>
             <w:r>
               <w:rPr>
@@ -1223,7 +1174,7 @@
                 <w:noProof/>
                 <w:webHidden/>
               </w:rPr>
-              <w:t>9</w:t>
+              <w:t>10</w:t>
             </w:r>
             <w:r>
               <w:rPr>
@@ -1249,13 +1200,13 @@
               <w:szCs w:val="24"/>
             </w:rPr>
           </w:pPr>
-          <w:hyperlink w:anchor="_Toc25001131" w:history="1">
+          <w:hyperlink w:anchor="_Toc26356261" w:history="1">
             <w:r>
               <w:rPr>
                 <w:rStyle w:val="Hyperlink"/>
                 <w:noProof/>
               </w:rPr>
-              <w:t>1.3 Key-value database - Riak</w:t>
+              <w:t>1.3 Key-value database – Riak</w:t>
             </w:r>
             <w:r>
               <w:rPr>
@@ -1276,7 +1227,7 @@
                 <w:noProof/>
                 <w:webHidden/>
               </w:rPr>
-              <w:instrText xml:space="preserve"> PAGEREF _Toc25001131 \h </w:instrText>
+              <w:instrText xml:space="preserve"> PAGEREF _Toc26356261 \h </w:instrText>
             </w:r>
             <w:r>
               <w:rPr>
@@ -1320,7 +1271,7 @@
               <w:szCs w:val="24"/>
             </w:rPr>
           </w:pPr>
-          <w:hyperlink w:anchor="_Toc25001132" w:history="1">
+          <w:hyperlink w:anchor="_Toc26356262" w:history="1">
             <w:r>
               <w:rPr>
                 <w:rStyle w:val="Hyperlink"/>
@@ -1347,7 +1298,7 @@
                 <w:noProof/>
                 <w:webHidden/>
               </w:rPr>
-              <w:instrText xml:space="preserve"> PAGEREF _Toc25001132 \h </w:instrText>
+              <w:instrText xml:space="preserve"> PAGEREF _Toc26356262 \h </w:instrText>
             </w:r>
             <w:r>
               <w:rPr>
@@ -1391,7 +1342,7 @@
               <w:szCs w:val="24"/>
             </w:rPr>
           </w:pPr>
-          <w:hyperlink w:anchor="_Toc25001133" w:history="1">
+          <w:hyperlink w:anchor="_Toc26356263" w:history="1">
             <w:r>
               <w:rPr>
                 <w:rStyle w:val="Hyperlink"/>
@@ -1418,7 +1369,7 @@
                 <w:noProof/>
                 <w:webHidden/>
               </w:rPr>
-              <w:instrText xml:space="preserve"> PAGEREF _Toc25001133 \h </w:instrText>
+              <w:instrText xml:space="preserve"> PAGEREF _Toc26356263 \h </w:instrText>
             </w:r>
             <w:r>
               <w:rPr>
@@ -1438,7 +1389,7 @@
                 <w:noProof/>
                 <w:webHidden/>
               </w:rPr>
-              <w:t>11</w:t>
+              <w:t>12</w:t>
             </w:r>
             <w:r>
               <w:rPr>
@@ -1462,7 +1413,7 @@
               <w:szCs w:val="24"/>
             </w:rPr>
           </w:pPr>
-          <w:hyperlink w:anchor="_Toc25001134" w:history="1">
+          <w:hyperlink w:anchor="_Toc26356264" w:history="1">
             <w:r>
               <w:rPr>
                 <w:rStyle w:val="Hyperlink"/>
@@ -1489,7 +1440,7 @@
                 <w:noProof/>
                 <w:webHidden/>
               </w:rPr>
-              <w:instrText xml:space="preserve"> PAGEREF _Toc25001134 \h </w:instrText>
+              <w:instrText xml:space="preserve"> PAGEREF _Toc26356264 \h </w:instrText>
             </w:r>
             <w:r>
               <w:rPr>
@@ -1509,7 +1460,7 @@
                 <w:noProof/>
                 <w:webHidden/>
               </w:rPr>
-              <w:t>12</w:t>
+              <w:t>13</w:t>
             </w:r>
             <w:r>
               <w:rPr>
@@ -1533,7 +1484,7 @@
               <w:szCs w:val="24"/>
             </w:rPr>
           </w:pPr>
-          <w:hyperlink w:anchor="_Toc25001135" w:history="1">
+          <w:hyperlink w:anchor="_Toc26356265" w:history="1">
             <w:r>
               <w:rPr>
                 <w:rStyle w:val="Hyperlink"/>
@@ -1560,7 +1511,7 @@
                 <w:noProof/>
                 <w:webHidden/>
               </w:rPr>
-              <w:instrText xml:space="preserve"> PAGEREF _Toc25001135 \h </w:instrText>
+              <w:instrText xml:space="preserve"> PAGEREF _Toc26356265 \h </w:instrText>
             </w:r>
             <w:r>
               <w:rPr>
@@ -1580,7 +1531,7 @@
                 <w:noProof/>
                 <w:webHidden/>
               </w:rPr>
-              <w:t>13</w:t>
+              <w:t>14</w:t>
             </w:r>
             <w:r>
               <w:rPr>
@@ -1604,7 +1555,7 @@
               <w:szCs w:val="24"/>
             </w:rPr>
           </w:pPr>
-          <w:hyperlink w:anchor="_Toc25001136" w:history="1">
+          <w:hyperlink w:anchor="_Toc26356266" w:history="1">
             <w:r>
               <w:rPr>
                 <w:rStyle w:val="Hyperlink"/>
@@ -1631,7 +1582,7 @@
                 <w:noProof/>
                 <w:webHidden/>
               </w:rPr>
-              <w:instrText xml:space="preserve"> PAGEREF _Toc25001136 \h </w:instrText>
+              <w:instrText xml:space="preserve"> PAGEREF _Toc26356266 \h </w:instrText>
             </w:r>
             <w:r>
               <w:rPr>
@@ -1651,7 +1602,7 @@
                 <w:noProof/>
                 <w:webHidden/>
               </w:rPr>
-              <w:t>13</w:t>
+              <w:t>14</w:t>
             </w:r>
             <w:r>
               <w:rPr>
@@ -1677,12 +1628,11 @@
               <w:szCs w:val="24"/>
             </w:rPr>
           </w:pPr>
-          <w:hyperlink w:anchor="_Toc25001137" w:history="1">
+          <w:hyperlink w:anchor="_Toc26356267" w:history="1">
             <w:r>
               <w:rPr>
                 <w:rStyle w:val="Hyperlink"/>
                 <w:noProof/>
-                <w:lang w:val="en-US"/>
               </w:rPr>
               <w:t>1.4 Document Store Database - Mongo DB</w:t>
             </w:r>
@@ -1705,7 +1655,7 @@
                 <w:noProof/>
                 <w:webHidden/>
               </w:rPr>
-              <w:instrText xml:space="preserve"> PAGEREF _Toc25001137 \h </w:instrText>
+              <w:instrText xml:space="preserve"> PAGEREF _Toc26356267 \h </w:instrText>
             </w:r>
             <w:r>
               <w:rPr>
@@ -1725,7 +1675,7 @@
                 <w:noProof/>
                 <w:webHidden/>
               </w:rPr>
-              <w:t>14</w:t>
+              <w:t>15</w:t>
             </w:r>
             <w:r>
               <w:rPr>
@@ -1749,7 +1699,7 @@
               <w:szCs w:val="24"/>
             </w:rPr>
           </w:pPr>
-          <w:hyperlink w:anchor="_Toc25001138" w:history="1">
+          <w:hyperlink w:anchor="_Toc26356268" w:history="1">
             <w:r>
               <w:rPr>
                 <w:rStyle w:val="Hyperlink"/>
@@ -1776,7 +1726,7 @@
                 <w:noProof/>
                 <w:webHidden/>
               </w:rPr>
-              <w:instrText xml:space="preserve"> PAGEREF _Toc25001138 \h </w:instrText>
+              <w:instrText xml:space="preserve"> PAGEREF _Toc26356268 \h </w:instrText>
             </w:r>
             <w:r>
               <w:rPr>
@@ -1796,7 +1746,7 @@
                 <w:noProof/>
                 <w:webHidden/>
               </w:rPr>
-              <w:t>14</w:t>
+              <w:t>15</w:t>
             </w:r>
             <w:r>
               <w:rPr>
@@ -1820,7 +1770,7 @@
               <w:szCs w:val="24"/>
             </w:rPr>
           </w:pPr>
-          <w:hyperlink w:anchor="_Toc25001139" w:history="1">
+          <w:hyperlink w:anchor="_Toc26356269" w:history="1">
             <w:r>
               <w:rPr>
                 <w:rStyle w:val="Hyperlink"/>
@@ -1847,7 +1797,7 @@
                 <w:noProof/>
                 <w:webHidden/>
               </w:rPr>
-              <w:instrText xml:space="preserve"> PAGEREF _Toc25001139 \h </w:instrText>
+              <w:instrText xml:space="preserve"> PAGEREF _Toc26356269 \h </w:instrText>
             </w:r>
             <w:r>
               <w:rPr>
@@ -1867,7 +1817,7 @@
                 <w:noProof/>
                 <w:webHidden/>
               </w:rPr>
-              <w:t>14</w:t>
+              <w:t>16</w:t>
             </w:r>
             <w:r>
               <w:rPr>
@@ -1891,7 +1841,7 @@
               <w:szCs w:val="24"/>
             </w:rPr>
           </w:pPr>
-          <w:hyperlink w:anchor="_Toc25001140" w:history="1">
+          <w:hyperlink w:anchor="_Toc26356270" w:history="1">
             <w:r>
               <w:rPr>
                 <w:rStyle w:val="Hyperlink"/>
@@ -1918,7 +1868,7 @@
                 <w:noProof/>
                 <w:webHidden/>
               </w:rPr>
-              <w:instrText xml:space="preserve"> PAGEREF _Toc25001140 \h </w:instrText>
+              <w:instrText xml:space="preserve"> PAGEREF _Toc26356270 \h </w:instrText>
             </w:r>
             <w:r>
               <w:rPr>
@@ -1938,7 +1888,7 @@
                 <w:noProof/>
                 <w:webHidden/>
               </w:rPr>
-              <w:t>14</w:t>
+              <w:t>17</w:t>
             </w:r>
             <w:r>
               <w:rPr>
@@ -1962,14 +1912,13 @@
               <w:szCs w:val="24"/>
             </w:rPr>
           </w:pPr>
-          <w:hyperlink w:anchor="_Toc25001141" w:history="1">
+          <w:hyperlink w:anchor="_Toc26356271" w:history="1">
             <w:r>
               <w:rPr>
                 <w:rStyle w:val="Hyperlink"/>
                 <w:noProof/>
-                <w:lang w:val="en-US"/>
-              </w:rPr>
-              <w:t>1.4.4 Kilde til datasett</w:t>
+              </w:rPr>
+              <w:t>1.3.4 Kilde til datasett</w:t>
             </w:r>
             <w:r>
               <w:rPr>
@@ -1990,7 +1939,7 @@
                 <w:noProof/>
                 <w:webHidden/>
               </w:rPr>
-              <w:instrText xml:space="preserve"> PAGEREF _Toc25001141 \h </w:instrText>
+              <w:instrText xml:space="preserve"> PAGEREF _Toc26356271 \h </w:instrText>
             </w:r>
             <w:r>
               <w:rPr>
@@ -2010,7 +1959,7 @@
                 <w:noProof/>
                 <w:webHidden/>
               </w:rPr>
-              <w:t>14</w:t>
+              <w:t>18</w:t>
             </w:r>
             <w:r>
               <w:rPr>
@@ -2034,13 +1983,13 @@
               <w:szCs w:val="24"/>
             </w:rPr>
           </w:pPr>
-          <w:hyperlink w:anchor="_Toc25001142" w:history="1">
+          <w:hyperlink w:anchor="_Toc26356272" w:history="1">
             <w:r>
               <w:rPr>
                 <w:rStyle w:val="Hyperlink"/>
                 <w:noProof/>
               </w:rPr>
-              <w:t>1.4.5 Ved annen bruk av dataene</w:t>
+              <w:t>1.3.5 Ved annen bruk av dataene</w:t>
             </w:r>
             <w:r>
               <w:rPr>
@@ -2061,7 +2010,7 @@
                 <w:noProof/>
                 <w:webHidden/>
               </w:rPr>
-              <w:instrText xml:space="preserve"> PAGEREF _Toc25001142 \h </w:instrText>
+              <w:instrText xml:space="preserve"> PAGEREF _Toc26356272 \h </w:instrText>
             </w:r>
             <w:r>
               <w:rPr>
@@ -2081,7 +2030,7 @@
                 <w:noProof/>
                 <w:webHidden/>
               </w:rPr>
-              <w:t>14</w:t>
+              <w:t>18</w:t>
             </w:r>
             <w:r>
               <w:rPr>
@@ -2107,7 +2056,7 @@
               <w:noProof/>
             </w:rPr>
           </w:pPr>
-          <w:hyperlink w:anchor="_Toc25001143" w:history="1">
+          <w:hyperlink w:anchor="_Toc26356273" w:history="1">
             <w:r>
               <w:rPr>
                 <w:rStyle w:val="Hyperlink"/>
@@ -2135,7 +2084,7 @@
                 <w:noProof/>
                 <w:webHidden/>
               </w:rPr>
-              <w:instrText xml:space="preserve"> PAGEREF _Toc25001143 \h </w:instrText>
+              <w:instrText xml:space="preserve"> PAGEREF _Toc26356273 \h </w:instrText>
             </w:r>
             <w:r>
               <w:rPr>
@@ -2155,7 +2104,7 @@
                 <w:noProof/>
                 <w:webHidden/>
               </w:rPr>
-              <w:t>15</w:t>
+              <w:t>19</w:t>
             </w:r>
             <w:r>
               <w:rPr>
@@ -2181,7 +2130,7 @@
               <w:szCs w:val="24"/>
             </w:rPr>
           </w:pPr>
-          <w:hyperlink w:anchor="_Toc25001144" w:history="1">
+          <w:hyperlink w:anchor="_Toc26356274" w:history="1">
             <w:r>
               <w:rPr>
                 <w:rStyle w:val="Hyperlink"/>
@@ -2208,7 +2157,7 @@
                 <w:noProof/>
                 <w:webHidden/>
               </w:rPr>
-              <w:instrText xml:space="preserve"> PAGEREF _Toc25001144 \h </w:instrText>
+              <w:instrText xml:space="preserve"> PAGEREF _Toc26356274 \h </w:instrText>
             </w:r>
             <w:r>
               <w:rPr>
@@ -2228,7 +2177,7 @@
                 <w:noProof/>
                 <w:webHidden/>
               </w:rPr>
-              <w:t>15</w:t>
+              <w:t>19</w:t>
             </w:r>
             <w:r>
               <w:rPr>
@@ -2254,7 +2203,7 @@
               <w:szCs w:val="24"/>
             </w:rPr>
           </w:pPr>
-          <w:hyperlink w:anchor="_Toc25001145" w:history="1">
+          <w:hyperlink w:anchor="_Toc26356275" w:history="1">
             <w:r>
               <w:rPr>
                 <w:rStyle w:val="Hyperlink"/>
@@ -2281,7 +2230,7 @@
                 <w:noProof/>
                 <w:webHidden/>
               </w:rPr>
-              <w:instrText xml:space="preserve"> PAGEREF _Toc25001145 \h </w:instrText>
+              <w:instrText xml:space="preserve"> PAGEREF _Toc26356275 \h </w:instrText>
             </w:r>
             <w:r>
               <w:rPr>
@@ -2301,7 +2250,7 @@
                 <w:noProof/>
                 <w:webHidden/>
               </w:rPr>
-              <w:t>16</w:t>
+              <w:t>20</w:t>
             </w:r>
             <w:r>
               <w:rPr>
@@ -2327,7 +2276,7 @@
               <w:szCs w:val="24"/>
             </w:rPr>
           </w:pPr>
-          <w:hyperlink w:anchor="_Toc25001146" w:history="1">
+          <w:hyperlink w:anchor="_Toc26356276" w:history="1">
             <w:r>
               <w:rPr>
                 <w:rStyle w:val="Hyperlink"/>
@@ -2354,7 +2303,7 @@
                 <w:noProof/>
                 <w:webHidden/>
               </w:rPr>
-              <w:instrText xml:space="preserve"> PAGEREF _Toc25001146 \h </w:instrText>
+              <w:instrText xml:space="preserve"> PAGEREF _Toc26356276 \h </w:instrText>
             </w:r>
             <w:r>
               <w:rPr>
@@ -2374,7 +2323,7 @@
                 <w:noProof/>
                 <w:webHidden/>
               </w:rPr>
-              <w:t>17</w:t>
+              <w:t>21</w:t>
             </w:r>
             <w:r>
               <w:rPr>
@@ -2400,13 +2349,13 @@
               <w:szCs w:val="24"/>
             </w:rPr>
           </w:pPr>
-          <w:hyperlink w:anchor="_Toc25001147" w:history="1">
+          <w:hyperlink w:anchor="_Toc26356277" w:history="1">
             <w:r>
               <w:rPr>
                 <w:rStyle w:val="Hyperlink"/>
                 <w:noProof/>
               </w:rPr>
-              <w:t>2.4 Adding</w:t>
+              <w:t>2.4 Legge til</w:t>
             </w:r>
             <w:r>
               <w:rPr>
@@ -2427,7 +2376,7 @@
                 <w:noProof/>
                 <w:webHidden/>
               </w:rPr>
-              <w:instrText xml:space="preserve"> PAGEREF _Toc25001147 \h </w:instrText>
+              <w:instrText xml:space="preserve"> PAGEREF _Toc26356277 \h </w:instrText>
             </w:r>
             <w:r>
               <w:rPr>
@@ -2447,7 +2396,7 @@
                 <w:noProof/>
                 <w:webHidden/>
               </w:rPr>
-              <w:t>19</w:t>
+              <w:t>23</w:t>
             </w:r>
             <w:r>
               <w:rPr>
@@ -2473,13 +2422,13 @@
               <w:szCs w:val="24"/>
             </w:rPr>
           </w:pPr>
-          <w:hyperlink w:anchor="_Toc25001148" w:history="1">
+          <w:hyperlink w:anchor="_Toc26356278" w:history="1">
             <w:r>
               <w:rPr>
                 <w:rStyle w:val="Hyperlink"/>
                 <w:noProof/>
               </w:rPr>
-              <w:t>2.5 Removing</w:t>
+              <w:t>2.5 Fjerne</w:t>
             </w:r>
             <w:r>
               <w:rPr>
@@ -2500,7 +2449,7 @@
                 <w:noProof/>
                 <w:webHidden/>
               </w:rPr>
-              <w:instrText xml:space="preserve"> PAGEREF _Toc25001148 \h </w:instrText>
+              <w:instrText xml:space="preserve"> PAGEREF _Toc26356278 \h </w:instrText>
             </w:r>
             <w:r>
               <w:rPr>
@@ -2520,7 +2469,7 @@
                 <w:noProof/>
                 <w:webHidden/>
               </w:rPr>
-              <w:t>20</w:t>
+              <w:t>24</w:t>
             </w:r>
             <w:r>
               <w:rPr>
@@ -2546,13 +2495,13 @@
               <w:szCs w:val="24"/>
             </w:rPr>
           </w:pPr>
-          <w:hyperlink w:anchor="_Toc25001149" w:history="1">
+          <w:hyperlink w:anchor="_Toc26356279" w:history="1">
             <w:r>
               <w:rPr>
                 <w:rStyle w:val="Hyperlink"/>
                 <w:noProof/>
               </w:rPr>
-              <w:t>2.6 Modifying</w:t>
+              <w:t>2.6 Endre</w:t>
             </w:r>
             <w:r>
               <w:rPr>
@@ -2573,7 +2522,7 @@
                 <w:noProof/>
                 <w:webHidden/>
               </w:rPr>
-              <w:instrText xml:space="preserve"> PAGEREF _Toc25001149 \h </w:instrText>
+              <w:instrText xml:space="preserve"> PAGEREF _Toc26356279 \h </w:instrText>
             </w:r>
             <w:r>
               <w:rPr>
@@ -2593,7 +2542,7 @@
                 <w:noProof/>
                 <w:webHidden/>
               </w:rPr>
-              <w:t>21</w:t>
+              <w:t>25</w:t>
             </w:r>
             <w:r>
               <w:rPr>
@@ -2619,7 +2568,7 @@
               <w:szCs w:val="24"/>
             </w:rPr>
           </w:pPr>
-          <w:hyperlink w:anchor="_Toc25001150" w:history="1">
+          <w:hyperlink w:anchor="_Toc26356280" w:history="1">
             <w:r>
               <w:rPr>
                 <w:rStyle w:val="Hyperlink"/>
@@ -2646,7 +2595,7 @@
                 <w:noProof/>
                 <w:webHidden/>
               </w:rPr>
-              <w:instrText xml:space="preserve"> PAGEREF _Toc25001150 \h </w:instrText>
+              <w:instrText xml:space="preserve"> PAGEREF _Toc26356280 \h </w:instrText>
             </w:r>
             <w:r>
               <w:rPr>
@@ -2666,7 +2615,7 @@
                 <w:noProof/>
                 <w:webHidden/>
               </w:rPr>
-              <w:t>21</w:t>
+              <w:t>25</w:t>
             </w:r>
             <w:r>
               <w:rPr>
@@ -2692,7 +2641,7 @@
               <w:noProof/>
             </w:rPr>
           </w:pPr>
-          <w:hyperlink w:anchor="_Toc25001151" w:history="1">
+          <w:hyperlink w:anchor="_Toc26356281" w:history="1">
             <w:r>
               <w:rPr>
                 <w:rStyle w:val="Hyperlink"/>
@@ -2719,7 +2668,7 @@
                 <w:noProof/>
                 <w:webHidden/>
               </w:rPr>
-              <w:instrText xml:space="preserve"> PAGEREF _Toc25001151 \h </w:instrText>
+              <w:instrText xml:space="preserve"> PAGEREF _Toc26356281 \h </w:instrText>
             </w:r>
             <w:r>
               <w:rPr>
@@ -2739,7 +2688,7 @@
                 <w:noProof/>
                 <w:webHidden/>
               </w:rPr>
-              <w:t>25</w:t>
+              <w:t>28</w:t>
             </w:r>
             <w:r>
               <w:rPr>
@@ -2810,7 +2759,7 @@
           <w:lang w:val="en-US"/>
         </w:rPr>
       </w:pPr>
-      <w:bookmarkStart w:id="0" w:name="_Toc25001118"/>
+      <w:bookmarkStart w:id="1" w:name="_Toc26356248"/>
       <w:r>
         <w:rPr>
           <w:rFonts w:ascii="Times New Roman" w:eastAsia="Times New Roman" w:hAnsi="Times New Roman" w:cs="Times New Roman"/>
@@ -2844,7 +2793,7 @@
         </w:rPr>
         <w:t>Choosing the right storage technology</w:t>
       </w:r>
-      <w:bookmarkEnd w:id="0"/>
+      <w:bookmarkEnd w:id="1"/>
       <w:r>
         <w:rPr>
           <w:rFonts w:ascii="Times New Roman" w:eastAsia="Times New Roman" w:hAnsi="Times New Roman" w:cs="Times New Roman"/>
@@ -2887,18 +2836,28 @@
         <w:rPr>
           <w:color w:val="000000"/>
         </w:rPr>
-        <w:t xml:space="preserve">atabasemodell beskrive hvordan denne fungerer, fordeler, samt bruksområder. Deretter vil oppgavene for datasettet besvares  </w:t>
-      </w:r>
-    </w:p>
-    <w:p>
-      <w:pPr>
-        <w:spacing w:line="360" w:lineRule="auto"/>
-        <w:rPr>
-          <w:color w:val="000000"/>
-        </w:rPr>
-      </w:pPr>
-      <w:bookmarkStart w:id="1" w:name="_GoBack"/>
-      <w:bookmarkEnd w:id="1"/>
+        <w:t>atabasemodell beskrive hvordan denne fungerer, fordeler, samt bruksområder. Deretter vil oppgavene for datasettet besvares</w:t>
+      </w:r>
+      <w:r>
+        <w:rPr>
+          <w:color w:val="000000"/>
+        </w:rPr>
+        <w:t>.</w:t>
+      </w:r>
+      <w:r>
+        <w:rPr>
+          <w:color w:val="000000"/>
+        </w:rPr>
+        <w:t xml:space="preserve"> Alle illustrasjoner er egenlaget. </w:t>
+      </w:r>
+    </w:p>
+    <w:p>
+      <w:pPr>
+        <w:spacing w:line="360" w:lineRule="auto"/>
+        <w:rPr>
+          <w:color w:val="000000"/>
+        </w:rPr>
+      </w:pPr>
     </w:p>
     <w:p>
       <w:pPr>
@@ -2916,25 +2875,23 @@
           <w:rFonts w:ascii="Times New Roman" w:eastAsia="Times New Roman" w:hAnsi="Times New Roman" w:cs="Times New Roman"/>
           <w:sz w:val="28"/>
           <w:szCs w:val="24"/>
-          <w:lang w:val="en-US"/>
-        </w:rPr>
-      </w:pPr>
-      <w:bookmarkStart w:id="2" w:name="_Toc25001119"/>
+        </w:rPr>
+      </w:pPr>
+      <w:bookmarkStart w:id="2" w:name="_Toc26356249"/>
       <w:r>
         <w:rPr>
           <w:rFonts w:ascii="Times New Roman" w:eastAsia="Times New Roman" w:hAnsi="Times New Roman" w:cs="Times New Roman"/>
           <w:sz w:val="28"/>
           <w:szCs w:val="24"/>
-          <w:lang w:val="en-US"/>
         </w:rPr>
         <w:t xml:space="preserve">1.1 </w:t>
       </w:r>
+      <w:proofErr w:type="spellStart"/>
       <w:r>
         <w:rPr>
           <w:rFonts w:ascii="Times New Roman" w:eastAsia="Times New Roman" w:hAnsi="Times New Roman" w:cs="Times New Roman"/>
           <w:sz w:val="28"/>
           <w:szCs w:val="24"/>
-          <w:lang w:val="en-US"/>
         </w:rPr>
         <w:t>Colum</w:t>
       </w:r>
@@ -2943,16 +2900,15 @@
           <w:rFonts w:ascii="Times New Roman" w:eastAsia="Times New Roman" w:hAnsi="Times New Roman" w:cs="Times New Roman"/>
           <w:sz w:val="28"/>
           <w:szCs w:val="24"/>
-          <w:lang w:val="en-US"/>
         </w:rPr>
         <w:t>n</w:t>
       </w:r>
+      <w:proofErr w:type="spellEnd"/>
       <w:r>
         <w:rPr>
           <w:rFonts w:ascii="Times New Roman" w:eastAsia="Times New Roman" w:hAnsi="Times New Roman" w:cs="Times New Roman"/>
           <w:sz w:val="28"/>
           <w:szCs w:val="24"/>
-          <w:lang w:val="en-US"/>
         </w:rPr>
         <w:t xml:space="preserve"> Store Database - </w:t>
       </w:r>
@@ -2961,7 +2917,6 @@
           <w:rFonts w:ascii="Times New Roman" w:eastAsia="Times New Roman" w:hAnsi="Times New Roman" w:cs="Times New Roman"/>
           <w:sz w:val="28"/>
           <w:szCs w:val="24"/>
-          <w:lang w:val="en-US"/>
         </w:rPr>
         <w:t>A</w:t>
       </w:r>
@@ -2970,7 +2925,6 @@
           <w:rFonts w:ascii="Times New Roman" w:eastAsia="Times New Roman" w:hAnsi="Times New Roman" w:cs="Times New Roman"/>
           <w:sz w:val="28"/>
           <w:szCs w:val="24"/>
-          <w:lang w:val="en-US"/>
         </w:rPr>
         <w:t xml:space="preserve">pache </w:t>
       </w:r>
@@ -2979,7 +2933,6 @@
           <w:rFonts w:ascii="Times New Roman" w:eastAsia="Times New Roman" w:hAnsi="Times New Roman" w:cs="Times New Roman"/>
           <w:sz w:val="28"/>
           <w:szCs w:val="24"/>
-          <w:lang w:val="en-US"/>
         </w:rPr>
         <w:t>Cassandra</w:t>
       </w:r>
@@ -3044,7 +2997,7 @@
           <w:rFonts w:ascii="Times New Roman" w:hAnsi="Times New Roman" w:cs="Times New Roman"/>
         </w:rPr>
       </w:pPr>
-      <w:bookmarkStart w:id="3" w:name="_Toc25001120"/>
+      <w:bookmarkStart w:id="3" w:name="_Toc26356250"/>
       <w:r>
         <w:rPr>
           <w:rFonts w:ascii="Times New Roman" w:eastAsia="Times New Roman" w:hAnsi="Times New Roman" w:cs="Times New Roman"/>
@@ -3954,7 +3907,7 @@
           <w:rFonts w:ascii="Times New Roman" w:hAnsi="Times New Roman" w:cs="Times New Roman"/>
         </w:rPr>
       </w:pPr>
-      <w:bookmarkStart w:id="4" w:name="_Toc25001121"/>
+      <w:bookmarkStart w:id="4" w:name="_Toc26356251"/>
       <w:r>
         <w:rPr>
           <w:rFonts w:ascii="Times New Roman" w:hAnsi="Times New Roman" w:cs="Times New Roman"/>
@@ -4304,7 +4257,7 @@
         </w:rPr>
         <w:br/>
       </w:r>
-      <w:bookmarkStart w:id="5" w:name="_Toc25001122"/>
+      <w:bookmarkStart w:id="5" w:name="_Toc26356252"/>
       <w:r>
         <w:rPr>
           <w:rFonts w:ascii="Times New Roman" w:hAnsi="Times New Roman" w:cs="Times New Roman"/>
@@ -4551,7 +4504,7 @@
           <w:rFonts w:ascii="Times New Roman" w:hAnsi="Times New Roman" w:cs="Times New Roman"/>
         </w:rPr>
       </w:pPr>
-      <w:bookmarkStart w:id="6" w:name="_Toc25001123"/>
+      <w:bookmarkStart w:id="6" w:name="_Toc26356253"/>
       <w:r>
         <w:rPr>
           <w:rFonts w:ascii="Times New Roman" w:hAnsi="Times New Roman" w:cs="Times New Roman"/>
@@ -4776,7 +4729,7 @@
           <w:rFonts w:ascii="Times New Roman" w:hAnsi="Times New Roman" w:cs="Times New Roman"/>
         </w:rPr>
       </w:pPr>
-      <w:bookmarkStart w:id="7" w:name="_Toc25001124"/>
+      <w:bookmarkStart w:id="7" w:name="_Toc26356254"/>
       <w:r>
         <w:rPr>
           <w:rFonts w:ascii="Times New Roman" w:hAnsi="Times New Roman" w:cs="Times New Roman"/>
@@ -4983,7 +4936,7 @@
           <w:szCs w:val="24"/>
         </w:rPr>
       </w:pPr>
-      <w:bookmarkStart w:id="8" w:name="_Toc25001125"/>
+      <w:bookmarkStart w:id="8" w:name="_Toc26356255"/>
       <w:r>
         <w:rPr>
           <w:rFonts w:ascii="Times New Roman" w:eastAsia="Times New Roman" w:hAnsi="Times New Roman" w:cs="Times New Roman"/>
@@ -5011,17 +4964,9 @@
       <w:bookmarkEnd w:id="8"/>
     </w:p>
     <w:p>
-      <w:pPr>
-        <w:pStyle w:val="Heading3"/>
-        <w:spacing w:line="360" w:lineRule="auto"/>
-        <w:rPr>
-          <w:rFonts w:ascii="Times New Roman" w:hAnsi="Times New Roman" w:cs="Times New Roman"/>
-        </w:rPr>
-      </w:pPr>
       <w:r>
         <w:rPr>
           <w:noProof/>
-          <w:u w:val="none"/>
           <w:lang w:val="en-US"/>
         </w:rPr>
         <w:drawing>
@@ -5075,7 +5020,7 @@
           <w:rFonts w:ascii="Times New Roman" w:hAnsi="Times New Roman" w:cs="Times New Roman"/>
         </w:rPr>
       </w:pPr>
-      <w:bookmarkStart w:id="9" w:name="_Toc25001126"/>
+      <w:bookmarkStart w:id="9" w:name="_Toc26356256"/>
       <w:r>
         <w:rPr>
           <w:rFonts w:ascii="Times New Roman" w:hAnsi="Times New Roman" w:cs="Times New Roman"/>
@@ -6041,7 +5986,7 @@
           <w:rFonts w:ascii="Times New Roman" w:hAnsi="Times New Roman" w:cs="Times New Roman"/>
         </w:rPr>
       </w:pPr>
-      <w:bookmarkStart w:id="10" w:name="_Toc25001127"/>
+      <w:bookmarkStart w:id="10" w:name="_Toc26356257"/>
       <w:r>
         <w:rPr>
           <w:rFonts w:ascii="Times New Roman" w:hAnsi="Times New Roman" w:cs="Times New Roman"/>
@@ -6352,7 +6297,7 @@
         </w:rPr>
         <w:br/>
       </w:r>
-      <w:bookmarkStart w:id="11" w:name="_Toc25001128"/>
+      <w:bookmarkStart w:id="11" w:name="_Toc26356258"/>
       <w:r>
         <w:rPr>
           <w:rFonts w:ascii="Times New Roman" w:hAnsi="Times New Roman" w:cs="Times New Roman"/>
@@ -6533,7 +6478,7 @@
           <w:lang w:val="en-US"/>
         </w:rPr>
       </w:pPr>
-      <w:bookmarkStart w:id="12" w:name="_Toc25001129"/>
+      <w:bookmarkStart w:id="12" w:name="_Toc26356259"/>
       <w:r>
         <w:rPr>
           <w:rFonts w:ascii="Times New Roman" w:hAnsi="Times New Roman" w:cs="Times New Roman"/>
@@ -6762,7 +6707,7 @@
           <w:rFonts w:ascii="Times New Roman" w:hAnsi="Times New Roman" w:cs="Times New Roman"/>
         </w:rPr>
       </w:pPr>
-      <w:bookmarkStart w:id="13" w:name="_Toc25001130"/>
+      <w:bookmarkStart w:id="13" w:name="_Toc26356260"/>
       <w:r>
         <w:rPr>
           <w:rFonts w:ascii="Times New Roman" w:hAnsi="Times New Roman" w:cs="Times New Roman"/>
@@ -6906,7 +6851,7 @@
           <w:szCs w:val="24"/>
         </w:rPr>
       </w:pPr>
-      <w:bookmarkStart w:id="14" w:name="_Toc25001131"/>
+      <w:bookmarkStart w:id="14" w:name="_Toc26356261"/>
       <w:r>
         <w:rPr>
           <w:rFonts w:ascii="Times New Roman" w:eastAsia="Times New Roman" w:hAnsi="Times New Roman" w:cs="Times New Roman"/>
@@ -7027,7 +6972,7 @@
           <w:rFonts w:ascii="Times New Roman" w:hAnsi="Times New Roman" w:cs="Times New Roman"/>
         </w:rPr>
       </w:pPr>
-      <w:bookmarkStart w:id="15" w:name="_Toc25001132"/>
+      <w:bookmarkStart w:id="15" w:name="_Toc26356262"/>
       <w:r>
         <w:rPr>
           <w:rFonts w:ascii="Times New Roman" w:hAnsi="Times New Roman" w:cs="Times New Roman"/>
@@ -8146,7 +8091,7 @@
           <w:rFonts w:ascii="Times New Roman" w:hAnsi="Times New Roman" w:cs="Times New Roman"/>
         </w:rPr>
       </w:pPr>
-      <w:bookmarkStart w:id="16" w:name="_Toc25001133"/>
+      <w:bookmarkStart w:id="16" w:name="_Toc26356263"/>
       <w:r>
         <w:rPr>
           <w:rFonts w:ascii="Times New Roman" w:hAnsi="Times New Roman" w:cs="Times New Roman"/>
@@ -8555,7 +8500,7 @@
         </w:rPr>
         <w:br/>
       </w:r>
-      <w:bookmarkStart w:id="17" w:name="_Toc25001134"/>
+      <w:bookmarkStart w:id="17" w:name="_Toc26356264"/>
       <w:r>
         <w:rPr>
           <w:rFonts w:ascii="Times New Roman" w:hAnsi="Times New Roman" w:cs="Times New Roman"/>
@@ -9117,7 +9062,7 @@
           <w:rFonts w:ascii="Times New Roman" w:hAnsi="Times New Roman" w:cs="Times New Roman"/>
         </w:rPr>
       </w:pPr>
-      <w:bookmarkStart w:id="18" w:name="_Toc25001135"/>
+      <w:bookmarkStart w:id="18" w:name="_Toc26356265"/>
       <w:r>
         <w:rPr>
           <w:rFonts w:ascii="Times New Roman" w:hAnsi="Times New Roman" w:cs="Times New Roman"/>
@@ -9338,7 +9283,7 @@
           <w:rFonts w:ascii="Times New Roman" w:hAnsi="Times New Roman" w:cs="Times New Roman"/>
         </w:rPr>
       </w:pPr>
-      <w:bookmarkStart w:id="19" w:name="_Toc25001136"/>
+      <w:bookmarkStart w:id="19" w:name="_Toc26356266"/>
       <w:r>
         <w:rPr>
           <w:rFonts w:ascii="Times New Roman" w:hAnsi="Times New Roman" w:cs="Times New Roman"/>
@@ -9488,7 +9433,7 @@
           <w:szCs w:val="24"/>
         </w:rPr>
       </w:pPr>
-      <w:bookmarkStart w:id="20" w:name="_Toc25001137"/>
+      <w:bookmarkStart w:id="20" w:name="_Toc26356267"/>
       <w:r>
         <w:rPr>
           <w:rFonts w:ascii="Times New Roman" w:eastAsia="Times New Roman" w:hAnsi="Times New Roman" w:cs="Times New Roman"/>
@@ -9534,6 +9479,9 @@
         <w:br/>
       </w:r>
       <w:r>
+        <w:rPr>
+          <w:noProof/>
+        </w:rPr>
         <w:drawing>
           <wp:inline distT="0" distB="0" distL="0" distR="0" wp14:anchorId="641BC00C" wp14:editId="17A37E67">
             <wp:extent cx="4237622" cy="1511166"/>
@@ -9584,7 +9532,7 @@
           <w:rFonts w:ascii="Times New Roman" w:hAnsi="Times New Roman" w:cs="Times New Roman"/>
         </w:rPr>
       </w:pPr>
-      <w:bookmarkStart w:id="21" w:name="_Toc25001138"/>
+      <w:bookmarkStart w:id="21" w:name="_Toc26356268"/>
       <w:r>
         <w:rPr>
           <w:rFonts w:ascii="Times New Roman" w:hAnsi="Times New Roman" w:cs="Times New Roman"/>
@@ -10977,34 +10925,28 @@
         <w:rPr>
           <w:color w:val="000000" w:themeColor="text1"/>
         </w:rPr>
+        <w:t xml:space="preserve"> (Amazon, </w:t>
+      </w:r>
+      <w:proofErr w:type="spellStart"/>
+      <w:r>
+        <w:rPr>
+          <w:color w:val="000000" w:themeColor="text1"/>
+        </w:rPr>
+        <w:t>u.å</w:t>
+      </w:r>
+      <w:proofErr w:type="spellEnd"/>
+      <w:r>
+        <w:rPr>
+          <w:color w:val="000000" w:themeColor="text1"/>
+        </w:rPr>
+        <w:t>).</w:t>
+      </w:r>
+      <w:r>
+        <w:rPr>
+          <w:color w:val="000000" w:themeColor="text1"/>
+        </w:rPr>
         <w:t xml:space="preserve"> </w:t>
       </w:r>
-      <w:r>
-        <w:rPr>
-          <w:color w:val="000000" w:themeColor="text1"/>
-        </w:rPr>
-        <w:t xml:space="preserve">(Amazon, </w:t>
-      </w:r>
-      <w:proofErr w:type="spellStart"/>
-      <w:r>
-        <w:rPr>
-          <w:color w:val="000000" w:themeColor="text1"/>
-        </w:rPr>
-        <w:t>u.å</w:t>
-      </w:r>
-      <w:proofErr w:type="spellEnd"/>
-      <w:r>
-        <w:rPr>
-          <w:color w:val="000000" w:themeColor="text1"/>
-        </w:rPr>
-        <w:t>).</w:t>
-      </w:r>
-      <w:r>
-        <w:rPr>
-          <w:color w:val="000000" w:themeColor="text1"/>
-        </w:rPr>
-        <w:t xml:space="preserve"> </w:t>
-      </w:r>
       <w:proofErr w:type="spellStart"/>
       <w:r>
         <w:rPr>
@@ -11061,7 +11003,7 @@
           <w:rFonts w:ascii="Times New Roman" w:hAnsi="Times New Roman" w:cs="Times New Roman"/>
         </w:rPr>
       </w:pPr>
-      <w:bookmarkStart w:id="22" w:name="_Toc25001139"/>
+      <w:bookmarkStart w:id="22" w:name="_Toc26356269"/>
       <w:r>
         <w:rPr>
           <w:rFonts w:ascii="Times New Roman" w:hAnsi="Times New Roman" w:cs="Times New Roman"/>
@@ -11112,14 +11054,7 @@
           <w:b/>
           <w:color w:val="000000" w:themeColor="text1"/>
         </w:rPr>
-        <w:t xml:space="preserve"> Store</w:t>
-      </w:r>
-      <w:r>
-        <w:rPr>
-          <w:b/>
-          <w:color w:val="000000" w:themeColor="text1"/>
-        </w:rPr>
-        <w:t xml:space="preserve"> Database har jeg valgt følgende datasett:</w:t>
+        <w:t xml:space="preserve"> Store Database har jeg valgt følgende datasett:</w:t>
       </w:r>
       <w:r>
         <w:rPr>
@@ -11290,10 +11225,7 @@
         <w:t xml:space="preserve"> nye produkter med ulike attributter må legges til</w:t>
       </w:r>
       <w:r>
-        <w:t xml:space="preserve"> eller om </w:t>
-      </w:r>
-      <w:r>
-        <w:t xml:space="preserve">noen attributter på et produkt </w:t>
+        <w:t xml:space="preserve"> eller om noen attributter på et produkt </w:t>
       </w:r>
       <w:r>
         <w:t>må</w:t>
@@ -11334,7 +11266,7 @@
         </w:rPr>
         <w:br/>
       </w:r>
-      <w:bookmarkStart w:id="23" w:name="_Toc25001140"/>
+      <w:bookmarkStart w:id="23" w:name="_Toc26356270"/>
       <w:r>
         <w:rPr>
           <w:rFonts w:ascii="Times New Roman" w:hAnsi="Times New Roman" w:cs="Times New Roman"/>
@@ -11966,6 +11898,7 @@
           <w:rFonts w:ascii="Times New Roman" w:hAnsi="Times New Roman" w:cs="Times New Roman"/>
         </w:rPr>
       </w:pPr>
+      <w:bookmarkStart w:id="24" w:name="_Toc26356271"/>
       <w:r>
         <w:rPr>
           <w:rFonts w:ascii="Times New Roman" w:hAnsi="Times New Roman" w:cs="Times New Roman"/>
@@ -11973,33 +11906,28 @@
         <w:lastRenderedPageBreak/>
         <w:t>1.3.4 Kilde til datasett</w:t>
       </w:r>
-    </w:p>
-    <w:p>
-      <w:pPr>
-        <w:spacing w:line="360" w:lineRule="auto"/>
-        <w:rPr>
-          <w:color w:val="000000"/>
-        </w:rPr>
-      </w:pPr>
-    </w:p>
-    <w:p>
-      <w:pPr>
-        <w:spacing w:line="360" w:lineRule="auto"/>
-        <w:rPr>
-          <w:color w:val="000000" w:themeColor="text1"/>
-        </w:rPr>
-      </w:pPr>
-      <w:r>
-        <w:rPr>
-          <w:color w:val="000000" w:themeColor="text1"/>
-        </w:rPr>
-        <w:t>Prosessen som har laget dataene er ikke beskrevet under beskrivelse for dette datasettet</w:t>
-      </w:r>
-      <w:r>
-        <w:rPr>
-          <w:color w:val="000000" w:themeColor="text1"/>
-        </w:rPr>
-        <w:t xml:space="preserve">. En mulig prosess </w:t>
+      <w:bookmarkEnd w:id="24"/>
+    </w:p>
+    <w:p>
+      <w:pPr>
+        <w:spacing w:line="360" w:lineRule="auto"/>
+        <w:rPr>
+          <w:color w:val="000000"/>
+        </w:rPr>
+      </w:pPr>
+    </w:p>
+    <w:p>
+      <w:pPr>
+        <w:spacing w:line="360" w:lineRule="auto"/>
+        <w:rPr>
+          <w:color w:val="000000" w:themeColor="text1"/>
+        </w:rPr>
+      </w:pPr>
+      <w:r>
+        <w:rPr>
+          <w:color w:val="000000" w:themeColor="text1"/>
+        </w:rPr>
+        <w:t xml:space="preserve">Prosessen som har laget dataene er ikke beskrevet under beskrivelse for dette datasettet. En mulig prosess </w:t>
       </w:r>
       <w:r>
         <w:rPr>
@@ -12096,12 +12024,14 @@
           <w:rFonts w:ascii="Times New Roman" w:hAnsi="Times New Roman" w:cs="Times New Roman"/>
         </w:rPr>
       </w:pPr>
+      <w:bookmarkStart w:id="25" w:name="_Toc26356272"/>
       <w:r>
         <w:rPr>
           <w:rFonts w:ascii="Times New Roman" w:hAnsi="Times New Roman" w:cs="Times New Roman"/>
         </w:rPr>
         <w:t>1.3.5 Ved annen bruk av dataene</w:t>
       </w:r>
+      <w:bookmarkEnd w:id="25"/>
     </w:p>
     <w:p>
       <w:pPr>
@@ -12244,7 +12174,7 @@
           <w:lang w:val="en-US"/>
         </w:rPr>
       </w:pPr>
-      <w:bookmarkStart w:id="24" w:name="_Toc25001143"/>
+      <w:bookmarkStart w:id="26" w:name="_Toc26356273"/>
       <w:r>
         <w:rPr>
           <w:rFonts w:ascii="Times New Roman" w:eastAsia="Times New Roman" w:hAnsi="Times New Roman" w:cs="Times New Roman"/>
@@ -12270,7 +12200,7 @@
         </w:rPr>
         <w:t xml:space="preserve">  Practical use of one of the storage technologies</w:t>
       </w:r>
-      <w:bookmarkEnd w:id="24"/>
+      <w:bookmarkEnd w:id="26"/>
     </w:p>
     <w:p>
       <w:pPr>
@@ -12358,7 +12288,7 @@
           <w:szCs w:val="24"/>
         </w:rPr>
       </w:pPr>
-      <w:bookmarkStart w:id="25" w:name="_Toc25001144"/>
+      <w:bookmarkStart w:id="27" w:name="_Toc26356274"/>
       <w:r>
         <w:rPr>
           <w:rFonts w:ascii="Times New Roman" w:hAnsi="Times New Roman" w:cs="Times New Roman"/>
@@ -12375,7 +12305,7 @@
         </w:rPr>
         <w:t>ppsett av Neo4j</w:t>
       </w:r>
-      <w:bookmarkEnd w:id="25"/>
+      <w:bookmarkEnd w:id="27"/>
       <w:r>
         <w:rPr>
           <w:rFonts w:ascii="Times New Roman" w:hAnsi="Times New Roman" w:cs="Times New Roman"/>
@@ -12789,7 +12719,7 @@
           <w:szCs w:val="24"/>
         </w:rPr>
       </w:pPr>
-      <w:bookmarkStart w:id="26" w:name="_Toc25001145"/>
+      <w:bookmarkStart w:id="28" w:name="_Toc26356275"/>
       <w:r>
         <w:rPr>
           <w:rFonts w:ascii="Times New Roman" w:hAnsi="Times New Roman" w:cs="Times New Roman"/>
@@ -12806,7 +12736,7 @@
         </w:rPr>
         <w:t>mportere datasettet inn I database</w:t>
       </w:r>
-      <w:bookmarkEnd w:id="26"/>
+      <w:bookmarkEnd w:id="28"/>
     </w:p>
     <w:p>
       <w:pPr>
@@ -14797,7 +14727,7 @@
           <w:szCs w:val="24"/>
         </w:rPr>
       </w:pPr>
-      <w:bookmarkStart w:id="27" w:name="_Toc25001146"/>
+      <w:bookmarkStart w:id="29" w:name="_Toc26356276"/>
       <w:r>
         <w:rPr>
           <w:rFonts w:ascii="Times New Roman" w:hAnsi="Times New Roman" w:cs="Times New Roman"/>
@@ -14830,7 +14760,7 @@
         </w:rPr>
         <w:t>gendefinert spørring</w:t>
       </w:r>
-      <w:bookmarkEnd w:id="27"/>
+      <w:bookmarkEnd w:id="29"/>
     </w:p>
     <w:p>
       <w:pPr>
@@ -16053,7 +15983,7 @@
           <w:szCs w:val="24"/>
         </w:rPr>
       </w:pPr>
-      <w:bookmarkStart w:id="28" w:name="_Toc25001147"/>
+      <w:bookmarkStart w:id="30" w:name="_Toc26356277"/>
       <w:r>
         <w:rPr>
           <w:rFonts w:ascii="Times New Roman" w:hAnsi="Times New Roman" w:cs="Times New Roman"/>
@@ -16078,25 +16008,15 @@
         </w:rPr>
         <w:t xml:space="preserve"> </w:t>
       </w:r>
-      <w:proofErr w:type="spellStart"/>
       <w:r>
         <w:rPr>
           <w:rFonts w:ascii="Times New Roman" w:hAnsi="Times New Roman" w:cs="Times New Roman"/>
           <w:sz w:val="28"/>
           <w:szCs w:val="24"/>
         </w:rPr>
-        <w:t>A</w:t>
-      </w:r>
-      <w:r>
-        <w:rPr>
-          <w:rFonts w:ascii="Times New Roman" w:hAnsi="Times New Roman" w:cs="Times New Roman"/>
-          <w:sz w:val="28"/>
-          <w:szCs w:val="24"/>
-        </w:rPr>
-        <w:t>dding</w:t>
-      </w:r>
-      <w:bookmarkEnd w:id="28"/>
-      <w:proofErr w:type="spellEnd"/>
+        <w:t>Legge til</w:t>
+      </w:r>
+      <w:bookmarkEnd w:id="30"/>
     </w:p>
     <w:p>
       <w:pPr>
@@ -17140,7 +17060,7 @@
           <w:szCs w:val="24"/>
         </w:rPr>
       </w:pPr>
-      <w:bookmarkStart w:id="29" w:name="_Toc25001148"/>
+      <w:bookmarkStart w:id="31" w:name="_Toc26356278"/>
       <w:r>
         <w:rPr>
           <w:rFonts w:ascii="Times New Roman" w:hAnsi="Times New Roman" w:cs="Times New Roman"/>
@@ -17165,25 +17085,15 @@
         </w:rPr>
         <w:t xml:space="preserve"> </w:t>
       </w:r>
-      <w:proofErr w:type="spellStart"/>
       <w:r>
         <w:rPr>
           <w:rFonts w:ascii="Times New Roman" w:hAnsi="Times New Roman" w:cs="Times New Roman"/>
           <w:sz w:val="28"/>
           <w:szCs w:val="24"/>
         </w:rPr>
-        <w:t>R</w:t>
-      </w:r>
-      <w:r>
-        <w:rPr>
-          <w:rFonts w:ascii="Times New Roman" w:hAnsi="Times New Roman" w:cs="Times New Roman"/>
-          <w:sz w:val="28"/>
-          <w:szCs w:val="24"/>
-        </w:rPr>
-        <w:t>emoving</w:t>
-      </w:r>
-      <w:bookmarkEnd w:id="29"/>
-      <w:proofErr w:type="spellEnd"/>
+        <w:t>Fjerne</w:t>
+      </w:r>
+      <w:bookmarkEnd w:id="31"/>
       <w:r>
         <w:rPr>
           <w:rFonts w:ascii="Times New Roman" w:hAnsi="Times New Roman" w:cs="Times New Roman"/>
@@ -17966,7 +17876,7 @@
         </w:rPr>
         <w:br/>
       </w:r>
-      <w:bookmarkStart w:id="30" w:name="_Toc25001149"/>
+      <w:bookmarkStart w:id="32" w:name="_Toc26356279"/>
       <w:r>
         <w:rPr>
           <w:rFonts w:ascii="Times New Roman" w:hAnsi="Times New Roman" w:cs="Times New Roman"/>
@@ -17991,25 +17901,15 @@
         </w:rPr>
         <w:t xml:space="preserve"> </w:t>
       </w:r>
-      <w:proofErr w:type="spellStart"/>
       <w:r>
         <w:rPr>
           <w:rFonts w:ascii="Times New Roman" w:hAnsi="Times New Roman" w:cs="Times New Roman"/>
           <w:sz w:val="28"/>
           <w:szCs w:val="24"/>
         </w:rPr>
-        <w:t>M</w:t>
-      </w:r>
-      <w:r>
-        <w:rPr>
-          <w:rFonts w:ascii="Times New Roman" w:hAnsi="Times New Roman" w:cs="Times New Roman"/>
-          <w:sz w:val="28"/>
-          <w:szCs w:val="24"/>
-        </w:rPr>
-        <w:t>odifying</w:t>
-      </w:r>
-      <w:bookmarkEnd w:id="30"/>
-      <w:proofErr w:type="spellEnd"/>
+        <w:t>Endre</w:t>
+      </w:r>
+      <w:bookmarkEnd w:id="32"/>
       <w:r>
         <w:rPr>
           <w:rFonts w:ascii="Times New Roman" w:hAnsi="Times New Roman" w:cs="Times New Roman"/>
@@ -18369,7 +18269,7 @@
           <w:szCs w:val="24"/>
         </w:rPr>
       </w:pPr>
-      <w:bookmarkStart w:id="31" w:name="_Toc25001150"/>
+      <w:bookmarkStart w:id="33" w:name="_Toc26356280"/>
       <w:r>
         <w:rPr>
           <w:rFonts w:ascii="Times New Roman" w:hAnsi="Times New Roman" w:cs="Times New Roman"/>
@@ -18402,7 +18302,7 @@
         </w:rPr>
         <w:t>kstra</w:t>
       </w:r>
-      <w:bookmarkEnd w:id="31"/>
+      <w:bookmarkEnd w:id="33"/>
       <w:r>
         <w:rPr>
           <w:rFonts w:ascii="Times New Roman" w:hAnsi="Times New Roman" w:cs="Times New Roman"/>
@@ -19837,7 +19737,7 @@
           <w:szCs w:val="24"/>
         </w:rPr>
       </w:pPr>
-      <w:bookmarkStart w:id="32" w:name="_Toc25001151"/>
+      <w:bookmarkStart w:id="34" w:name="_Toc26356281"/>
       <w:r>
         <w:rPr>
           <w:rFonts w:ascii="Times New Roman" w:hAnsi="Times New Roman" w:cs="Times New Roman"/>
@@ -19863,7 +19763,7 @@
         </w:rPr>
         <w:t xml:space="preserve"> Kildeliste:</w:t>
       </w:r>
-      <w:bookmarkEnd w:id="32"/>
+      <w:bookmarkEnd w:id="34"/>
     </w:p>
     <w:p>
       <w:pPr>
@@ -19906,24 +19806,8 @@
           <w:color w:val="000000" w:themeColor="text1"/>
           <w:lang w:val="en-US"/>
         </w:rPr>
-        <w:t xml:space="preserve">). What Is a Document </w:t>
-      </w:r>
-      <w:proofErr w:type="gramStart"/>
-      <w:r>
-        <w:rPr>
-          <w:color w:val="000000" w:themeColor="text1"/>
-          <w:lang w:val="en-US"/>
-        </w:rPr>
-        <w:t>Database?</w:t>
-      </w:r>
-      <w:r>
-        <w:rPr>
-          <w:color w:val="000000" w:themeColor="text1"/>
-          <w:lang w:val="en-US"/>
-        </w:rPr>
-        <w:t>.</w:t>
-      </w:r>
-      <w:proofErr w:type="gramEnd"/>
+        <w:t>). What Is a Document Database?</w:t>
+      </w:r>
       <w:r>
         <w:rPr>
           <w:color w:val="000000" w:themeColor="text1"/>
@@ -19972,19 +19856,28 @@
           <w:color w:val="000000" w:themeColor="text1"/>
         </w:rPr>
       </w:pPr>
-      <w:proofErr w:type="spellStart"/>
-      <w:r>
-        <w:rPr>
-          <w:color w:val="000000" w:themeColor="text1"/>
-        </w:rPr>
-        <w:t>Cia</w:t>
-      </w:r>
-      <w:proofErr w:type="spellEnd"/>
-      <w:r>
-        <w:rPr>
-          <w:color w:val="000000" w:themeColor="text1"/>
-        </w:rPr>
-        <w:t xml:space="preserve">, J.F. (2015, 22. mai). </w:t>
+      <w:r>
+        <w:rPr>
+          <w:color w:val="000000" w:themeColor="text1"/>
+          <w:lang w:val="en-US"/>
+        </w:rPr>
+        <w:t xml:space="preserve">Cia, J.F. (2015, 22. </w:t>
+      </w:r>
+      <w:proofErr w:type="spellStart"/>
+      <w:r>
+        <w:rPr>
+          <w:color w:val="000000" w:themeColor="text1"/>
+          <w:lang w:val="en-US"/>
+        </w:rPr>
+        <w:t>mai</w:t>
+      </w:r>
+      <w:proofErr w:type="spellEnd"/>
+      <w:r>
+        <w:rPr>
+          <w:color w:val="000000" w:themeColor="text1"/>
+          <w:lang w:val="en-US"/>
+        </w:rPr>
+        <w:t xml:space="preserve">). </w:t>
       </w:r>
       <w:r>
         <w:rPr>
@@ -20626,21 +20519,136 @@
         <w:spacing w:line="360" w:lineRule="auto"/>
         <w:ind w:left="720" w:hanging="720"/>
         <w:rPr>
-          <w:rStyle w:val="Hyperlink"/>
-          <w:color w:val="000000" w:themeColor="text1"/>
-        </w:rPr>
-      </w:pPr>
-      <w:proofErr w:type="spellStart"/>
-      <w:r>
-        <w:rPr>
-          <w:color w:val="000000" w:themeColor="text1"/>
-        </w:rPr>
-        <w:t>Stackshare</w:t>
-      </w:r>
-      <w:proofErr w:type="spellEnd"/>
-      <w:r>
-        <w:rPr>
-          <w:color w:val="000000" w:themeColor="text1"/>
+          <w:color w:val="000000" w:themeColor="text1"/>
+        </w:rPr>
+      </w:pPr>
+      <w:r>
+        <w:rPr>
+          <w:color w:val="000000" w:themeColor="text1"/>
+          <w:lang w:val="sv-SE"/>
+        </w:rPr>
+        <w:t>Stackshare (</w:t>
+      </w:r>
+      <w:proofErr w:type="spellStart"/>
+      <w:r>
+        <w:rPr>
+          <w:color w:val="000000" w:themeColor="text1"/>
+          <w:lang w:val="sv-SE"/>
+        </w:rPr>
+        <w:t>u.å</w:t>
+      </w:r>
+      <w:proofErr w:type="spellEnd"/>
+      <w:r>
+        <w:rPr>
+          <w:color w:val="000000" w:themeColor="text1"/>
+          <w:lang w:val="sv-SE"/>
+        </w:rPr>
+        <w:t xml:space="preserve">). Cassandra vs Neo4j. </w:t>
+      </w:r>
+      <w:r>
+        <w:rPr>
+          <w:color w:val="000000" w:themeColor="text1"/>
+        </w:rPr>
+        <w:t xml:space="preserve">Hentet </w:t>
+      </w:r>
+      <w:r>
+        <w:rPr>
+          <w:color w:val="000000" w:themeColor="text1"/>
+        </w:rPr>
+        <w:t xml:space="preserve">12. november 2019 </w:t>
+      </w:r>
+      <w:r>
+        <w:rPr>
+          <w:color w:val="000000" w:themeColor="text1"/>
+        </w:rPr>
+        <w:t xml:space="preserve">fra </w:t>
+      </w:r>
+      <w:r>
+        <w:rPr>
+          <w:color w:val="000000" w:themeColor="text1"/>
+        </w:rPr>
+        <w:t>https://stackshare.io/stackups/cassandra-vs-neo4j</w:t>
+      </w:r>
+    </w:p>
+    <w:p>
+      <w:pPr>
+        <w:spacing w:line="360" w:lineRule="auto"/>
+        <w:ind w:left="720" w:hanging="720"/>
+        <w:rPr>
+          <w:color w:val="000000" w:themeColor="text1"/>
+        </w:rPr>
+      </w:pPr>
+    </w:p>
+    <w:p>
+      <w:pPr>
+        <w:spacing w:line="360" w:lineRule="auto"/>
+        <w:ind w:left="720" w:hanging="720"/>
+        <w:rPr>
+          <w:color w:val="000000" w:themeColor="text1"/>
+        </w:rPr>
+      </w:pPr>
+    </w:p>
+    <w:p>
+      <w:pPr>
+        <w:spacing w:line="360" w:lineRule="auto"/>
+        <w:ind w:left="720" w:hanging="720"/>
+        <w:rPr>
+          <w:color w:val="000000" w:themeColor="text1"/>
+        </w:rPr>
+      </w:pPr>
+      <w:r>
+        <w:rPr>
+          <w:color w:val="000000" w:themeColor="text1"/>
+        </w:rPr>
+        <w:t>ILLUSTRASJONER</w:t>
+      </w:r>
+    </w:p>
+    <w:p>
+      <w:pPr>
+        <w:spacing w:line="360" w:lineRule="auto"/>
+        <w:ind w:left="720" w:hanging="720"/>
+        <w:rPr>
+          <w:color w:val="000000" w:themeColor="text1"/>
+        </w:rPr>
+      </w:pPr>
+    </w:p>
+    <w:p>
+      <w:pPr>
+        <w:spacing w:line="360" w:lineRule="auto"/>
+        <w:ind w:left="720" w:hanging="720"/>
+        <w:rPr>
+          <w:color w:val="000000" w:themeColor="text1"/>
+        </w:rPr>
+      </w:pPr>
+      <w:r>
+        <w:rPr>
+          <w:color w:val="000000" w:themeColor="text1"/>
+        </w:rPr>
+        <w:t>Forside:</w:t>
+      </w:r>
+    </w:p>
+    <w:p>
+      <w:pPr>
+        <w:spacing w:line="360" w:lineRule="auto"/>
+        <w:ind w:left="720" w:hanging="720"/>
+        <w:rPr>
+          <w:color w:val="000000" w:themeColor="text1"/>
+          <w:u w:val="single"/>
+        </w:rPr>
+      </w:pPr>
+      <w:proofErr w:type="spellStart"/>
+      <w:r>
+        <w:rPr>
+          <w:color w:val="000000" w:themeColor="text1"/>
+          <w:lang w:val="en-US"/>
+        </w:rPr>
+        <w:t>Freepik</w:t>
+      </w:r>
+      <w:proofErr w:type="spellEnd"/>
+      <w:r>
+        <w:rPr>
+          <w:color w:val="000000" w:themeColor="text1"/>
+          <w:lang w:val="en-US"/>
         </w:rPr>
         <w:t xml:space="preserve"> (</w:t>
       </w:r>
@@ -20648,6 +20656,7 @@
       <w:r>
         <w:rPr>
           <w:color w:val="000000" w:themeColor="text1"/>
+          <w:lang w:val="en-US"/>
         </w:rPr>
         <w:t>u.å</w:t>
       </w:r>
@@ -20655,71 +20664,156 @@
       <w:r>
         <w:rPr>
           <w:color w:val="000000" w:themeColor="text1"/>
-        </w:rPr>
-        <w:t xml:space="preserve">). Cassandra </w:t>
-      </w:r>
-      <w:proofErr w:type="spellStart"/>
-      <w:r>
-        <w:rPr>
-          <w:color w:val="000000" w:themeColor="text1"/>
-        </w:rPr>
-        <w:t>vs</w:t>
-      </w:r>
-      <w:proofErr w:type="spellEnd"/>
-      <w:r>
-        <w:rPr>
-          <w:color w:val="000000" w:themeColor="text1"/>
-        </w:rPr>
-        <w:t xml:space="preserve"> Neo4j. </w:t>
-      </w:r>
-      <w:r>
-        <w:rPr>
-          <w:color w:val="000000" w:themeColor="text1"/>
-        </w:rPr>
-        <w:t xml:space="preserve">Hentet </w:t>
-      </w:r>
-      <w:r>
-        <w:rPr>
-          <w:color w:val="000000" w:themeColor="text1"/>
-        </w:rPr>
-        <w:t xml:space="preserve">12. november 2019 </w:t>
-      </w:r>
-      <w:r>
-        <w:rPr>
-          <w:color w:val="000000" w:themeColor="text1"/>
-        </w:rPr>
-        <w:t>fra https://stackshare.io/stackups/cassandra-vs-neo4j</w:t>
-      </w:r>
-    </w:p>
-    <w:p>
-      <w:pPr>
-        <w:spacing w:line="360" w:lineRule="auto"/>
-        <w:ind w:right="-715"/>
-        <w:rPr>
-          <w:rStyle w:val="Hyperlink"/>
-        </w:rPr>
-      </w:pPr>
-    </w:p>
-    <w:p>
-      <w:pPr>
-        <w:spacing w:line="360" w:lineRule="auto"/>
-        <w:rPr>
-          <w:rStyle w:val="Hyperlink"/>
-        </w:rPr>
-      </w:pPr>
-    </w:p>
-    <w:p>
-      <w:pPr>
-        <w:spacing w:line="360" w:lineRule="auto"/>
-        <w:rPr>
-          <w:rStyle w:val="Hyperlink"/>
-        </w:rPr>
-      </w:pPr>
-    </w:p>
-    <w:p>
-      <w:pPr>
-        <w:spacing w:line="360" w:lineRule="auto"/>
-      </w:pPr>
+          <w:lang w:val="en-US"/>
+        </w:rPr>
+        <w:t>)</w:t>
+      </w:r>
+      <w:r>
+        <w:rPr>
+          <w:color w:val="000000" w:themeColor="text1"/>
+          <w:lang w:val="en-US"/>
+        </w:rPr>
+        <w:t xml:space="preserve">. </w:t>
+      </w:r>
+      <w:r>
+        <w:rPr>
+          <w:i/>
+          <w:color w:val="000000" w:themeColor="text1"/>
+          <w:lang w:val="en-US"/>
+        </w:rPr>
+        <w:t>C</w:t>
+      </w:r>
+      <w:r>
+        <w:rPr>
+          <w:i/>
+          <w:color w:val="000000" w:themeColor="text1"/>
+          <w:lang w:val="en-US"/>
+        </w:rPr>
+        <w:t>reative</w:t>
+      </w:r>
+      <w:r>
+        <w:rPr>
+          <w:i/>
+          <w:color w:val="000000" w:themeColor="text1"/>
+          <w:lang w:val="en-US"/>
+        </w:rPr>
+        <w:t xml:space="preserve"> </w:t>
+      </w:r>
+      <w:r>
+        <w:rPr>
+          <w:i/>
+          <w:color w:val="000000" w:themeColor="text1"/>
+          <w:lang w:val="en-US"/>
+        </w:rPr>
+        <w:t>big</w:t>
+      </w:r>
+      <w:r>
+        <w:rPr>
+          <w:i/>
+          <w:color w:val="000000" w:themeColor="text1"/>
+          <w:lang w:val="en-US"/>
+        </w:rPr>
+        <w:t xml:space="preserve"> </w:t>
+      </w:r>
+      <w:r>
+        <w:rPr>
+          <w:i/>
+          <w:color w:val="000000" w:themeColor="text1"/>
+          <w:lang w:val="en-US"/>
+        </w:rPr>
+        <w:t>data</w:t>
+      </w:r>
+      <w:r>
+        <w:rPr>
+          <w:i/>
+          <w:color w:val="000000" w:themeColor="text1"/>
+          <w:lang w:val="en-US"/>
+        </w:rPr>
+        <w:t xml:space="preserve"> </w:t>
+      </w:r>
+      <w:r>
+        <w:rPr>
+          <w:i/>
+          <w:color w:val="000000" w:themeColor="text1"/>
+          <w:lang w:val="en-US"/>
+        </w:rPr>
+        <w:t>background</w:t>
+      </w:r>
+      <w:r>
+        <w:rPr>
+          <w:i/>
+          <w:color w:val="000000" w:themeColor="text1"/>
+          <w:lang w:val="en-US"/>
+        </w:rPr>
+        <w:t xml:space="preserve"> </w:t>
+      </w:r>
+      <w:r>
+        <w:rPr>
+          <w:i/>
+          <w:color w:val="000000" w:themeColor="text1"/>
+          <w:lang w:val="en-US"/>
+        </w:rPr>
+        <w:t>concept</w:t>
+      </w:r>
+      <w:r>
+        <w:rPr>
+          <w:color w:val="000000" w:themeColor="text1"/>
+          <w:lang w:val="en-US"/>
+        </w:rPr>
+        <w:t xml:space="preserve">. </w:t>
+      </w:r>
+      <w:r>
+        <w:rPr>
+          <w:color w:val="000000" w:themeColor="text1"/>
+        </w:rPr>
+        <w:t xml:space="preserve">Hentet fra </w:t>
+      </w:r>
+      <w:r>
+        <w:rPr>
+          <w:color w:val="000000" w:themeColor="text1"/>
+          <w:u w:val="single"/>
+        </w:rPr>
+        <w:t>https://www.freepik.com/free-photos-vectors/ba</w:t>
+      </w:r>
+      <w:r>
+        <w:rPr>
+          <w:color w:val="000000" w:themeColor="text1"/>
+          <w:u w:val="single"/>
+        </w:rPr>
+        <w:t>c</w:t>
+      </w:r>
+      <w:r>
+        <w:rPr>
+          <w:color w:val="000000" w:themeColor="text1"/>
+          <w:u w:val="single"/>
+        </w:rPr>
+        <w:t>kground</w:t>
+      </w:r>
+    </w:p>
+    <w:p>
+      <w:pPr>
+        <w:spacing w:line="360" w:lineRule="auto"/>
+        <w:ind w:left="720" w:hanging="720"/>
+        <w:rPr>
+          <w:color w:val="000000" w:themeColor="text1"/>
+          <w:u w:val="single"/>
+        </w:rPr>
+      </w:pPr>
+    </w:p>
+    <w:p>
+      <w:pPr>
+        <w:spacing w:line="360" w:lineRule="auto"/>
+        <w:ind w:left="720" w:hanging="720"/>
+        <w:rPr>
+          <w:color w:val="000000" w:themeColor="text1"/>
+        </w:rPr>
+      </w:pPr>
+      <w:r>
+        <w:rPr>
+          <w:color w:val="000000" w:themeColor="text1"/>
+        </w:rPr>
+        <w:t xml:space="preserve">Øvrige illustrasjoner er laget selv. </w:t>
+      </w:r>
     </w:p>
     <w:sectPr>
       <w:footerReference w:type="even" r:id="rId36"/>
@@ -26268,7 +26362,7 @@
 </file>
 
 <file path=customXml/itemProps1.xml><?xml version="1.0" encoding="utf-8"?>
-<ds:datastoreItem xmlns:ds="http://schemas.openxmlformats.org/officeDocument/2006/customXml" ds:itemID="{651DA19D-F86E-B049-8692-BBB686489EF9}">
+<ds:datastoreItem xmlns:ds="http://schemas.openxmlformats.org/officeDocument/2006/customXml" ds:itemID="{F4335BDB-FCB7-034D-9F6C-8BDC468D7EE2}">
   <ds:schemaRefs>
     <ds:schemaRef ds:uri="http://schemas.openxmlformats.org/officeDocument/2006/bibliography"/>
   </ds:schemaRefs>

</xml_diff>